<commit_message>
feat: add batches and bucket
</commit_message>
<xml_diff>
--- a/resources/reports/luizaseg_template.docx
+++ b/resources/reports/luizaseg_template.docx
@@ -1,12 +1,9 @@
 
 <file path=word/document.xml><?xml version="1.0" encoding="utf-8"?>
-<w:document xmlns:mc="http://schemas.openxmlformats.org/markup-compatibility/2006" xmlns:o="urn:schemas-microsoft-com:office:office" xmlns:r="http://schemas.openxmlformats.org/officeDocument/2006/relationships" xmlns:m="http://schemas.openxmlformats.org/officeDocument/2006/math" xmlns:v="urn:schemas-microsoft-com:vml" xmlns:wp="http://schemas.openxmlformats.org/drawingml/2006/wordprocessingDrawing" xmlns:w10="urn:schemas-microsoft-com:office:word" xmlns:w="http://schemas.openxmlformats.org/wordprocessingml/2006/main" xmlns:wne="http://schemas.microsoft.com/office/word/2006/wordml" xmlns:sl="http://schemas.openxmlformats.org/schemaLibrary/2006/main" xmlns:a="http://schemas.openxmlformats.org/drawingml/2006/main" xmlns:pic="http://schemas.openxmlformats.org/drawingml/2006/picture" xmlns:c="http://schemas.openxmlformats.org/drawingml/2006/chart" xmlns:lc="http://schemas.openxmlformats.org/drawingml/2006/lockedCanvas" xmlns:dgm="http://schemas.openxmlformats.org/drawingml/2006/diagram" xmlns:wps="http://schemas.microsoft.com/office/word/2010/wordprocessingShape" xmlns:wpg="http://schemas.microsoft.com/office/word/2010/wordprocessingGroup" xmlns:w14="http://schemas.microsoft.com/office/word/2010/wordml" xmlns:w15="http://schemas.microsoft.com/office/word/2012/wordml">
+<w:document xmlns:mc="http://schemas.openxmlformats.org/markup-compatibility/2006" xmlns:o="urn:schemas-microsoft-com:office:office" xmlns:r="http://schemas.openxmlformats.org/officeDocument/2006/relationships" xmlns:m="http://schemas.openxmlformats.org/officeDocument/2006/math" xmlns:v="urn:schemas-microsoft-com:vml" xmlns:wp="http://schemas.openxmlformats.org/drawingml/2006/wordprocessingDrawing" xmlns:w10="urn:schemas-microsoft-com:office:word" xmlns:w="http://schemas.openxmlformats.org/wordprocessingml/2006/main" xmlns:wne="http://schemas.microsoft.com/office/word/2006/wordml" xmlns:sl="http://schemas.openxmlformats.org/schemaLibrary/2006/main" xmlns:a="http://schemas.openxmlformats.org/drawingml/2006/main" xmlns:pic="http://schemas.openxmlformats.org/drawingml/2006/picture" xmlns:c="http://schemas.openxmlformats.org/drawingml/2006/chart" xmlns:lc="http://schemas.openxmlformats.org/drawingml/2006/lockedCanvas" xmlns:dgm="http://schemas.openxmlformats.org/drawingml/2006/diagram" xmlns:wps="http://schemas.microsoft.com/office/word/2010/wordprocessingShape" xmlns:wpg="http://schemas.microsoft.com/office/word/2010/wordprocessingGroup" xmlns:w14="http://schemas.microsoft.com/office/word/2010/wordml" xmlns:w15="http://schemas.microsoft.com/office/word/2012/wordml" xmlns:w16="http://schemas.microsoft.com/office/word/2018/wordml" xmlns:w16cex="http://schemas.microsoft.com/office/word/2018/wordml/cex" xmlns:w16cid="http://schemas.microsoft.com/office/word/2016/wordml/cid" xmlns="http://schemas.microsoft.com/office/tasks/2019/documenttasks" xmlns:cr="http://schemas.microsoft.com/office/comments/2020/reactions">
   <w:body>
     <w:p>
       <w:pPr>
-        <w:keepNext w:val="0"/>
-        <w:keepLines w:val="0"/>
-        <w:pageBreakBefore w:val="0"/>
         <w:widowControl w:val="0"/>
         <w:pBdr>
           <w:top w:space="0" w:sz="0" w:val="nil"/>
@@ -15,22 +12,8 @@
           <w:right w:space="0" w:sz="0" w:val="nil"/>
           <w:between w:space="0" w:sz="0" w:val="nil"/>
         </w:pBdr>
-        <w:shd w:fill="auto" w:val="clear"/>
-        <w:spacing w:after="0" w:before="0" w:line="276" w:lineRule="auto"/>
-        <w:ind w:left="0" w:right="0" w:firstLine="0"/>
-        <w:jc w:val="left"/>
-        <w:rPr>
-          <w:rFonts w:ascii="Arial" w:cs="Arial" w:eastAsia="Arial" w:hAnsi="Arial"/>
-          <w:b w:val="0"/>
-          <w:i w:val="0"/>
-          <w:smallCaps w:val="0"/>
-          <w:strike w:val="0"/>
-          <w:color w:val="000000"/>
-          <w:sz w:val="22"/>
-          <w:szCs w:val="22"/>
-          <w:u w:val="none"/>
-          <w:shd w:fill="auto" w:val="clear"/>
-          <w:vertAlign w:val="baseline"/>
+        <w:rPr>
+          <w:color w:val="000000"/>
         </w:rPr>
       </w:pPr>
       <w:r>
@@ -82,10 +65,6 @@
           </w:tcPr>
           <w:p>
             <w:pPr>
-              <w:keepNext w:val="0"/>
-              <w:keepLines w:val="0"/>
-              <w:pageBreakBefore w:val="0"/>
-              <w:widowControl w:val="1"/>
               <w:pBdr>
                 <w:top w:color="ffffff" w:space="1" w:sz="4" w:val="single"/>
                 <w:left w:color="ffffff" w:space="1" w:sz="4" w:val="single"/>
@@ -93,37 +72,20 @@
                 <w:right w:color="ffffff" w:space="1" w:sz="4" w:val="single"/>
                 <w:between w:color="ffffff" w:space="1" w:sz="4" w:val="single"/>
               </w:pBdr>
-              <w:shd w:fill="auto" w:val="clear"/>
-              <w:spacing w:after="0" w:before="0" w:line="276" w:lineRule="auto"/>
-              <w:ind w:left="0" w:right="0" w:firstLine="0"/>
-              <w:jc w:val="left"/>
+              <w:spacing w:line="276" w:lineRule="auto"/>
               <w:rPr>
                 <w:rFonts w:ascii="Helvetica Neue" w:cs="Helvetica Neue" w:eastAsia="Helvetica Neue" w:hAnsi="Helvetica Neue"/>
-                <w:b w:val="0"/>
-                <w:i w:val="0"/>
-                <w:smallCaps w:val="0"/>
-                <w:strike w:val="0"/>
                 <w:color w:val="000000"/>
                 <w:sz w:val="26"/>
                 <w:szCs w:val="26"/>
-                <w:u w:val="none"/>
-                <w:shd w:fill="auto" w:val="clear"/>
-                <w:vertAlign w:val="baseline"/>
               </w:rPr>
             </w:pPr>
             <w:r>
               <w:rPr>
                 <w:rFonts w:ascii="Helvetica Neue" w:cs="Helvetica Neue" w:eastAsia="Helvetica Neue" w:hAnsi="Helvetica Neue"/>
-                <w:b w:val="0"/>
-                <w:i w:val="0"/>
-                <w:smallCaps w:val="0"/>
-                <w:strike w:val="0"/>
                 <w:color w:val="000000"/>
                 <w:sz w:val="26"/>
                 <w:szCs w:val="26"/>
-                <w:u w:val="none"/>
-                <w:shd w:fill="auto" w:val="clear"/>
-                <w:vertAlign w:val="baseline"/>
                 <w:rtl w:val="0"/>
               </w:rPr>
               <w:t xml:space="preserve">Assistência Técnica:</w:t>
@@ -132,15 +94,9 @@
               <w:rPr>
                 <w:rFonts w:ascii="Helvetica Neue" w:cs="Helvetica Neue" w:eastAsia="Helvetica Neue" w:hAnsi="Helvetica Neue"/>
                 <w:b w:val="1"/>
-                <w:i w:val="0"/>
-                <w:smallCaps w:val="0"/>
-                <w:strike w:val="0"/>
                 <w:color w:val="000000"/>
                 <w:sz w:val="26"/>
                 <w:szCs w:val="26"/>
-                <w:u w:val="none"/>
-                <w:shd w:fill="auto" w:val="clear"/>
-                <w:vertAlign w:val="baseline"/>
                 <w:rtl w:val="0"/>
               </w:rPr>
               <w:t xml:space="preserve"> MORENO LTDA.</w:t>
@@ -153,10 +109,6 @@
           </w:p>
           <w:p>
             <w:pPr>
-              <w:keepNext w:val="0"/>
-              <w:keepLines w:val="0"/>
-              <w:pageBreakBefore w:val="0"/>
-              <w:widowControl w:val="1"/>
               <w:pBdr>
                 <w:top w:color="ffffff" w:space="1" w:sz="4" w:val="single"/>
                 <w:left w:color="ffffff" w:space="1" w:sz="4" w:val="single"/>
@@ -164,37 +116,20 @@
                 <w:right w:color="ffffff" w:space="1" w:sz="4" w:val="single"/>
                 <w:between w:color="ffffff" w:space="1" w:sz="4" w:val="single"/>
               </w:pBdr>
-              <w:shd w:fill="auto" w:val="clear"/>
-              <w:spacing w:after="0" w:before="0" w:line="276" w:lineRule="auto"/>
-              <w:ind w:left="0" w:right="0" w:firstLine="0"/>
-              <w:jc w:val="left"/>
+              <w:spacing w:line="276" w:lineRule="auto"/>
               <w:rPr>
                 <w:rFonts w:ascii="Helvetica Neue" w:cs="Helvetica Neue" w:eastAsia="Helvetica Neue" w:hAnsi="Helvetica Neue"/>
-                <w:b w:val="0"/>
-                <w:i w:val="0"/>
-                <w:smallCaps w:val="0"/>
-                <w:strike w:val="0"/>
                 <w:color w:val="000000"/>
                 <w:sz w:val="26"/>
                 <w:szCs w:val="26"/>
-                <w:u w:val="none"/>
-                <w:shd w:fill="auto" w:val="clear"/>
-                <w:vertAlign w:val="baseline"/>
               </w:rPr>
             </w:pPr>
             <w:r>
               <w:rPr>
                 <w:rFonts w:ascii="Helvetica Neue" w:cs="Helvetica Neue" w:eastAsia="Helvetica Neue" w:hAnsi="Helvetica Neue"/>
-                <w:b w:val="0"/>
-                <w:i w:val="0"/>
-                <w:smallCaps w:val="0"/>
-                <w:strike w:val="0"/>
                 <w:color w:val="000000"/>
                 <w:sz w:val="26"/>
                 <w:szCs w:val="26"/>
-                <w:u w:val="none"/>
-                <w:shd w:fill="auto" w:val="clear"/>
-                <w:vertAlign w:val="baseline"/>
                 <w:rtl w:val="0"/>
               </w:rPr>
               <w:t xml:space="preserve">CNPJ: 22.245.983/0041-69</w:t>
@@ -202,10 +137,6 @@
           </w:p>
           <w:p>
             <w:pPr>
-              <w:keepNext w:val="0"/>
-              <w:keepLines w:val="0"/>
-              <w:pageBreakBefore w:val="0"/>
-              <w:widowControl w:val="1"/>
               <w:pBdr>
                 <w:top w:color="ffffff" w:space="1" w:sz="4" w:val="single"/>
                 <w:left w:color="ffffff" w:space="1" w:sz="4" w:val="single"/>
@@ -213,37 +144,20 @@
                 <w:right w:color="ffffff" w:space="1" w:sz="4" w:val="single"/>
                 <w:between w:color="ffffff" w:space="1" w:sz="4" w:val="single"/>
               </w:pBdr>
-              <w:shd w:fill="auto" w:val="clear"/>
-              <w:spacing w:after="0" w:before="0" w:line="276" w:lineRule="auto"/>
-              <w:ind w:left="0" w:right="0" w:firstLine="0"/>
-              <w:jc w:val="left"/>
+              <w:spacing w:line="276" w:lineRule="auto"/>
               <w:rPr>
                 <w:rFonts w:ascii="Helvetica Neue" w:cs="Helvetica Neue" w:eastAsia="Helvetica Neue" w:hAnsi="Helvetica Neue"/>
-                <w:b w:val="0"/>
-                <w:i w:val="0"/>
-                <w:smallCaps w:val="0"/>
-                <w:strike w:val="0"/>
                 <w:color w:val="000000"/>
                 <w:sz w:val="26"/>
                 <w:szCs w:val="26"/>
-                <w:u w:val="none"/>
-                <w:shd w:fill="auto" w:val="clear"/>
-                <w:vertAlign w:val="baseline"/>
               </w:rPr>
             </w:pPr>
             <w:r>
               <w:rPr>
                 <w:rFonts w:ascii="Helvetica Neue" w:cs="Helvetica Neue" w:eastAsia="Helvetica Neue" w:hAnsi="Helvetica Neue"/>
-                <w:b w:val="0"/>
-                <w:i w:val="0"/>
-                <w:smallCaps w:val="0"/>
-                <w:strike w:val="0"/>
                 <w:color w:val="000000"/>
                 <w:sz w:val="26"/>
                 <w:szCs w:val="26"/>
-                <w:u w:val="none"/>
-                <w:shd w:fill="auto" w:val="clear"/>
-                <w:vertAlign w:val="baseline"/>
                 <w:rtl w:val="0"/>
               </w:rPr>
               <w:t xml:space="preserve">ENDEREÇO: Rua Miguel Estefano, 594</w:t>
@@ -251,10 +165,6 @@
           </w:p>
           <w:p>
             <w:pPr>
-              <w:keepNext w:val="0"/>
-              <w:keepLines w:val="0"/>
-              <w:pageBreakBefore w:val="0"/>
-              <w:widowControl w:val="1"/>
               <w:pBdr>
                 <w:top w:color="ffffff" w:space="1" w:sz="4" w:val="single"/>
                 <w:left w:color="ffffff" w:space="1" w:sz="4" w:val="single"/>
@@ -262,37 +172,20 @@
                 <w:right w:color="ffffff" w:space="1" w:sz="4" w:val="single"/>
                 <w:between w:color="ffffff" w:space="1" w:sz="4" w:val="single"/>
               </w:pBdr>
-              <w:shd w:fill="auto" w:val="clear"/>
-              <w:spacing w:after="0" w:before="0" w:line="276" w:lineRule="auto"/>
-              <w:ind w:left="0" w:right="0" w:firstLine="0"/>
-              <w:jc w:val="left"/>
+              <w:spacing w:line="276" w:lineRule="auto"/>
               <w:rPr>
                 <w:rFonts w:ascii="Helvetica Neue" w:cs="Helvetica Neue" w:eastAsia="Helvetica Neue" w:hAnsi="Helvetica Neue"/>
-                <w:b w:val="0"/>
-                <w:i w:val="0"/>
-                <w:smallCaps w:val="0"/>
-                <w:strike w:val="0"/>
                 <w:color w:val="000000"/>
                 <w:sz w:val="26"/>
                 <w:szCs w:val="26"/>
-                <w:u w:val="none"/>
-                <w:shd w:fill="auto" w:val="clear"/>
-                <w:vertAlign w:val="baseline"/>
               </w:rPr>
             </w:pPr>
             <w:r>
               <w:rPr>
                 <w:rFonts w:ascii="Helvetica Neue" w:cs="Helvetica Neue" w:eastAsia="Helvetica Neue" w:hAnsi="Helvetica Neue"/>
-                <w:b w:val="0"/>
-                <w:i w:val="0"/>
-                <w:smallCaps w:val="0"/>
-                <w:strike w:val="0"/>
                 <w:color w:val="000000"/>
                 <w:sz w:val="26"/>
                 <w:szCs w:val="26"/>
-                <w:u w:val="none"/>
-                <w:shd w:fill="auto" w:val="clear"/>
-                <w:vertAlign w:val="baseline"/>
                 <w:rtl w:val="0"/>
               </w:rPr>
               <w:t xml:space="preserve">CIDADE: São Paulo – SP </w:t>
@@ -300,10 +193,6 @@
           </w:p>
           <w:p>
             <w:pPr>
-              <w:keepNext w:val="0"/>
-              <w:keepLines w:val="0"/>
-              <w:pageBreakBefore w:val="0"/>
-              <w:widowControl w:val="1"/>
               <w:pBdr>
                 <w:top w:color="ffffff" w:space="1" w:sz="4" w:val="single"/>
                 <w:left w:color="ffffff" w:space="1" w:sz="4" w:val="single"/>
@@ -311,37 +200,19 @@
                 <w:right w:color="ffffff" w:space="1" w:sz="4" w:val="single"/>
                 <w:between w:color="ffffff" w:space="1" w:sz="4" w:val="single"/>
               </w:pBdr>
-              <w:shd w:fill="auto" w:val="clear"/>
-              <w:spacing w:after="0" w:before="0" w:line="276" w:lineRule="auto"/>
-              <w:ind w:left="0" w:right="0" w:firstLine="0"/>
-              <w:jc w:val="left"/>
-              <w:rPr>
-                <w:rFonts w:ascii="Arial" w:cs="Arial" w:eastAsia="Arial" w:hAnsi="Arial"/>
-                <w:b w:val="0"/>
-                <w:i w:val="0"/>
-                <w:smallCaps w:val="0"/>
-                <w:strike w:val="0"/>
+              <w:spacing w:line="276" w:lineRule="auto"/>
+              <w:rPr>
                 <w:color w:val="000000"/>
                 <w:sz w:val="24"/>
                 <w:szCs w:val="24"/>
-                <w:u w:val="none"/>
-                <w:shd w:fill="auto" w:val="clear"/>
-                <w:vertAlign w:val="baseline"/>
               </w:rPr>
             </w:pPr>
             <w:r>
               <w:rPr>
                 <w:rFonts w:ascii="Helvetica Neue" w:cs="Helvetica Neue" w:eastAsia="Helvetica Neue" w:hAnsi="Helvetica Neue"/>
-                <w:b w:val="0"/>
-                <w:i w:val="0"/>
-                <w:smallCaps w:val="0"/>
-                <w:strike w:val="0"/>
                 <w:color w:val="000000"/>
                 <w:sz w:val="26"/>
                 <w:szCs w:val="26"/>
-                <w:u w:val="none"/>
-                <w:shd w:fill="auto" w:val="clear"/>
-                <w:vertAlign w:val="baseline"/>
                 <w:rtl w:val="0"/>
               </w:rPr>
               <w:t xml:space="preserve">CEP: 04301-000</w:t>
@@ -383,10 +254,6 @@
           </w:p>
           <w:p>
             <w:pPr>
-              <w:keepNext w:val="0"/>
-              <w:keepLines w:val="0"/>
-              <w:pageBreakBefore w:val="0"/>
-              <w:widowControl w:val="1"/>
               <w:pBdr>
                 <w:top w:space="0" w:sz="0" w:val="nil"/>
                 <w:left w:space="0" w:sz="0" w:val="nil"/>
@@ -394,22 +261,13 @@
                 <w:right w:space="0" w:sz="0" w:val="nil"/>
                 <w:between w:space="0" w:sz="0" w:val="nil"/>
               </w:pBdr>
-              <w:shd w:fill="auto" w:val="clear"/>
-              <w:spacing w:after="0" w:before="0" w:line="276" w:lineRule="auto"/>
-              <w:ind w:left="480" w:right="0" w:firstLine="0"/>
+              <w:spacing w:line="276" w:lineRule="auto"/>
+              <w:ind w:left="480" w:firstLine="0"/>
               <w:jc w:val="right"/>
               <w:rPr>
-                <w:rFonts w:ascii="Arial" w:cs="Arial" w:eastAsia="Arial" w:hAnsi="Arial"/>
-                <w:b w:val="0"/>
-                <w:i w:val="0"/>
-                <w:smallCaps w:val="0"/>
-                <w:strike w:val="0"/>
                 <w:color w:val="000000"/>
                 <w:sz w:val="38"/>
                 <w:szCs w:val="38"/>
-                <w:u w:val="none"/>
-                <w:shd w:fill="auto" w:val="clear"/>
-                <w:vertAlign w:val="baseline"/>
               </w:rPr>
             </w:pPr>
             <w:r>
@@ -450,10 +308,6 @@
           </w:tcPr>
           <w:p>
             <w:pPr>
-              <w:keepNext w:val="0"/>
-              <w:keepLines w:val="0"/>
-              <w:pageBreakBefore w:val="0"/>
-              <w:widowControl w:val="1"/>
               <w:pBdr>
                 <w:top w:space="0" w:sz="0" w:val="nil"/>
                 <w:left w:space="0" w:sz="0" w:val="nil"/>
@@ -461,37 +315,24 @@
                 <w:right w:space="0" w:sz="0" w:val="nil"/>
                 <w:between w:space="0" w:sz="0" w:val="nil"/>
               </w:pBdr>
-              <w:shd w:fill="auto" w:val="clear"/>
-              <w:spacing w:after="0" w:before="0" w:line="276" w:lineRule="auto"/>
-              <w:ind w:left="480" w:right="0" w:firstLine="0"/>
+              <w:spacing w:line="276" w:lineRule="auto"/>
+              <w:ind w:left="480" w:firstLine="0"/>
               <w:jc w:val="center"/>
               <w:rPr>
                 <w:rFonts w:ascii="Helvetica Neue" w:cs="Helvetica Neue" w:eastAsia="Helvetica Neue" w:hAnsi="Helvetica Neue"/>
                 <w:b w:val="1"/>
-                <w:i w:val="0"/>
-                <w:smallCaps w:val="0"/>
-                <w:strike w:val="0"/>
                 <w:color w:val="000000"/>
                 <w:sz w:val="38"/>
                 <w:szCs w:val="38"/>
-                <w:u w:val="none"/>
-                <w:shd w:fill="auto" w:val="clear"/>
-                <w:vertAlign w:val="baseline"/>
               </w:rPr>
             </w:pPr>
             <w:r>
               <w:rPr>
                 <w:rFonts w:ascii="Helvetica Neue" w:cs="Helvetica Neue" w:eastAsia="Helvetica Neue" w:hAnsi="Helvetica Neue"/>
                 <w:b w:val="1"/>
-                <w:i w:val="0"/>
-                <w:smallCaps w:val="0"/>
-                <w:strike w:val="0"/>
                 <w:color w:val="000000"/>
                 <w:sz w:val="38"/>
                 <w:szCs w:val="38"/>
-                <w:u w:val="none"/>
-                <w:shd w:fill="auto" w:val="clear"/>
-                <w:vertAlign w:val="baseline"/>
                 <w:rtl w:val="0"/>
               </w:rPr>
               <w:t xml:space="preserve">Avaliação Técnica</w:t>
@@ -538,10 +379,6 @@
     </w:p>
     <w:p>
       <w:pPr>
-        <w:keepNext w:val="0"/>
-        <w:keepLines w:val="0"/>
-        <w:pageBreakBefore w:val="0"/>
-        <w:widowControl w:val="1"/>
         <w:pBdr>
           <w:top w:space="0" w:sz="0" w:val="nil"/>
           <w:left w:space="0" w:sz="0" w:val="nil"/>
@@ -549,37 +386,21 @@
           <w:right w:space="0" w:sz="0" w:val="nil"/>
           <w:between w:space="0" w:sz="0" w:val="nil"/>
         </w:pBdr>
-        <w:shd w:fill="auto" w:val="clear"/>
-        <w:spacing w:after="160" w:before="0" w:line="240" w:lineRule="auto"/>
+        <w:spacing w:after="160" w:line="240" w:lineRule="auto"/>
         <w:ind w:left="-450" w:right="-585" w:firstLine="0"/>
-        <w:jc w:val="left"/>
-        <w:rPr>
-          <w:rFonts w:ascii="Helvetica Neue" w:cs="Helvetica Neue" w:eastAsia="Helvetica Neue" w:hAnsi="Helvetica Neue"/>
-          <w:b w:val="0"/>
-          <w:i w:val="0"/>
-          <w:smallCaps w:val="0"/>
-          <w:strike w:val="0"/>
+        <w:rPr>
+          <w:rFonts w:ascii="Helvetica Neue" w:cs="Helvetica Neue" w:eastAsia="Helvetica Neue" w:hAnsi="Helvetica Neue"/>
           <w:color w:val="000000"/>
           <w:sz w:val="30"/>
           <w:szCs w:val="30"/>
-          <w:u w:val="none"/>
-          <w:shd w:fill="auto" w:val="clear"/>
-          <w:vertAlign w:val="baseline"/>
-        </w:rPr>
-      </w:pPr>
-      <w:r>
-        <w:rPr>
-          <w:rFonts w:ascii="Helvetica Neue" w:cs="Helvetica Neue" w:eastAsia="Helvetica Neue" w:hAnsi="Helvetica Neue"/>
-          <w:b w:val="0"/>
-          <w:i w:val="0"/>
-          <w:smallCaps w:val="0"/>
-          <w:strike w:val="0"/>
+        </w:rPr>
+      </w:pPr>
+      <w:r>
+        <w:rPr>
+          <w:rFonts w:ascii="Helvetica Neue" w:cs="Helvetica Neue" w:eastAsia="Helvetica Neue" w:hAnsi="Helvetica Neue"/>
           <w:color w:val="000000"/>
           <w:sz w:val="30"/>
           <w:szCs w:val="30"/>
-          <w:u w:val="none"/>
-          <w:shd w:fill="auto" w:val="clear"/>
-          <w:vertAlign w:val="baseline"/>
           <w:rtl w:val="0"/>
         </w:rPr>
         <w:t xml:space="preserve">Segurado:</w:t>
@@ -596,16 +417,9 @@
       <w:r>
         <w:rPr>
           <w:rFonts w:ascii="Helvetica Neue" w:cs="Helvetica Neue" w:eastAsia="Helvetica Neue" w:hAnsi="Helvetica Neue"/>
-          <w:b w:val="0"/>
-          <w:i w:val="0"/>
-          <w:smallCaps w:val="0"/>
-          <w:strike w:val="0"/>
           <w:color w:val="000000"/>
           <w:sz w:val="30"/>
           <w:szCs w:val="30"/>
-          <w:u w:val="none"/>
-          <w:shd w:fill="auto" w:val="clear"/>
-          <w:vertAlign w:val="baseline"/>
           <w:rtl w:val="0"/>
         </w:rPr>
         <w:tab/>
@@ -615,16 +429,9 @@
       <w:r>
         <w:rPr>
           <w:rFonts w:ascii="Helvetica Neue" w:cs="Helvetica Neue" w:eastAsia="Helvetica Neue" w:hAnsi="Helvetica Neue"/>
-          <w:b w:val="0"/>
-          <w:i w:val="0"/>
-          <w:smallCaps w:val="0"/>
-          <w:strike w:val="0"/>
           <w:color w:val="000000"/>
           <w:sz w:val="28"/>
           <w:szCs w:val="28"/>
-          <w:u w:val="none"/>
-          <w:shd w:fill="auto" w:val="clear"/>
-          <w:vertAlign w:val="baseline"/>
           <w:rtl w:val="0"/>
         </w:rPr>
         <w:tab/>
@@ -637,10 +444,6 @@
     </w:p>
     <w:p>
       <w:pPr>
-        <w:keepNext w:val="0"/>
-        <w:keepLines w:val="0"/>
-        <w:pageBreakBefore w:val="0"/>
-        <w:widowControl w:val="1"/>
         <w:pBdr>
           <w:top w:space="0" w:sz="0" w:val="nil"/>
           <w:left w:space="0" w:sz="0" w:val="nil"/>
@@ -648,37 +451,21 @@
           <w:right w:space="0" w:sz="0" w:val="nil"/>
           <w:between w:space="0" w:sz="0" w:val="nil"/>
         </w:pBdr>
-        <w:shd w:fill="auto" w:val="clear"/>
-        <w:spacing w:after="160" w:before="0" w:line="240" w:lineRule="auto"/>
+        <w:spacing w:after="160" w:line="240" w:lineRule="auto"/>
         <w:ind w:left="-450" w:right="-585" w:firstLine="0"/>
-        <w:jc w:val="left"/>
-        <w:rPr>
-          <w:rFonts w:ascii="Helvetica Neue" w:cs="Helvetica Neue" w:eastAsia="Helvetica Neue" w:hAnsi="Helvetica Neue"/>
-          <w:b w:val="0"/>
-          <w:i w:val="0"/>
-          <w:smallCaps w:val="0"/>
-          <w:strike w:val="0"/>
+        <w:rPr>
+          <w:rFonts w:ascii="Helvetica Neue" w:cs="Helvetica Neue" w:eastAsia="Helvetica Neue" w:hAnsi="Helvetica Neue"/>
           <w:color w:val="000000"/>
           <w:sz w:val="30"/>
           <w:szCs w:val="30"/>
-          <w:u w:val="none"/>
-          <w:shd w:fill="auto" w:val="clear"/>
-          <w:vertAlign w:val="baseline"/>
-        </w:rPr>
-      </w:pPr>
-      <w:r>
-        <w:rPr>
-          <w:rFonts w:ascii="Helvetica Neue" w:cs="Helvetica Neue" w:eastAsia="Helvetica Neue" w:hAnsi="Helvetica Neue"/>
-          <w:b w:val="0"/>
-          <w:i w:val="0"/>
-          <w:smallCaps w:val="0"/>
-          <w:strike w:val="0"/>
+        </w:rPr>
+      </w:pPr>
+      <w:r>
+        <w:rPr>
+          <w:rFonts w:ascii="Helvetica Neue" w:cs="Helvetica Neue" w:eastAsia="Helvetica Neue" w:hAnsi="Helvetica Neue"/>
           <w:color w:val="000000"/>
           <w:sz w:val="30"/>
           <w:szCs w:val="30"/>
-          <w:u w:val="none"/>
-          <w:shd w:fill="auto" w:val="clear"/>
-          <w:vertAlign w:val="baseline"/>
           <w:rtl w:val="0"/>
         </w:rPr>
         <w:t xml:space="preserve">Marca:</w:t>
@@ -706,10 +493,6 @@
     </w:p>
     <w:p>
       <w:pPr>
-        <w:keepNext w:val="0"/>
-        <w:keepLines w:val="0"/>
-        <w:pageBreakBefore w:val="0"/>
-        <w:widowControl w:val="1"/>
         <w:pBdr>
           <w:top w:space="0" w:sz="0" w:val="nil"/>
           <w:left w:space="0" w:sz="0" w:val="nil"/>
@@ -717,37 +500,21 @@
           <w:right w:space="0" w:sz="0" w:val="nil"/>
           <w:between w:space="0" w:sz="0" w:val="nil"/>
         </w:pBdr>
-        <w:shd w:fill="auto" w:val="clear"/>
-        <w:spacing w:after="160" w:before="0" w:line="240" w:lineRule="auto"/>
+        <w:spacing w:after="160" w:line="240" w:lineRule="auto"/>
         <w:ind w:left="-450" w:right="-585" w:firstLine="0"/>
-        <w:jc w:val="left"/>
-        <w:rPr>
-          <w:rFonts w:ascii="Helvetica Neue" w:cs="Helvetica Neue" w:eastAsia="Helvetica Neue" w:hAnsi="Helvetica Neue"/>
-          <w:b w:val="0"/>
-          <w:i w:val="0"/>
-          <w:smallCaps w:val="0"/>
-          <w:strike w:val="0"/>
+        <w:rPr>
+          <w:rFonts w:ascii="Helvetica Neue" w:cs="Helvetica Neue" w:eastAsia="Helvetica Neue" w:hAnsi="Helvetica Neue"/>
           <w:color w:val="000000"/>
           <w:sz w:val="30"/>
           <w:szCs w:val="30"/>
-          <w:u w:val="none"/>
-          <w:shd w:fill="auto" w:val="clear"/>
-          <w:vertAlign w:val="baseline"/>
-        </w:rPr>
-      </w:pPr>
-      <w:r>
-        <w:rPr>
-          <w:rFonts w:ascii="Helvetica Neue" w:cs="Helvetica Neue" w:eastAsia="Helvetica Neue" w:hAnsi="Helvetica Neue"/>
-          <w:b w:val="0"/>
-          <w:i w:val="0"/>
-          <w:smallCaps w:val="0"/>
-          <w:strike w:val="0"/>
+        </w:rPr>
+      </w:pPr>
+      <w:r>
+        <w:rPr>
+          <w:rFonts w:ascii="Helvetica Neue" w:cs="Helvetica Neue" w:eastAsia="Helvetica Neue" w:hAnsi="Helvetica Neue"/>
           <w:color w:val="000000"/>
           <w:sz w:val="30"/>
           <w:szCs w:val="30"/>
-          <w:u w:val="none"/>
-          <w:shd w:fill="auto" w:val="clear"/>
-          <w:vertAlign w:val="baseline"/>
           <w:rtl w:val="0"/>
         </w:rPr>
         <w:t xml:space="preserve">Descrição: $summary</w:t>
@@ -756,10 +523,6 @@
     </w:p>
     <w:p>
       <w:pPr>
-        <w:keepNext w:val="0"/>
-        <w:keepLines w:val="0"/>
-        <w:pageBreakBefore w:val="0"/>
-        <w:widowControl w:val="1"/>
         <w:pBdr>
           <w:top w:space="0" w:sz="0" w:val="nil"/>
           <w:left w:space="0" w:sz="0" w:val="nil"/>
@@ -767,40 +530,24 @@
           <w:right w:space="0" w:sz="0" w:val="nil"/>
           <w:between w:space="0" w:sz="0" w:val="nil"/>
         </w:pBdr>
-        <w:shd w:fill="auto" w:val="clear"/>
         <w:tabs>
           <w:tab w:val="left" w:leader="none" w:pos="3975"/>
         </w:tabs>
-        <w:spacing w:after="160" w:before="0" w:line="240" w:lineRule="auto"/>
+        <w:spacing w:after="160" w:line="240" w:lineRule="auto"/>
         <w:ind w:left="-450" w:right="-585" w:firstLine="0"/>
-        <w:jc w:val="left"/>
-        <w:rPr>
-          <w:rFonts w:ascii="Helvetica Neue" w:cs="Helvetica Neue" w:eastAsia="Helvetica Neue" w:hAnsi="Helvetica Neue"/>
-          <w:b w:val="0"/>
-          <w:i w:val="0"/>
-          <w:smallCaps w:val="0"/>
-          <w:strike w:val="0"/>
+        <w:rPr>
+          <w:rFonts w:ascii="Helvetica Neue" w:cs="Helvetica Neue" w:eastAsia="Helvetica Neue" w:hAnsi="Helvetica Neue"/>
           <w:color w:val="000000"/>
           <w:sz w:val="30"/>
           <w:szCs w:val="30"/>
-          <w:u w:val="none"/>
-          <w:shd w:fill="auto" w:val="clear"/>
-          <w:vertAlign w:val="baseline"/>
-        </w:rPr>
-      </w:pPr>
-      <w:r>
-        <w:rPr>
-          <w:rFonts w:ascii="Helvetica Neue" w:cs="Helvetica Neue" w:eastAsia="Helvetica Neue" w:hAnsi="Helvetica Neue"/>
-          <w:b w:val="0"/>
-          <w:i w:val="0"/>
-          <w:smallCaps w:val="0"/>
-          <w:strike w:val="0"/>
+        </w:rPr>
+      </w:pPr>
+      <w:r>
+        <w:rPr>
+          <w:rFonts w:ascii="Helvetica Neue" w:cs="Helvetica Neue" w:eastAsia="Helvetica Neue" w:hAnsi="Helvetica Neue"/>
           <w:color w:val="000000"/>
           <w:sz w:val="30"/>
           <w:szCs w:val="30"/>
-          <w:u w:val="none"/>
-          <w:shd w:fill="auto" w:val="clear"/>
-          <w:vertAlign w:val="baseline"/>
           <w:rtl w:val="0"/>
         </w:rPr>
         <w:t xml:space="preserve">Técnico: $partner</w:t>
@@ -808,10 +555,6 @@
     </w:p>
     <w:p>
       <w:pPr>
-        <w:keepNext w:val="0"/>
-        <w:keepLines w:val="0"/>
-        <w:pageBreakBefore w:val="0"/>
-        <w:widowControl w:val="1"/>
         <w:pBdr>
           <w:top w:space="0" w:sz="0" w:val="nil"/>
           <w:left w:space="0" w:sz="0" w:val="nil"/>
@@ -819,36 +562,23 @@
           <w:right w:space="0" w:sz="0" w:val="nil"/>
           <w:between w:space="0" w:sz="0" w:val="nil"/>
         </w:pBdr>
-        <w:shd w:fill="auto" w:val="clear"/>
-        <w:spacing w:after="160" w:before="0" w:line="240" w:lineRule="auto"/>
+        <w:spacing w:after="160" w:line="240" w:lineRule="auto"/>
         <w:ind w:left="-450" w:right="-585" w:firstLine="0"/>
-        <w:jc w:val="left"/>
-        <w:rPr>
-          <w:rFonts w:ascii="Helvetica Neue" w:cs="Helvetica Neue" w:eastAsia="Helvetica Neue" w:hAnsi="Helvetica Neue"/>
-          <w:b w:val="0"/>
-          <w:i w:val="0"/>
-          <w:smallCaps w:val="0"/>
-          <w:strike w:val="0"/>
+        <w:rPr>
+          <w:rFonts w:ascii="Helvetica Neue" w:cs="Helvetica Neue" w:eastAsia="Helvetica Neue" w:hAnsi="Helvetica Neue"/>
           <w:color w:val="000000"/>
           <w:sz w:val="28"/>
           <w:szCs w:val="28"/>
-          <w:u w:val="none"/>
-          <w:shd w:fill="auto" w:val="clear"/>
-          <w:vertAlign w:val="baseline"/>
-        </w:rPr>
-      </w:pPr>
-      <w:r>
-        <w:rPr>
-          <w:rtl w:val="0"/>
-        </w:rPr>
-      </w:r>
-    </w:p>
-    <w:p>
-      <w:pPr>
-        <w:keepNext w:val="0"/>
-        <w:keepLines w:val="0"/>
-        <w:pageBreakBefore w:val="0"/>
-        <w:widowControl w:val="1"/>
+        </w:rPr>
+      </w:pPr>
+      <w:r>
+        <w:rPr>
+          <w:rtl w:val="0"/>
+        </w:rPr>
+      </w:r>
+    </w:p>
+    <w:p>
+      <w:pPr>
         <w:pBdr>
           <w:top w:space="0" w:sz="0" w:val="nil"/>
           <w:left w:space="0" w:sz="0" w:val="nil"/>
@@ -856,37 +586,21 @@
           <w:right w:space="0" w:sz="0" w:val="nil"/>
           <w:between w:space="0" w:sz="0" w:val="nil"/>
         </w:pBdr>
-        <w:shd w:fill="auto" w:val="clear"/>
-        <w:spacing w:after="160" w:before="0" w:line="240" w:lineRule="auto"/>
+        <w:spacing w:after="160" w:line="240" w:lineRule="auto"/>
         <w:ind w:left="-450" w:right="-585" w:firstLine="1170"/>
-        <w:jc w:val="left"/>
-        <w:rPr>
-          <w:rFonts w:ascii="Helvetica Neue" w:cs="Helvetica Neue" w:eastAsia="Helvetica Neue" w:hAnsi="Helvetica Neue"/>
-          <w:b w:val="0"/>
-          <w:i w:val="0"/>
-          <w:smallCaps w:val="0"/>
-          <w:strike w:val="0"/>
+        <w:rPr>
+          <w:rFonts w:ascii="Helvetica Neue" w:cs="Helvetica Neue" w:eastAsia="Helvetica Neue" w:hAnsi="Helvetica Neue"/>
           <w:color w:val="000000"/>
           <w:sz w:val="30"/>
           <w:szCs w:val="30"/>
-          <w:u w:val="none"/>
-          <w:shd w:fill="auto" w:val="clear"/>
-          <w:vertAlign w:val="baseline"/>
-        </w:rPr>
-      </w:pPr>
-      <w:r>
-        <w:rPr>
-          <w:rFonts w:ascii="Helvetica Neue" w:cs="Helvetica Neue" w:eastAsia="Helvetica Neue" w:hAnsi="Helvetica Neue"/>
-          <w:b w:val="0"/>
-          <w:i w:val="0"/>
-          <w:smallCaps w:val="0"/>
-          <w:strike w:val="0"/>
+        </w:rPr>
+      </w:pPr>
+      <w:r>
+        <w:rPr>
+          <w:rFonts w:ascii="Helvetica Neue" w:cs="Helvetica Neue" w:eastAsia="Helvetica Neue" w:hAnsi="Helvetica Neue"/>
           <w:color w:val="000000"/>
           <w:sz w:val="30"/>
           <w:szCs w:val="30"/>
-          <w:u w:val="none"/>
-          <w:shd w:fill="auto" w:val="clear"/>
-          <w:vertAlign w:val="baseline"/>
           <w:rtl w:val="0"/>
         </w:rPr>
         <w:t xml:space="preserve">Prezados, informamos que o produto acima citado foi submetido à análise técnica na data de </w:t>
@@ -903,33 +617,16 @@
       <w:r>
         <w:rPr>
           <w:rFonts w:ascii="Helvetica Neue" w:cs="Helvetica Neue" w:eastAsia="Helvetica Neue" w:hAnsi="Helvetica Neue"/>
-          <w:b w:val="0"/>
-          <w:i w:val="0"/>
-          <w:smallCaps w:val="0"/>
-          <w:strike w:val="0"/>
           <w:color w:val="000000"/>
           <w:sz w:val="30"/>
           <w:szCs w:val="30"/>
-          <w:u w:val="none"/>
-          <w:shd w:fill="auto" w:val="clear"/>
-          <w:vertAlign w:val="baseline"/>
           <w:rtl w:val="0"/>
         </w:rPr>
         <w:t xml:space="preserve">. Após procedimentos técnicos, foi constatado que:</w:t>
       </w:r>
       <w:r>
         <w:rPr>
-          <w:rFonts w:ascii="Arial" w:cs="Arial" w:eastAsia="Arial" w:hAnsi="Arial"/>
-          <w:b w:val="0"/>
-          <w:i w:val="0"/>
-          <w:smallCaps w:val="0"/>
-          <w:strike w:val="0"/>
-          <w:color w:val="000000"/>
-          <w:sz w:val="22"/>
-          <w:szCs w:val="22"/>
-          <w:u w:val="none"/>
-          <w:shd w:fill="auto" w:val="clear"/>
-          <w:vertAlign w:val="baseline"/>
+          <w:color w:val="000000"/>
           <w:rtl w:val="0"/>
         </w:rPr>
         <w:t xml:space="preserve"> </w:t>
@@ -977,7 +674,7 @@
           <w:szCs w:val="26"/>
           <w:rtl w:val="0"/>
         </w:rPr>
-        <w:t xml:space="preserve">$comments</w:t>
+        <w:t xml:space="preserve">$image_content</w:t>
       </w:r>
     </w:p>
     <w:p>
@@ -997,15 +694,71 @@
           <w:szCs w:val="26"/>
           <w:rtl w:val="0"/>
         </w:rPr>
+        <w:t xml:space="preserve">$comments</w:t>
+      </w:r>
+    </w:p>
+    <w:p>
+      <w:pPr>
+        <w:spacing w:after="160" w:line="240" w:lineRule="auto"/>
+        <w:ind w:left="-450" w:right="-585" w:firstLine="1170"/>
+        <w:rPr>
+          <w:rFonts w:ascii="Helvetica Neue" w:cs="Helvetica Neue" w:eastAsia="Helvetica Neue" w:hAnsi="Helvetica Neue"/>
+          <w:sz w:val="26"/>
+          <w:szCs w:val="26"/>
+        </w:rPr>
+      </w:pPr>
+      <w:r>
+        <w:rPr>
+          <w:rFonts w:ascii="Helvetica Neue" w:cs="Helvetica Neue" w:eastAsia="Helvetica Neue" w:hAnsi="Helvetica Neue"/>
+          <w:sz w:val="26"/>
+          <w:szCs w:val="26"/>
+          <w:rtl w:val="0"/>
+        </w:rPr>
+        <w:t xml:space="preserve">$image_comment</w:t>
+      </w:r>
+    </w:p>
+    <w:p>
+      <w:pPr>
+        <w:spacing w:after="160" w:line="240" w:lineRule="auto"/>
+        <w:ind w:left="-450" w:right="-585" w:firstLine="1170"/>
+        <w:rPr>
+          <w:rFonts w:ascii="Helvetica Neue" w:cs="Helvetica Neue" w:eastAsia="Helvetica Neue" w:hAnsi="Helvetica Neue"/>
+          <w:sz w:val="26"/>
+          <w:szCs w:val="26"/>
+        </w:rPr>
+      </w:pPr>
+      <w:r>
+        <w:rPr>
+          <w:rFonts w:ascii="Helvetica Neue" w:cs="Helvetica Neue" w:eastAsia="Helvetica Neue" w:hAnsi="Helvetica Neue"/>
+          <w:sz w:val="26"/>
+          <w:szCs w:val="26"/>
+          <w:rtl w:val="0"/>
+        </w:rPr>
         <w:t xml:space="preserve">$resolution</w:t>
       </w:r>
     </w:p>
     <w:p>
       <w:pPr>
-        <w:keepNext w:val="0"/>
-        <w:keepLines w:val="0"/>
-        <w:pageBreakBefore w:val="0"/>
-        <w:widowControl w:val="1"/>
+        <w:spacing w:after="160" w:line="240" w:lineRule="auto"/>
+        <w:ind w:left="-450" w:right="-585" w:firstLine="1170"/>
+        <w:rPr>
+          <w:rFonts w:ascii="Helvetica Neue" w:cs="Helvetica Neue" w:eastAsia="Helvetica Neue" w:hAnsi="Helvetica Neue"/>
+          <w:sz w:val="26"/>
+          <w:szCs w:val="26"/>
+        </w:rPr>
+      </w:pPr>
+      <w:r>
+        <w:rPr>
+          <w:rFonts w:ascii="Helvetica Neue" w:cs="Helvetica Neue" w:eastAsia="Helvetica Neue" w:hAnsi="Helvetica Neue"/>
+          <w:sz w:val="26"/>
+          <w:szCs w:val="26"/>
+          <w:rtl w:val="0"/>
+        </w:rPr>
+        <w:t xml:space="preserve">$image_resolution</w:t>
+      </w:r>
+    </w:p>
+    <w:p>
+      <w:pPr>
         <w:pBdr>
           <w:top w:space="0" w:sz="0" w:val="nil"/>
           <w:left w:space="0" w:sz="0" w:val="nil"/>
@@ -1013,36 +766,23 @@
           <w:right w:space="0" w:sz="0" w:val="nil"/>
           <w:between w:space="0" w:sz="0" w:val="nil"/>
         </w:pBdr>
-        <w:shd w:fill="auto" w:val="clear"/>
-        <w:spacing w:after="160" w:before="0" w:line="240" w:lineRule="auto"/>
+        <w:spacing w:after="160" w:line="240" w:lineRule="auto"/>
         <w:ind w:left="-450" w:right="-585" w:firstLine="1170"/>
-        <w:jc w:val="left"/>
-        <w:rPr>
-          <w:rFonts w:ascii="Helvetica Neue" w:cs="Helvetica Neue" w:eastAsia="Helvetica Neue" w:hAnsi="Helvetica Neue"/>
-          <w:b w:val="0"/>
-          <w:i w:val="0"/>
-          <w:smallCaps w:val="0"/>
-          <w:strike w:val="0"/>
+        <w:rPr>
+          <w:rFonts w:ascii="Helvetica Neue" w:cs="Helvetica Neue" w:eastAsia="Helvetica Neue" w:hAnsi="Helvetica Neue"/>
           <w:color w:val="000000"/>
           <w:sz w:val="26"/>
           <w:szCs w:val="26"/>
-          <w:u w:val="none"/>
-          <w:shd w:fill="auto" w:val="clear"/>
-          <w:vertAlign w:val="baseline"/>
-        </w:rPr>
-      </w:pPr>
-      <w:r>
-        <w:rPr>
-          <w:rtl w:val="0"/>
-        </w:rPr>
-      </w:r>
-    </w:p>
-    <w:p>
-      <w:pPr>
-        <w:keepNext w:val="0"/>
-        <w:keepLines w:val="0"/>
-        <w:pageBreakBefore w:val="0"/>
-        <w:widowControl w:val="1"/>
+        </w:rPr>
+      </w:pPr>
+      <w:r>
+        <w:rPr>
+          <w:rtl w:val="0"/>
+        </w:rPr>
+      </w:r>
+    </w:p>
+    <w:p>
+      <w:pPr>
         <w:pBdr>
           <w:top w:space="0" w:sz="0" w:val="nil"/>
           <w:left w:space="0" w:sz="0" w:val="nil"/>
@@ -1050,22 +790,10 @@
           <w:right w:space="0" w:sz="0" w:val="nil"/>
           <w:between w:space="0" w:sz="0" w:val="nil"/>
         </w:pBdr>
-        <w:shd w:fill="auto" w:val="clear"/>
-        <w:spacing w:after="160" w:before="0" w:line="259" w:lineRule="auto"/>
-        <w:ind w:left="0" w:right="0" w:firstLine="0"/>
+        <w:spacing w:after="160" w:line="259" w:lineRule="auto"/>
         <w:jc w:val="center"/>
         <w:rPr>
-          <w:rFonts w:ascii="Arial" w:cs="Arial" w:eastAsia="Arial" w:hAnsi="Arial"/>
-          <w:b w:val="0"/>
-          <w:i w:val="0"/>
-          <w:smallCaps w:val="0"/>
-          <w:strike w:val="0"/>
-          <w:color w:val="000000"/>
-          <w:sz w:val="22"/>
-          <w:szCs w:val="22"/>
-          <w:u w:val="none"/>
-          <w:shd w:fill="auto" w:val="clear"/>
-          <w:vertAlign w:val="baseline"/>
+          <w:color w:val="000000"/>
         </w:rPr>
         <w:sectPr>
           <w:headerReference r:id="rId6" w:type="default"/>
@@ -1076,28 +804,18 @@
       </w:pPr>
       <w:r>
         <w:rPr>
-          <w:rFonts w:ascii="Arial" w:cs="Arial" w:eastAsia="Arial" w:hAnsi="Arial"/>
-          <w:b w:val="0"/>
-          <w:i w:val="0"/>
-          <w:smallCaps w:val="0"/>
-          <w:strike w:val="0"/>
-          <w:color w:val="000000"/>
-          <w:sz w:val="22"/>
-          <w:szCs w:val="22"/>
-          <w:u w:val="none"/>
-          <w:shd w:fill="auto" w:val="clear"/>
-          <w:vertAlign w:val="baseline"/>
+          <w:color w:val="000000"/>
         </w:rPr>
         <w:drawing>
           <wp:inline distB="114300" distT="114300" distL="114300" distR="114300">
             <wp:extent cx="2770066" cy="1166813"/>
             <wp:effectExtent b="0" l="0" r="0" t="0"/>
-            <wp:docPr id="2" name="image1.png"/>
+            <wp:docPr id="2" name="image2.png"/>
             <a:graphic>
               <a:graphicData uri="http://schemas.openxmlformats.org/drawingml/2006/picture">
                 <pic:pic>
                   <pic:nvPicPr>
-                    <pic:cNvPr id="0" name="image1.png"/>
+                    <pic:cNvPr id="0" name="image2.png"/>
                     <pic:cNvPicPr preferRelativeResize="0"/>
                   </pic:nvPicPr>
                   <pic:blipFill>
@@ -1152,13 +870,9 @@
 </file>
 
 <file path=word/header1.xml><?xml version="1.0" encoding="utf-8"?>
-<w:hdr xmlns:mc="http://schemas.openxmlformats.org/markup-compatibility/2006" xmlns:o="urn:schemas-microsoft-com:office:office" xmlns:r="http://schemas.openxmlformats.org/officeDocument/2006/relationships" xmlns:m="http://schemas.openxmlformats.org/officeDocument/2006/math" xmlns:v="urn:schemas-microsoft-com:vml" xmlns:wp="http://schemas.openxmlformats.org/drawingml/2006/wordprocessingDrawing" xmlns:w10="urn:schemas-microsoft-com:office:word" xmlns:w="http://schemas.openxmlformats.org/wordprocessingml/2006/main" xmlns:wne="http://schemas.microsoft.com/office/word/2006/wordml" xmlns:sl="http://schemas.openxmlformats.org/schemaLibrary/2006/main" xmlns:a="http://schemas.openxmlformats.org/drawingml/2006/main" xmlns:pic="http://schemas.openxmlformats.org/drawingml/2006/picture" xmlns:c="http://schemas.openxmlformats.org/drawingml/2006/chart" xmlns:lc="http://schemas.openxmlformats.org/drawingml/2006/lockedCanvas" xmlns:dgm="http://schemas.openxmlformats.org/drawingml/2006/diagram" xmlns:wps="http://schemas.microsoft.com/office/word/2010/wordprocessingShape" xmlns:wpg="http://schemas.microsoft.com/office/word/2010/wordprocessingGroup" xmlns:w14="http://schemas.microsoft.com/office/word/2010/wordml" xmlns:w15="http://schemas.microsoft.com/office/word/2012/wordml">
+<w:hdr xmlns:mc="http://schemas.openxmlformats.org/markup-compatibility/2006" xmlns:o="urn:schemas-microsoft-com:office:office" xmlns:r="http://schemas.openxmlformats.org/officeDocument/2006/relationships" xmlns:m="http://schemas.openxmlformats.org/officeDocument/2006/math" xmlns:v="urn:schemas-microsoft-com:vml" xmlns:wp="http://schemas.openxmlformats.org/drawingml/2006/wordprocessingDrawing" xmlns:w10="urn:schemas-microsoft-com:office:word" xmlns:w="http://schemas.openxmlformats.org/wordprocessingml/2006/main" xmlns:wne="http://schemas.microsoft.com/office/word/2006/wordml" xmlns:sl="http://schemas.openxmlformats.org/schemaLibrary/2006/main" xmlns:a="http://schemas.openxmlformats.org/drawingml/2006/main" xmlns:pic="http://schemas.openxmlformats.org/drawingml/2006/picture" xmlns:c="http://schemas.openxmlformats.org/drawingml/2006/chart" xmlns:lc="http://schemas.openxmlformats.org/drawingml/2006/lockedCanvas" xmlns:dgm="http://schemas.openxmlformats.org/drawingml/2006/diagram" xmlns:wps="http://schemas.microsoft.com/office/word/2010/wordprocessingShape" xmlns:wpg="http://schemas.microsoft.com/office/word/2010/wordprocessingGroup" xmlns:w14="http://schemas.microsoft.com/office/word/2010/wordml" xmlns:w15="http://schemas.microsoft.com/office/word/2012/wordml" xmlns:w16="http://schemas.microsoft.com/office/word/2018/wordml" xmlns:w16cex="http://schemas.microsoft.com/office/word/2018/wordml/cex" xmlns:w16cid="http://schemas.microsoft.com/office/word/2016/wordml/cid" xmlns="http://schemas.microsoft.com/office/tasks/2019/documenttasks" xmlns:cr="http://schemas.microsoft.com/office/comments/2020/reactions">
   <w:p>
     <w:pPr>
-      <w:keepNext w:val="0"/>
-      <w:keepLines w:val="0"/>
-      <w:pageBreakBefore w:val="0"/>
-      <w:widowControl w:val="1"/>
       <w:pBdr>
         <w:top w:space="0" w:sz="0" w:val="nil"/>
         <w:left w:space="0" w:sz="0" w:val="nil"/>
@@ -1166,52 +880,39 @@
         <w:right w:space="0" w:sz="0" w:val="nil"/>
         <w:between w:space="0" w:sz="0" w:val="nil"/>
       </w:pBdr>
-      <w:shd w:fill="auto" w:val="clear"/>
       <w:tabs>
         <w:tab w:val="center" w:leader="none" w:pos="4252"/>
         <w:tab w:val="right" w:leader="none" w:pos="8504"/>
       </w:tabs>
-      <w:spacing w:after="0" w:before="708" w:line="240" w:lineRule="auto"/>
-      <w:ind w:left="0" w:right="-585" w:firstLine="0"/>
+      <w:spacing w:before="708" w:line="240" w:lineRule="auto"/>
+      <w:ind w:right="-585"/>
       <w:jc w:val="right"/>
       <w:rPr>
         <w:rFonts w:ascii="Calibri" w:cs="Calibri" w:eastAsia="Calibri" w:hAnsi="Calibri"/>
         <w:b w:val="1"/>
-        <w:i w:val="0"/>
-        <w:smallCaps w:val="0"/>
-        <w:strike w:val="0"/>
         <w:color w:val="000000"/>
         <w:sz w:val="36"/>
         <w:szCs w:val="36"/>
-        <w:u w:val="none"/>
-        <w:shd w:fill="auto" w:val="clear"/>
-        <w:vertAlign w:val="baseline"/>
       </w:rPr>
     </w:pPr>
     <w:r>
       <w:rPr>
         <w:rFonts w:ascii="Calibri" w:cs="Calibri" w:eastAsia="Calibri" w:hAnsi="Calibri"/>
         <w:b w:val="1"/>
-        <w:i w:val="0"/>
-        <w:smallCaps w:val="0"/>
-        <w:strike w:val="0"/>
         <w:color w:val="000000"/>
         <w:sz w:val="36"/>
         <w:szCs w:val="36"/>
-        <w:u w:val="none"/>
-        <w:shd w:fill="auto" w:val="clear"/>
-        <w:vertAlign w:val="baseline"/>
       </w:rPr>
       <w:drawing>
         <wp:inline distB="0" distT="0" distL="0" distR="0">
           <wp:extent cx="2124372" cy="847843"/>
           <wp:effectExtent b="0" l="0" r="0" t="0"/>
-          <wp:docPr descr="luiza.png" id="3" name="image2.png"/>
+          <wp:docPr descr="luiza.png" id="3" name="image3.png"/>
           <a:graphic>
             <a:graphicData uri="http://schemas.openxmlformats.org/drawingml/2006/picture">
               <pic:pic>
                 <pic:nvPicPr>
-                  <pic:cNvPr descr="luiza.png" id="0" name="image2.png"/>
+                  <pic:cNvPr descr="luiza.png" id="0" name="image3.png"/>
                   <pic:cNvPicPr preferRelativeResize="0"/>
                 </pic:nvPicPr>
                 <pic:blipFill>
@@ -1239,15 +940,9 @@
       <w:rPr>
         <w:rFonts w:ascii="Calibri" w:cs="Calibri" w:eastAsia="Calibri" w:hAnsi="Calibri"/>
         <w:b w:val="1"/>
-        <w:i w:val="0"/>
-        <w:smallCaps w:val="0"/>
-        <w:strike w:val="0"/>
         <w:color w:val="000000"/>
         <w:sz w:val="36"/>
         <w:szCs w:val="36"/>
-        <w:u w:val="none"/>
-        <w:shd w:fill="auto" w:val="clear"/>
-        <w:vertAlign w:val="baseline"/>
         <w:rtl w:val="0"/>
       </w:rPr>
       <w:t xml:space="preserve">                                                                 Laudo </w:t>
@@ -1255,10 +950,6 @@
   </w:p>
   <w:p>
     <w:pPr>
-      <w:keepNext w:val="0"/>
-      <w:keepLines w:val="0"/>
-      <w:pageBreakBefore w:val="0"/>
-      <w:widowControl w:val="1"/>
       <w:pBdr>
         <w:top w:space="0" w:sz="0" w:val="nil"/>
         <w:left w:space="0" w:sz="0" w:val="nil"/>
@@ -1266,41 +957,24 @@
         <w:right w:space="0" w:sz="0" w:val="nil"/>
         <w:between w:space="0" w:sz="0" w:val="nil"/>
       </w:pBdr>
-      <w:shd w:fill="auto" w:val="clear"/>
       <w:tabs>
         <w:tab w:val="center" w:leader="none" w:pos="4252"/>
         <w:tab w:val="right" w:leader="none" w:pos="8504"/>
       </w:tabs>
-      <w:spacing w:after="0" w:before="0" w:line="240" w:lineRule="auto"/>
-      <w:ind w:left="0" w:right="-585" w:firstLine="0"/>
+      <w:spacing w:line="240" w:lineRule="auto"/>
+      <w:ind w:right="-585"/>
       <w:jc w:val="right"/>
       <w:rPr>
-        <w:rFonts w:ascii="Arial" w:cs="Arial" w:eastAsia="Arial" w:hAnsi="Arial"/>
-        <w:b w:val="0"/>
-        <w:i w:val="0"/>
-        <w:smallCaps w:val="0"/>
-        <w:strike w:val="0"/>
         <w:color w:val="000000"/>
-        <w:sz w:val="22"/>
-        <w:szCs w:val="22"/>
-        <w:u w:val="none"/>
-        <w:shd w:fill="auto" w:val="clear"/>
-        <w:vertAlign w:val="baseline"/>
       </w:rPr>
     </w:pPr>
     <w:r>
       <w:rPr>
         <w:rFonts w:ascii="Calibri" w:cs="Calibri" w:eastAsia="Calibri" w:hAnsi="Calibri"/>
         <w:b w:val="1"/>
-        <w:i w:val="0"/>
-        <w:smallCaps w:val="0"/>
-        <w:strike w:val="0"/>
         <w:color w:val="000000"/>
         <w:sz w:val="36"/>
         <w:szCs w:val="36"/>
-        <w:u w:val="none"/>
-        <w:shd w:fill="auto" w:val="clear"/>
-        <w:vertAlign w:val="baseline"/>
         <w:rtl w:val="0"/>
       </w:rPr>
       <w:t xml:space="preserve">Análise Técnica</w:t>
@@ -1315,13 +989,9 @@
 </file>
 
 <file path=word/header2.xml><?xml version="1.0" encoding="utf-8"?>
-<w:hdr xmlns:mc="http://schemas.openxmlformats.org/markup-compatibility/2006" xmlns:o="urn:schemas-microsoft-com:office:office" xmlns:r="http://schemas.openxmlformats.org/officeDocument/2006/relationships" xmlns:m="http://schemas.openxmlformats.org/officeDocument/2006/math" xmlns:v="urn:schemas-microsoft-com:vml" xmlns:wp="http://schemas.openxmlformats.org/drawingml/2006/wordprocessingDrawing" xmlns:w10="urn:schemas-microsoft-com:office:word" xmlns:w="http://schemas.openxmlformats.org/wordprocessingml/2006/main" xmlns:wne="http://schemas.microsoft.com/office/word/2006/wordml" xmlns:sl="http://schemas.openxmlformats.org/schemaLibrary/2006/main" xmlns:a="http://schemas.openxmlformats.org/drawingml/2006/main" xmlns:pic="http://schemas.openxmlformats.org/drawingml/2006/picture" xmlns:c="http://schemas.openxmlformats.org/drawingml/2006/chart" xmlns:lc="http://schemas.openxmlformats.org/drawingml/2006/lockedCanvas" xmlns:dgm="http://schemas.openxmlformats.org/drawingml/2006/diagram" xmlns:wps="http://schemas.microsoft.com/office/word/2010/wordprocessingShape" xmlns:wpg="http://schemas.microsoft.com/office/word/2010/wordprocessingGroup" xmlns:w14="http://schemas.microsoft.com/office/word/2010/wordml" xmlns:w15="http://schemas.microsoft.com/office/word/2012/wordml">
+<w:hdr xmlns:mc="http://schemas.openxmlformats.org/markup-compatibility/2006" xmlns:o="urn:schemas-microsoft-com:office:office" xmlns:r="http://schemas.openxmlformats.org/officeDocument/2006/relationships" xmlns:m="http://schemas.openxmlformats.org/officeDocument/2006/math" xmlns:v="urn:schemas-microsoft-com:vml" xmlns:wp="http://schemas.openxmlformats.org/drawingml/2006/wordprocessingDrawing" xmlns:w10="urn:schemas-microsoft-com:office:word" xmlns:w="http://schemas.openxmlformats.org/wordprocessingml/2006/main" xmlns:wne="http://schemas.microsoft.com/office/word/2006/wordml" xmlns:sl="http://schemas.openxmlformats.org/schemaLibrary/2006/main" xmlns:a="http://schemas.openxmlformats.org/drawingml/2006/main" xmlns:pic="http://schemas.openxmlformats.org/drawingml/2006/picture" xmlns:c="http://schemas.openxmlformats.org/drawingml/2006/chart" xmlns:lc="http://schemas.openxmlformats.org/drawingml/2006/lockedCanvas" xmlns:dgm="http://schemas.openxmlformats.org/drawingml/2006/diagram" xmlns:wps="http://schemas.microsoft.com/office/word/2010/wordprocessingShape" xmlns:wpg="http://schemas.microsoft.com/office/word/2010/wordprocessingGroup" xmlns:w14="http://schemas.microsoft.com/office/word/2010/wordml" xmlns:w15="http://schemas.microsoft.com/office/word/2012/wordml" xmlns:w16="http://schemas.microsoft.com/office/word/2018/wordml" xmlns:w16cex="http://schemas.microsoft.com/office/word/2018/wordml/cex" xmlns:w16cid="http://schemas.microsoft.com/office/word/2016/wordml/cid" xmlns="http://schemas.microsoft.com/office/tasks/2019/documenttasks" xmlns:cr="http://schemas.microsoft.com/office/comments/2020/reactions">
   <w:p>
     <w:pPr>
-      <w:keepNext w:val="0"/>
-      <w:keepLines w:val="0"/>
-      <w:pageBreakBefore w:val="0"/>
-      <w:widowControl w:val="1"/>
       <w:pBdr>
         <w:top w:space="0" w:sz="0" w:val="nil"/>
         <w:left w:space="0" w:sz="0" w:val="nil"/>
@@ -1329,41 +999,28 @@
         <w:right w:space="0" w:sz="0" w:val="nil"/>
         <w:between w:space="0" w:sz="0" w:val="nil"/>
       </w:pBdr>
-      <w:shd w:fill="auto" w:val="clear"/>
       <w:tabs>
         <w:tab w:val="center" w:leader="none" w:pos="4252"/>
         <w:tab w:val="right" w:leader="none" w:pos="8504"/>
       </w:tabs>
-      <w:spacing w:after="0" w:before="708" w:line="240" w:lineRule="auto"/>
-      <w:ind w:left="0" w:right="-585" w:firstLine="0"/>
+      <w:spacing w:before="708" w:line="240" w:lineRule="auto"/>
+      <w:ind w:right="-585"/>
       <w:jc w:val="right"/>
       <w:rPr>
         <w:rFonts w:ascii="Calibri" w:cs="Calibri" w:eastAsia="Calibri" w:hAnsi="Calibri"/>
         <w:b w:val="1"/>
-        <w:i w:val="0"/>
-        <w:smallCaps w:val="0"/>
-        <w:strike w:val="0"/>
         <w:color w:val="000000"/>
         <w:sz w:val="36"/>
         <w:szCs w:val="36"/>
-        <w:u w:val="none"/>
-        <w:shd w:fill="auto" w:val="clear"/>
-        <w:vertAlign w:val="baseline"/>
       </w:rPr>
     </w:pPr>
     <w:r>
       <w:rPr>
         <w:rFonts w:ascii="Calibri" w:cs="Calibri" w:eastAsia="Calibri" w:hAnsi="Calibri"/>
         <w:b w:val="1"/>
-        <w:i w:val="0"/>
-        <w:smallCaps w:val="0"/>
-        <w:strike w:val="0"/>
         <w:color w:val="000000"/>
         <w:sz w:val="36"/>
         <w:szCs w:val="36"/>
-        <w:u w:val="none"/>
-        <w:shd w:fill="auto" w:val="clear"/>
-        <w:vertAlign w:val="baseline"/>
         <w:rtl w:val="0"/>
       </w:rPr>
       <w:t xml:space="preserve">Laudo </w:t>
@@ -1373,7 +1030,7 @@
         <wp:anchor allowOverlap="1" behindDoc="0" distB="0" distT="0" distL="114300" distR="114300" hidden="0" layoutInCell="1" locked="0" relativeHeight="0" simplePos="0">
           <wp:simplePos x="0" y="0"/>
           <wp:positionH relativeFrom="column">
-            <wp:posOffset>-428624</wp:posOffset>
+            <wp:posOffset>-428623</wp:posOffset>
           </wp:positionH>
           <wp:positionV relativeFrom="paragraph">
             <wp:posOffset>152400</wp:posOffset>
@@ -1381,12 +1038,12 @@
           <wp:extent cx="2705100" cy="561975"/>
           <wp:effectExtent b="0" l="0" r="0" t="0"/>
           <wp:wrapSquare wrapText="bothSides" distB="0" distT="0" distL="114300" distR="114300"/>
-          <wp:docPr descr="https://www.assurantsolutions.com/assets/img/logo_thread.png" id="1" name="image3.gif"/>
+          <wp:docPr descr="https://www.assurantsolutions.com/assets/img/logo_thread.png" id="1" name="image1.gif"/>
           <a:graphic>
             <a:graphicData uri="http://schemas.openxmlformats.org/drawingml/2006/picture">
               <pic:pic>
                 <pic:nvPicPr>
-                  <pic:cNvPr descr="https://www.assurantsolutions.com/assets/img/logo_thread.png" id="0" name="image3.gif"/>
+                  <pic:cNvPr descr="https://www.assurantsolutions.com/assets/img/logo_thread.png" id="0" name="image1.gif"/>
                   <pic:cNvPicPr preferRelativeResize="0"/>
                 </pic:nvPicPr>
                 <pic:blipFill>
@@ -1413,10 +1070,6 @@
   </w:p>
   <w:p>
     <w:pPr>
-      <w:keepNext w:val="0"/>
-      <w:keepLines w:val="0"/>
-      <w:pageBreakBefore w:val="0"/>
-      <w:widowControl w:val="1"/>
       <w:pBdr>
         <w:top w:space="0" w:sz="0" w:val="nil"/>
         <w:left w:space="0" w:sz="0" w:val="nil"/>
@@ -1424,41 +1077,24 @@
         <w:right w:space="0" w:sz="0" w:val="nil"/>
         <w:between w:space="0" w:sz="0" w:val="nil"/>
       </w:pBdr>
-      <w:shd w:fill="auto" w:val="clear"/>
       <w:tabs>
         <w:tab w:val="center" w:leader="none" w:pos="4252"/>
         <w:tab w:val="right" w:leader="none" w:pos="8504"/>
       </w:tabs>
-      <w:spacing w:after="0" w:before="0" w:line="240" w:lineRule="auto"/>
-      <w:ind w:left="0" w:right="-585" w:firstLine="0"/>
+      <w:spacing w:line="240" w:lineRule="auto"/>
+      <w:ind w:right="-585"/>
       <w:jc w:val="right"/>
       <w:rPr>
-        <w:rFonts w:ascii="Arial" w:cs="Arial" w:eastAsia="Arial" w:hAnsi="Arial"/>
-        <w:b w:val="0"/>
-        <w:i w:val="0"/>
-        <w:smallCaps w:val="0"/>
-        <w:strike w:val="0"/>
         <w:color w:val="000000"/>
-        <w:sz w:val="22"/>
-        <w:szCs w:val="22"/>
-        <w:u w:val="none"/>
-        <w:shd w:fill="auto" w:val="clear"/>
-        <w:vertAlign w:val="baseline"/>
       </w:rPr>
     </w:pPr>
     <w:r>
       <w:rPr>
         <w:rFonts w:ascii="Calibri" w:cs="Calibri" w:eastAsia="Calibri" w:hAnsi="Calibri"/>
         <w:b w:val="1"/>
-        <w:i w:val="0"/>
-        <w:smallCaps w:val="0"/>
-        <w:strike w:val="0"/>
         <w:color w:val="000000"/>
         <w:sz w:val="36"/>
         <w:szCs w:val="36"/>
-        <w:u w:val="none"/>
-        <w:shd w:fill="auto" w:val="clear"/>
-        <w:vertAlign w:val="baseline"/>
         <w:rtl w:val="0"/>
       </w:rPr>
       <w:t xml:space="preserve">Análise Técnica</w:t>
@@ -1473,11 +1109,11 @@
 </file>
 
 <file path=word/numbering.xml><?xml version="1.0" encoding="utf-8"?>
-<w:numbering xmlns:mc="http://schemas.openxmlformats.org/markup-compatibility/2006" xmlns:o="urn:schemas-microsoft-com:office:office" xmlns:r="http://schemas.openxmlformats.org/officeDocument/2006/relationships" xmlns:m="http://schemas.openxmlformats.org/officeDocument/2006/math" xmlns:v="urn:schemas-microsoft-com:vml" xmlns:wp="http://schemas.openxmlformats.org/drawingml/2006/wordprocessingDrawing" xmlns:w10="urn:schemas-microsoft-com:office:word" xmlns:w="http://schemas.openxmlformats.org/wordprocessingml/2006/main" xmlns:wne="http://schemas.microsoft.com/office/word/2006/wordml" xmlns:sl="http://schemas.openxmlformats.org/schemaLibrary/2006/main" xmlns:a="http://schemas.openxmlformats.org/drawingml/2006/main" xmlns:pic="http://schemas.openxmlformats.org/drawingml/2006/picture" xmlns:c="http://schemas.openxmlformats.org/drawingml/2006/chart" xmlns:lc="http://schemas.openxmlformats.org/drawingml/2006/lockedCanvas" xmlns:dgm="http://schemas.openxmlformats.org/drawingml/2006/diagram" xmlns:wps="http://schemas.microsoft.com/office/word/2010/wordprocessingShape" xmlns:wpg="http://schemas.microsoft.com/office/word/2010/wordprocessingGroup" xmlns:w14="http://schemas.microsoft.com/office/word/2010/wordml" xmlns:w15="http://schemas.microsoft.com/office/word/2012/wordml"/>
+<w:numbering xmlns:mc="http://schemas.openxmlformats.org/markup-compatibility/2006" xmlns:o="urn:schemas-microsoft-com:office:office" xmlns:r="http://schemas.openxmlformats.org/officeDocument/2006/relationships" xmlns:m="http://schemas.openxmlformats.org/officeDocument/2006/math" xmlns:v="urn:schemas-microsoft-com:vml" xmlns:wp="http://schemas.openxmlformats.org/drawingml/2006/wordprocessingDrawing" xmlns:w10="urn:schemas-microsoft-com:office:word" xmlns:w="http://schemas.openxmlformats.org/wordprocessingml/2006/main" xmlns:wne="http://schemas.microsoft.com/office/word/2006/wordml" xmlns:sl="http://schemas.openxmlformats.org/schemaLibrary/2006/main" xmlns:a="http://schemas.openxmlformats.org/drawingml/2006/main" xmlns:pic="http://schemas.openxmlformats.org/drawingml/2006/picture" xmlns:c="http://schemas.openxmlformats.org/drawingml/2006/chart" xmlns:lc="http://schemas.openxmlformats.org/drawingml/2006/lockedCanvas" xmlns:dgm="http://schemas.openxmlformats.org/drawingml/2006/diagram" xmlns:wps="http://schemas.microsoft.com/office/word/2010/wordprocessingShape" xmlns:wpg="http://schemas.microsoft.com/office/word/2010/wordprocessingGroup" xmlns:w14="http://schemas.microsoft.com/office/word/2010/wordml" xmlns:w15="http://schemas.microsoft.com/office/word/2012/wordml" xmlns:w16="http://schemas.microsoft.com/office/word/2018/wordml" xmlns:w16cex="http://schemas.microsoft.com/office/word/2018/wordml/cex" xmlns:w16cid="http://schemas.microsoft.com/office/word/2016/wordml/cid" xmlns="http://schemas.microsoft.com/office/tasks/2019/documenttasks" xmlns:cr="http://schemas.microsoft.com/office/comments/2020/reactions"/>
 </file>
 
 <file path=word/styles.xml><?xml version="1.0" encoding="utf-8"?>
-<w:styles xmlns:mc="http://schemas.openxmlformats.org/markup-compatibility/2006" xmlns:o="urn:schemas-microsoft-com:office:office" xmlns:r="http://schemas.openxmlformats.org/officeDocument/2006/relationships" xmlns:m="http://schemas.openxmlformats.org/officeDocument/2006/math" xmlns:v="urn:schemas-microsoft-com:vml" xmlns:wp="http://schemas.openxmlformats.org/drawingml/2006/wordprocessingDrawing" xmlns:w10="urn:schemas-microsoft-com:office:word" xmlns:w="http://schemas.openxmlformats.org/wordprocessingml/2006/main" xmlns:wne="http://schemas.microsoft.com/office/word/2006/wordml" xmlns:sl="http://schemas.openxmlformats.org/schemaLibrary/2006/main" xmlns:a="http://schemas.openxmlformats.org/drawingml/2006/main" xmlns:pic="http://schemas.openxmlformats.org/drawingml/2006/picture" xmlns:c="http://schemas.openxmlformats.org/drawingml/2006/chart" xmlns:lc="http://schemas.openxmlformats.org/drawingml/2006/lockedCanvas" xmlns:dgm="http://schemas.openxmlformats.org/drawingml/2006/diagram" xmlns:wps="http://schemas.microsoft.com/office/word/2010/wordprocessingShape" xmlns:wpg="http://schemas.microsoft.com/office/word/2010/wordprocessingGroup" xmlns:w14="http://schemas.microsoft.com/office/word/2010/wordml" xmlns:w15="http://schemas.microsoft.com/office/word/2012/wordml">
+<w:styles xmlns:mc="http://schemas.openxmlformats.org/markup-compatibility/2006" xmlns:o="urn:schemas-microsoft-com:office:office" xmlns:r="http://schemas.openxmlformats.org/officeDocument/2006/relationships" xmlns:m="http://schemas.openxmlformats.org/officeDocument/2006/math" xmlns:v="urn:schemas-microsoft-com:vml" xmlns:wp="http://schemas.openxmlformats.org/drawingml/2006/wordprocessingDrawing" xmlns:w10="urn:schemas-microsoft-com:office:word" xmlns:w="http://schemas.openxmlformats.org/wordprocessingml/2006/main" xmlns:wne="http://schemas.microsoft.com/office/word/2006/wordml" xmlns:sl="http://schemas.openxmlformats.org/schemaLibrary/2006/main" xmlns:a="http://schemas.openxmlformats.org/drawingml/2006/main" xmlns:pic="http://schemas.openxmlformats.org/drawingml/2006/picture" xmlns:c="http://schemas.openxmlformats.org/drawingml/2006/chart" xmlns:lc="http://schemas.openxmlformats.org/drawingml/2006/lockedCanvas" xmlns:dgm="http://schemas.openxmlformats.org/drawingml/2006/diagram" xmlns:wps="http://schemas.microsoft.com/office/word/2010/wordprocessingShape" xmlns:wpg="http://schemas.microsoft.com/office/word/2010/wordprocessingGroup" xmlns:w14="http://schemas.microsoft.com/office/word/2010/wordml" xmlns:w15="http://schemas.microsoft.com/office/word/2012/wordml" xmlns:w16="http://schemas.microsoft.com/office/word/2018/wordml" xmlns:w16cex="http://schemas.microsoft.com/office/word/2018/wordml/cex" xmlns:w16cid="http://schemas.microsoft.com/office/word/2016/wordml/cid" xmlns="http://schemas.microsoft.com/office/tasks/2019/documenttasks" xmlns:cr="http://schemas.microsoft.com/office/comments/2020/reactions">
   <w:docDefaults>
     <w:rPrDefault>
       <w:rPr>
@@ -1506,8 +1142,6 @@
     <w:pPr>
       <w:keepNext w:val="1"/>
       <w:keepLines w:val="1"/>
-      <w:pageBreakBefore w:val="0"/>
-      <w:widowControl w:val="1"/>
       <w:pBdr>
         <w:top w:space="0" w:sz="0" w:val="nil"/>
         <w:left w:space="0" w:sz="0" w:val="nil"/>
@@ -1515,23 +1149,12 @@
         <w:right w:space="0" w:sz="0" w:val="nil"/>
         <w:between w:space="0" w:sz="0" w:val="nil"/>
       </w:pBdr>
-      <w:shd w:fill="auto" w:val="clear"/>
-      <w:spacing w:after="120" w:before="400" w:line="276" w:lineRule="auto"/>
-      <w:ind w:left="0" w:right="0" w:firstLine="0"/>
-      <w:jc w:val="left"/>
+      <w:spacing w:after="120" w:before="400" w:lineRule="auto"/>
     </w:pPr>
     <w:rPr>
-      <w:rFonts w:ascii="Arial" w:cs="Arial" w:eastAsia="Arial" w:hAnsi="Arial"/>
-      <w:b w:val="0"/>
-      <w:i w:val="0"/>
-      <w:smallCaps w:val="0"/>
-      <w:strike w:val="0"/>
       <w:color w:val="000000"/>
       <w:sz w:val="40"/>
       <w:szCs w:val="40"/>
-      <w:u w:val="none"/>
-      <w:shd w:fill="auto" w:val="clear"/>
-      <w:vertAlign w:val="baseline"/>
     </w:rPr>
   </w:style>
   <w:style w:type="paragraph" w:styleId="Heading2">
@@ -1541,8 +1164,6 @@
     <w:pPr>
       <w:keepNext w:val="1"/>
       <w:keepLines w:val="1"/>
-      <w:pageBreakBefore w:val="0"/>
-      <w:widowControl w:val="1"/>
       <w:pBdr>
         <w:top w:space="0" w:sz="0" w:val="nil"/>
         <w:left w:space="0" w:sz="0" w:val="nil"/>
@@ -1550,23 +1171,12 @@
         <w:right w:space="0" w:sz="0" w:val="nil"/>
         <w:between w:space="0" w:sz="0" w:val="nil"/>
       </w:pBdr>
-      <w:shd w:fill="auto" w:val="clear"/>
-      <w:spacing w:after="120" w:before="360" w:line="276" w:lineRule="auto"/>
-      <w:ind w:left="0" w:right="0" w:firstLine="0"/>
-      <w:jc w:val="left"/>
+      <w:spacing w:after="120" w:before="360" w:lineRule="auto"/>
     </w:pPr>
     <w:rPr>
-      <w:rFonts w:ascii="Arial" w:cs="Arial" w:eastAsia="Arial" w:hAnsi="Arial"/>
-      <w:b w:val="0"/>
-      <w:i w:val="0"/>
-      <w:smallCaps w:val="0"/>
-      <w:strike w:val="0"/>
       <w:color w:val="000000"/>
       <w:sz w:val="32"/>
       <w:szCs w:val="32"/>
-      <w:u w:val="none"/>
-      <w:shd w:fill="auto" w:val="clear"/>
-      <w:vertAlign w:val="baseline"/>
     </w:rPr>
   </w:style>
   <w:style w:type="paragraph" w:styleId="Heading3">
@@ -1576,8 +1186,6 @@
     <w:pPr>
       <w:keepNext w:val="1"/>
       <w:keepLines w:val="1"/>
-      <w:pageBreakBefore w:val="0"/>
-      <w:widowControl w:val="1"/>
       <w:pBdr>
         <w:top w:space="0" w:sz="0" w:val="nil"/>
         <w:left w:space="0" w:sz="0" w:val="nil"/>
@@ -1585,23 +1193,12 @@
         <w:right w:space="0" w:sz="0" w:val="nil"/>
         <w:between w:space="0" w:sz="0" w:val="nil"/>
       </w:pBdr>
-      <w:shd w:fill="auto" w:val="clear"/>
-      <w:spacing w:after="80" w:before="320" w:line="276" w:lineRule="auto"/>
-      <w:ind w:left="0" w:right="0" w:firstLine="0"/>
-      <w:jc w:val="left"/>
+      <w:spacing w:after="80" w:before="320" w:lineRule="auto"/>
     </w:pPr>
     <w:rPr>
-      <w:rFonts w:ascii="Arial" w:cs="Arial" w:eastAsia="Arial" w:hAnsi="Arial"/>
-      <w:b w:val="0"/>
-      <w:i w:val="0"/>
-      <w:smallCaps w:val="0"/>
-      <w:strike w:val="0"/>
       <w:color w:val="434343"/>
       <w:sz w:val="28"/>
       <w:szCs w:val="28"/>
-      <w:u w:val="none"/>
-      <w:shd w:fill="auto" w:val="clear"/>
-      <w:vertAlign w:val="baseline"/>
     </w:rPr>
   </w:style>
   <w:style w:type="paragraph" w:styleId="Heading4">
@@ -1611,8 +1208,6 @@
     <w:pPr>
       <w:keepNext w:val="1"/>
       <w:keepLines w:val="1"/>
-      <w:pageBreakBefore w:val="0"/>
-      <w:widowControl w:val="1"/>
       <w:pBdr>
         <w:top w:space="0" w:sz="0" w:val="nil"/>
         <w:left w:space="0" w:sz="0" w:val="nil"/>
@@ -1620,23 +1215,12 @@
         <w:right w:space="0" w:sz="0" w:val="nil"/>
         <w:between w:space="0" w:sz="0" w:val="nil"/>
       </w:pBdr>
-      <w:shd w:fill="auto" w:val="clear"/>
-      <w:spacing w:after="80" w:before="280" w:line="276" w:lineRule="auto"/>
-      <w:ind w:left="0" w:right="0" w:firstLine="0"/>
-      <w:jc w:val="left"/>
+      <w:spacing w:after="80" w:before="280" w:lineRule="auto"/>
     </w:pPr>
     <w:rPr>
-      <w:rFonts w:ascii="Arial" w:cs="Arial" w:eastAsia="Arial" w:hAnsi="Arial"/>
-      <w:b w:val="0"/>
-      <w:i w:val="0"/>
-      <w:smallCaps w:val="0"/>
-      <w:strike w:val="0"/>
       <w:color w:val="666666"/>
       <w:sz w:val="24"/>
       <w:szCs w:val="24"/>
-      <w:u w:val="none"/>
-      <w:shd w:fill="auto" w:val="clear"/>
-      <w:vertAlign w:val="baseline"/>
     </w:rPr>
   </w:style>
   <w:style w:type="paragraph" w:styleId="Heading5">
@@ -1646,8 +1230,6 @@
     <w:pPr>
       <w:keepNext w:val="1"/>
       <w:keepLines w:val="1"/>
-      <w:pageBreakBefore w:val="0"/>
-      <w:widowControl w:val="1"/>
       <w:pBdr>
         <w:top w:space="0" w:sz="0" w:val="nil"/>
         <w:left w:space="0" w:sz="0" w:val="nil"/>
@@ -1655,23 +1237,10 @@
         <w:right w:space="0" w:sz="0" w:val="nil"/>
         <w:between w:space="0" w:sz="0" w:val="nil"/>
       </w:pBdr>
-      <w:shd w:fill="auto" w:val="clear"/>
-      <w:spacing w:after="80" w:before="240" w:line="276" w:lineRule="auto"/>
-      <w:ind w:left="0" w:right="0" w:firstLine="0"/>
-      <w:jc w:val="left"/>
+      <w:spacing w:after="80" w:before="240" w:lineRule="auto"/>
     </w:pPr>
     <w:rPr>
-      <w:rFonts w:ascii="Arial" w:cs="Arial" w:eastAsia="Arial" w:hAnsi="Arial"/>
-      <w:b w:val="0"/>
-      <w:i w:val="0"/>
-      <w:smallCaps w:val="0"/>
-      <w:strike w:val="0"/>
       <w:color w:val="666666"/>
-      <w:sz w:val="22"/>
-      <w:szCs w:val="22"/>
-      <w:u w:val="none"/>
-      <w:shd w:fill="auto" w:val="clear"/>
-      <w:vertAlign w:val="baseline"/>
     </w:rPr>
   </w:style>
   <w:style w:type="paragraph" w:styleId="Heading6">
@@ -1681,8 +1250,6 @@
     <w:pPr>
       <w:keepNext w:val="1"/>
       <w:keepLines w:val="1"/>
-      <w:pageBreakBefore w:val="0"/>
-      <w:widowControl w:val="1"/>
       <w:pBdr>
         <w:top w:space="0" w:sz="0" w:val="nil"/>
         <w:left w:space="0" w:sz="0" w:val="nil"/>
@@ -1690,23 +1257,11 @@
         <w:right w:space="0" w:sz="0" w:val="nil"/>
         <w:between w:space="0" w:sz="0" w:val="nil"/>
       </w:pBdr>
-      <w:shd w:fill="auto" w:val="clear"/>
-      <w:spacing w:after="80" w:before="240" w:line="276" w:lineRule="auto"/>
-      <w:ind w:left="0" w:right="0" w:firstLine="0"/>
-      <w:jc w:val="left"/>
+      <w:spacing w:after="80" w:before="240" w:lineRule="auto"/>
     </w:pPr>
     <w:rPr>
-      <w:rFonts w:ascii="Arial" w:cs="Arial" w:eastAsia="Arial" w:hAnsi="Arial"/>
-      <w:b w:val="0"/>
       <w:i w:val="1"/>
-      <w:smallCaps w:val="0"/>
-      <w:strike w:val="0"/>
       <w:color w:val="666666"/>
-      <w:sz w:val="22"/>
-      <w:szCs w:val="22"/>
-      <w:u w:val="none"/>
-      <w:shd w:fill="auto" w:val="clear"/>
-      <w:vertAlign w:val="baseline"/>
     </w:rPr>
   </w:style>
   <w:style w:type="paragraph" w:styleId="Title">
@@ -1716,8 +1271,6 @@
     <w:pPr>
       <w:keepNext w:val="1"/>
       <w:keepLines w:val="1"/>
-      <w:pageBreakBefore w:val="0"/>
-      <w:widowControl w:val="1"/>
       <w:pBdr>
         <w:top w:space="0" w:sz="0" w:val="nil"/>
         <w:left w:space="0" w:sz="0" w:val="nil"/>
@@ -1725,23 +1278,12 @@
         <w:right w:space="0" w:sz="0" w:val="nil"/>
         <w:between w:space="0" w:sz="0" w:val="nil"/>
       </w:pBdr>
-      <w:shd w:fill="auto" w:val="clear"/>
-      <w:spacing w:after="60" w:before="0" w:line="276" w:lineRule="auto"/>
-      <w:ind w:left="0" w:right="0" w:firstLine="0"/>
-      <w:jc w:val="left"/>
+      <w:spacing w:after="60" w:lineRule="auto"/>
     </w:pPr>
     <w:rPr>
-      <w:rFonts w:ascii="Arial" w:cs="Arial" w:eastAsia="Arial" w:hAnsi="Arial"/>
-      <w:b w:val="0"/>
-      <w:i w:val="0"/>
-      <w:smallCaps w:val="0"/>
-      <w:strike w:val="0"/>
       <w:color w:val="000000"/>
       <w:sz w:val="52"/>
       <w:szCs w:val="52"/>
-      <w:u w:val="none"/>
-      <w:shd w:fill="auto" w:val="clear"/>
-      <w:vertAlign w:val="baseline"/>
     </w:rPr>
   </w:style>
   <w:style w:type="paragraph" w:styleId="Subtitle">
@@ -1751,8 +1293,6 @@
     <w:pPr>
       <w:keepNext w:val="1"/>
       <w:keepLines w:val="1"/>
-      <w:pageBreakBefore w:val="0"/>
-      <w:widowControl w:val="1"/>
       <w:pBdr>
         <w:top w:space="0" w:sz="0" w:val="nil"/>
         <w:left w:space="0" w:sz="0" w:val="nil"/>
@@ -1760,23 +1300,12 @@
         <w:right w:space="0" w:sz="0" w:val="nil"/>
         <w:between w:space="0" w:sz="0" w:val="nil"/>
       </w:pBdr>
-      <w:shd w:fill="auto" w:val="clear"/>
-      <w:spacing w:after="320" w:before="0" w:line="276" w:lineRule="auto"/>
-      <w:ind w:left="0" w:right="0" w:firstLine="0"/>
-      <w:jc w:val="left"/>
+      <w:spacing w:after="320" w:lineRule="auto"/>
     </w:pPr>
     <w:rPr>
-      <w:rFonts w:ascii="Arial" w:cs="Arial" w:eastAsia="Arial" w:hAnsi="Arial"/>
-      <w:b w:val="0"/>
-      <w:i w:val="0"/>
-      <w:smallCaps w:val="0"/>
-      <w:strike w:val="0"/>
       <w:color w:val="666666"/>
       <w:sz w:val="30"/>
       <w:szCs w:val="30"/>
-      <w:u w:val="none"/>
-      <w:shd w:fill="auto" w:val="clear"/>
-      <w:vertAlign w:val="baseline"/>
     </w:rPr>
   </w:style>
   <w:style w:type="table" w:styleId="Table1">

</xml_diff>

<commit_message>
feat: add pagination and report service
</commit_message>
<xml_diff>
--- a/resources/reports/luizaseg_template.docx
+++ b/resources/reports/luizaseg_template.docx
@@ -512,13 +512,35 @@
       <w:r>
         <w:rPr>
           <w:rFonts w:ascii="Helvetica Neue" w:cs="Helvetica Neue" w:eastAsia="Helvetica Neue" w:hAnsi="Helvetica Neue"/>
-          <w:color w:val="000000"/>
-          <w:sz w:val="30"/>
-          <w:szCs w:val="30"/>
-          <w:rtl w:val="0"/>
-        </w:rPr>
-        <w:t xml:space="preserve">Descrição: $summary</w:t>
-        <w:tab/>
+          <w:sz w:val="30"/>
+          <w:szCs w:val="30"/>
+          <w:rtl w:val="0"/>
+        </w:rPr>
+        <w:t xml:space="preserve">Modelo</w:t>
+      </w:r>
+      <w:r>
+        <w:rPr>
+          <w:rFonts w:ascii="Helvetica Neue" w:cs="Helvetica Neue" w:eastAsia="Helvetica Neue" w:hAnsi="Helvetica Neue"/>
+          <w:color w:val="000000"/>
+          <w:sz w:val="30"/>
+          <w:szCs w:val="30"/>
+          <w:rtl w:val="0"/>
+        </w:rPr>
+        <w:t xml:space="preserve">: $</w:t>
+      </w:r>
+      <w:r>
+        <w:rPr>
+          <w:rFonts w:ascii="Helvetica Neue" w:cs="Helvetica Neue" w:eastAsia="Helvetica Neue" w:hAnsi="Helvetica Neue"/>
+          <w:sz w:val="30"/>
+          <w:szCs w:val="30"/>
+          <w:rtl w:val="0"/>
+        </w:rPr>
+        <w:t xml:space="preserve">model</w:t>
+      </w:r>
+      <w:r>
+        <w:rPr>
+          <w:rtl w:val="0"/>
+        </w:rPr>
       </w:r>
     </w:p>
     <w:p>
@@ -654,7 +676,7 @@
           <w:szCs w:val="26"/>
           <w:rtl w:val="0"/>
         </w:rPr>
-        <w:t xml:space="preserve">$content</w:t>
+        <w:t xml:space="preserve">$resolution</w:t>
       </w:r>
     </w:p>
     <w:p>
@@ -663,98 +685,25 @@
         <w:ind w:left="-450" w:right="-585" w:firstLine="1170"/>
         <w:rPr>
           <w:rFonts w:ascii="Helvetica Neue" w:cs="Helvetica Neue" w:eastAsia="Helvetica Neue" w:hAnsi="Helvetica Neue"/>
+          <w:color w:val="e6edf3"/>
+          <w:sz w:val="20"/>
+          <w:szCs w:val="20"/>
+          <w:shd w:fill="161b22" w:val="clear"/>
+        </w:rPr>
+      </w:pPr>
+      <w:r>
+        <w:rPr>
+          <w:rFonts w:ascii="Helvetica Neue" w:cs="Helvetica Neue" w:eastAsia="Helvetica Neue" w:hAnsi="Helvetica Neue"/>
           <w:sz w:val="26"/>
           <w:szCs w:val="26"/>
-        </w:rPr>
-      </w:pPr>
-      <w:r>
-        <w:rPr>
-          <w:rFonts w:ascii="Helvetica Neue" w:cs="Helvetica Neue" w:eastAsia="Helvetica Neue" w:hAnsi="Helvetica Neue"/>
-          <w:sz w:val="26"/>
-          <w:szCs w:val="26"/>
-          <w:rtl w:val="0"/>
-        </w:rPr>
-        <w:t xml:space="preserve">$image_content</w:t>
-      </w:r>
-    </w:p>
-    <w:p>
-      <w:pPr>
-        <w:spacing w:after="160" w:line="240" w:lineRule="auto"/>
-        <w:ind w:left="-450" w:right="-585" w:firstLine="1170"/>
-        <w:rPr>
-          <w:rFonts w:ascii="Helvetica Neue" w:cs="Helvetica Neue" w:eastAsia="Helvetica Neue" w:hAnsi="Helvetica Neue"/>
-          <w:sz w:val="26"/>
-          <w:szCs w:val="26"/>
-        </w:rPr>
-      </w:pPr>
-      <w:r>
-        <w:rPr>
-          <w:rFonts w:ascii="Helvetica Neue" w:cs="Helvetica Neue" w:eastAsia="Helvetica Neue" w:hAnsi="Helvetica Neue"/>
-          <w:sz w:val="26"/>
-          <w:szCs w:val="26"/>
-          <w:rtl w:val="0"/>
-        </w:rPr>
-        <w:t xml:space="preserve">$comments</w:t>
-      </w:r>
-    </w:p>
-    <w:p>
-      <w:pPr>
-        <w:spacing w:after="160" w:line="240" w:lineRule="auto"/>
-        <w:ind w:left="-450" w:right="-585" w:firstLine="1170"/>
-        <w:rPr>
-          <w:rFonts w:ascii="Helvetica Neue" w:cs="Helvetica Neue" w:eastAsia="Helvetica Neue" w:hAnsi="Helvetica Neue"/>
-          <w:sz w:val="26"/>
-          <w:szCs w:val="26"/>
-        </w:rPr>
-      </w:pPr>
-      <w:r>
-        <w:rPr>
-          <w:rFonts w:ascii="Helvetica Neue" w:cs="Helvetica Neue" w:eastAsia="Helvetica Neue" w:hAnsi="Helvetica Neue"/>
-          <w:sz w:val="26"/>
-          <w:szCs w:val="26"/>
-          <w:rtl w:val="0"/>
-        </w:rPr>
-        <w:t xml:space="preserve">$image_comment</w:t>
-      </w:r>
-    </w:p>
-    <w:p>
-      <w:pPr>
-        <w:spacing w:after="160" w:line="240" w:lineRule="auto"/>
-        <w:ind w:left="-450" w:right="-585" w:firstLine="1170"/>
-        <w:rPr>
-          <w:rFonts w:ascii="Helvetica Neue" w:cs="Helvetica Neue" w:eastAsia="Helvetica Neue" w:hAnsi="Helvetica Neue"/>
-          <w:sz w:val="26"/>
-          <w:szCs w:val="26"/>
-        </w:rPr>
-      </w:pPr>
-      <w:r>
-        <w:rPr>
-          <w:rFonts w:ascii="Helvetica Neue" w:cs="Helvetica Neue" w:eastAsia="Helvetica Neue" w:hAnsi="Helvetica Neue"/>
-          <w:sz w:val="26"/>
-          <w:szCs w:val="26"/>
-          <w:rtl w:val="0"/>
-        </w:rPr>
-        <w:t xml:space="preserve">$resolution</w:t>
-      </w:r>
-    </w:p>
-    <w:p>
-      <w:pPr>
-        <w:spacing w:after="160" w:line="240" w:lineRule="auto"/>
-        <w:ind w:left="-450" w:right="-585" w:firstLine="1170"/>
-        <w:rPr>
-          <w:rFonts w:ascii="Helvetica Neue" w:cs="Helvetica Neue" w:eastAsia="Helvetica Neue" w:hAnsi="Helvetica Neue"/>
-          <w:sz w:val="26"/>
-          <w:szCs w:val="26"/>
-        </w:rPr>
-      </w:pPr>
-      <w:r>
-        <w:rPr>
-          <w:rFonts w:ascii="Helvetica Neue" w:cs="Helvetica Neue" w:eastAsia="Helvetica Neue" w:hAnsi="Helvetica Neue"/>
-          <w:sz w:val="26"/>
-          <w:szCs w:val="26"/>
-          <w:rtl w:val="0"/>
-        </w:rPr>
-        <w:t xml:space="preserve">$image_resolution</w:t>
+          <w:rtl w:val="0"/>
+        </w:rPr>
+        <w:t xml:space="preserve">$attachments</w:t>
+      </w:r>
+      <w:r>
+        <w:rPr>
+          <w:rtl w:val="0"/>
+        </w:rPr>
       </w:r>
     </w:p>
     <w:p>
@@ -810,12 +759,12 @@
           <wp:inline distB="114300" distT="114300" distL="114300" distR="114300">
             <wp:extent cx="2770066" cy="1166813"/>
             <wp:effectExtent b="0" l="0" r="0" t="0"/>
-            <wp:docPr id="2" name="image2.png"/>
+            <wp:docPr id="2" name="image1.png"/>
             <a:graphic>
               <a:graphicData uri="http://schemas.openxmlformats.org/drawingml/2006/picture">
                 <pic:pic>
                   <pic:nvPicPr>
-                    <pic:cNvPr id="0" name="image2.png"/>
+                    <pic:cNvPr id="0" name="image1.png"/>
                     <pic:cNvPicPr preferRelativeResize="0"/>
                   </pic:nvPicPr>
                   <pic:blipFill>
@@ -907,12 +856,12 @@
         <wp:inline distB="0" distT="0" distL="0" distR="0">
           <wp:extent cx="2124372" cy="847843"/>
           <wp:effectExtent b="0" l="0" r="0" t="0"/>
-          <wp:docPr descr="luiza.png" id="3" name="image3.png"/>
+          <wp:docPr descr="luiza.png" id="3" name="image2.png"/>
           <a:graphic>
             <a:graphicData uri="http://schemas.openxmlformats.org/drawingml/2006/picture">
               <pic:pic>
                 <pic:nvPicPr>
-                  <pic:cNvPr descr="luiza.png" id="0" name="image3.png"/>
+                  <pic:cNvPr descr="luiza.png" id="0" name="image2.png"/>
                   <pic:cNvPicPr preferRelativeResize="0"/>
                 </pic:nvPicPr>
                 <pic:blipFill>
@@ -1038,12 +987,12 @@
           <wp:extent cx="2705100" cy="561975"/>
           <wp:effectExtent b="0" l="0" r="0" t="0"/>
           <wp:wrapSquare wrapText="bothSides" distB="0" distT="0" distL="114300" distR="114300"/>
-          <wp:docPr descr="https://www.assurantsolutions.com/assets/img/logo_thread.png" id="1" name="image1.gif"/>
+          <wp:docPr descr="https://www.assurantsolutions.com/assets/img/logo_thread.png" id="1" name="image3.gif"/>
           <a:graphic>
             <a:graphicData uri="http://schemas.openxmlformats.org/drawingml/2006/picture">
               <pic:pic>
                 <pic:nvPicPr>
-                  <pic:cNvPr descr="https://www.assurantsolutions.com/assets/img/logo_thread.png" id="0" name="image1.gif"/>
+                  <pic:cNvPr descr="https://www.assurantsolutions.com/assets/img/logo_thread.png" id="0" name="image3.gif"/>
                   <pic:cNvPicPr preferRelativeResize="0"/>
                 </pic:nvPicPr>
                 <pic:blipFill>

</xml_diff>

<commit_message>
feat: add batch transactiona nd some adjusts in reports
</commit_message>
<xml_diff>
--- a/resources/reports/luizaseg_template.docx
+++ b/resources/reports/luizaseg_template.docx
@@ -1,80 +1,70 @@
 
 <file path=word/document.xml><?xml version="1.0" encoding="utf-8"?>
-<w:document xmlns:mc="http://schemas.openxmlformats.org/markup-compatibility/2006" xmlns:o="urn:schemas-microsoft-com:office:office" xmlns:r="http://schemas.openxmlformats.org/officeDocument/2006/relationships" xmlns:m="http://schemas.openxmlformats.org/officeDocument/2006/math" xmlns:v="urn:schemas-microsoft-com:vml" xmlns:wp="http://schemas.openxmlformats.org/drawingml/2006/wordprocessingDrawing" xmlns:w10="urn:schemas-microsoft-com:office:word" xmlns:w="http://schemas.openxmlformats.org/wordprocessingml/2006/main" xmlns:wne="http://schemas.microsoft.com/office/word/2006/wordml" xmlns:sl="http://schemas.openxmlformats.org/schemaLibrary/2006/main" xmlns:a="http://schemas.openxmlformats.org/drawingml/2006/main" xmlns:pic="http://schemas.openxmlformats.org/drawingml/2006/picture" xmlns:c="http://schemas.openxmlformats.org/drawingml/2006/chart" xmlns:lc="http://schemas.openxmlformats.org/drawingml/2006/lockedCanvas" xmlns:dgm="http://schemas.openxmlformats.org/drawingml/2006/diagram" xmlns:wps="http://schemas.microsoft.com/office/word/2010/wordprocessingShape" xmlns:wpg="http://schemas.microsoft.com/office/word/2010/wordprocessingGroup" xmlns:w14="http://schemas.microsoft.com/office/word/2010/wordml" xmlns:w15="http://schemas.microsoft.com/office/word/2012/wordml" xmlns:w16="http://schemas.microsoft.com/office/word/2018/wordml" xmlns:w16cex="http://schemas.microsoft.com/office/word/2018/wordml/cex" xmlns:w16cid="http://schemas.microsoft.com/office/word/2016/wordml/cid" xmlns="http://schemas.microsoft.com/office/tasks/2019/documenttasks" xmlns:cr="http://schemas.microsoft.com/office/comments/2020/reactions">
+<w:document xmlns:wpc="http://schemas.microsoft.com/office/word/2010/wordprocessingCanvas" xmlns:cx="http://schemas.microsoft.com/office/drawing/2014/chartex" xmlns:cx1="http://schemas.microsoft.com/office/drawing/2015/9/8/chartex" xmlns:cx2="http://schemas.microsoft.com/office/drawing/2015/10/21/chartex" xmlns:cx3="http://schemas.microsoft.com/office/drawing/2016/5/9/chartex" xmlns:cx4="http://schemas.microsoft.com/office/drawing/2016/5/10/chartex" xmlns:cx5="http://schemas.microsoft.com/office/drawing/2016/5/11/chartex" xmlns:cx6="http://schemas.microsoft.com/office/drawing/2016/5/12/chartex" xmlns:cx7="http://schemas.microsoft.com/office/drawing/2016/5/13/chartex" xmlns:cx8="http://schemas.microsoft.com/office/drawing/2016/5/14/chartex" xmlns:mc="http://schemas.openxmlformats.org/markup-compatibility/2006" xmlns:aink="http://schemas.microsoft.com/office/drawing/2016/ink" xmlns:am3d="http://schemas.microsoft.com/office/drawing/2017/model3d" xmlns:o="urn:schemas-microsoft-com:office:office" xmlns:oel="http://schemas.microsoft.com/office/2019/extlst" xmlns:r="http://schemas.openxmlformats.org/officeDocument/2006/relationships" xmlns:m="http://schemas.openxmlformats.org/officeDocument/2006/math" xmlns:v="urn:schemas-microsoft-com:vml" xmlns:wp14="http://schemas.microsoft.com/office/word/2010/wordprocessingDrawing" xmlns:wp="http://schemas.openxmlformats.org/drawingml/2006/wordprocessingDrawing" xmlns:w10="urn:schemas-microsoft-com:office:word" xmlns:w="http://schemas.openxmlformats.org/wordprocessingml/2006/main" xmlns:w14="http://schemas.microsoft.com/office/word/2010/wordml" xmlns:w15="http://schemas.microsoft.com/office/word/2012/wordml" xmlns:w16cex="http://schemas.microsoft.com/office/word/2018/wordml/cex" xmlns:w16cid="http://schemas.microsoft.com/office/word/2016/wordml/cid" xmlns:w16="http://schemas.microsoft.com/office/word/2018/wordml" xmlns:w16du="http://schemas.microsoft.com/office/word/2023/wordml/word16du" xmlns:w16sdtdh="http://schemas.microsoft.com/office/word/2020/wordml/sdtdatahash" xmlns:w16se="http://schemas.microsoft.com/office/word/2015/wordml/symex" xmlns:wpg="http://schemas.microsoft.com/office/word/2010/wordprocessingGroup" xmlns:wpi="http://schemas.microsoft.com/office/word/2010/wordprocessingInk" xmlns:wne="http://schemas.microsoft.com/office/word/2006/wordml" xmlns:wps="http://schemas.microsoft.com/office/word/2010/wordprocessingShape" mc:Ignorable="w14 w15 w16se w16cid w16 w16cex w16sdtdh w16du wp14">
   <w:body>
     <w:p>
       <w:pPr>
         <w:widowControl w:val="0"/>
         <w:pBdr>
-          <w:top w:space="0" w:sz="0" w:val="nil"/>
-          <w:left w:space="0" w:sz="0" w:val="nil"/>
-          <w:bottom w:space="0" w:sz="0" w:val="nil"/>
-          <w:right w:space="0" w:sz="0" w:val="nil"/>
-          <w:between w:space="0" w:sz="0" w:val="nil"/>
+          <w:top w:val="nil"/>
+          <w:left w:val="nil"/>
+          <w:bottom w:val="nil"/>
+          <w:right w:val="nil"/>
+          <w:between w:val="nil"/>
         </w:pBdr>
         <w:rPr>
           <w:color w:val="000000"/>
         </w:rPr>
       </w:pPr>
-      <w:r>
-        <w:rPr>
-          <w:rtl w:val="0"/>
-        </w:rPr>
-      </w:r>
     </w:p>
     <w:tbl>
       <w:tblPr>
-        <w:tblStyle w:val="Table1"/>
-        <w:tblW w:w="10085.0" w:type="dxa"/>
+        <w:tblStyle w:val="a"/>
+        <w:tblW w:w="10085" w:type="dxa"/>
         <w:jc w:val="center"/>
+        <w:tblInd w:w="0" w:type="dxa"/>
         <w:tblBorders>
-          <w:top w:color="000000" w:space="0" w:sz="4" w:val="single"/>
-          <w:left w:color="000000" w:space="0" w:sz="0" w:val="nil"/>
-          <w:bottom w:color="000000" w:space="0" w:sz="4" w:val="single"/>
-          <w:right w:color="000000" w:space="0" w:sz="0" w:val="nil"/>
-          <w:insideH w:color="000000" w:space="0" w:sz="0" w:val="nil"/>
-          <w:insideV w:color="000000" w:space="0" w:sz="0" w:val="nil"/>
+          <w:top w:val="single" w:sz="4" w:space="0" w:color="000000"/>
+          <w:left w:val="nil"/>
+          <w:bottom w:val="single" w:sz="4" w:space="0" w:color="000000"/>
+          <w:right w:val="nil"/>
+          <w:insideH w:val="nil"/>
+          <w:insideV w:val="nil"/>
         </w:tblBorders>
         <w:tblLayout w:type="fixed"/>
-        <w:tblLook w:val="0400"/>
+        <w:tblLook w:val="0400" w:firstRow="0" w:lastRow="0" w:firstColumn="0" w:lastColumn="0" w:noHBand="0" w:noVBand="1"/>
       </w:tblPr>
       <w:tblGrid>
         <w:gridCol w:w="4966"/>
         <w:gridCol w:w="5119"/>
-        <w:tblGridChange w:id="0">
-          <w:tblGrid>
-            <w:gridCol w:w="4966"/>
-            <w:gridCol w:w="5119"/>
-          </w:tblGrid>
-        </w:tblGridChange>
       </w:tblGrid>
       <w:tr>
         <w:trPr>
-          <w:cantSplit w:val="0"/>
-          <w:trHeight w:val="1380" w:hRule="atLeast"/>
-          <w:tblHeader w:val="0"/>
+          <w:trHeight w:val="1380"/>
+          <w:jc w:val="center"/>
         </w:trPr>
         <w:tc>
           <w:tcPr>
+            <w:tcW w:w="4966" w:type="dxa"/>
             <w:tcBorders>
-              <w:top w:color="000000" w:space="0" w:sz="4" w:val="single"/>
-              <w:left w:color="000000" w:space="0" w:sz="4" w:val="single"/>
-              <w:bottom w:color="000000" w:space="0" w:sz="4" w:val="single"/>
-              <w:right w:color="000000" w:space="0" w:sz="4" w:val="single"/>
+              <w:top w:val="single" w:sz="4" w:space="0" w:color="000000"/>
+              <w:left w:val="single" w:sz="4" w:space="0" w:color="000000"/>
+              <w:bottom w:val="single" w:sz="4" w:space="0" w:color="000000"/>
+              <w:right w:val="single" w:sz="4" w:space="0" w:color="000000"/>
             </w:tcBorders>
           </w:tcPr>
           <w:p>
             <w:pPr>
               <w:pBdr>
-                <w:top w:color="ffffff" w:space="1" w:sz="4" w:val="single"/>
-                <w:left w:color="ffffff" w:space="1" w:sz="4" w:val="single"/>
-                <w:bottom w:color="ffffff" w:space="1" w:sz="4" w:val="single"/>
-                <w:right w:color="ffffff" w:space="1" w:sz="4" w:val="single"/>
-                <w:between w:color="ffffff" w:space="1" w:sz="4" w:val="single"/>
+                <w:top w:val="single" w:sz="4" w:space="1" w:color="FFFFFF"/>
+                <w:left w:val="single" w:sz="4" w:space="1" w:color="FFFFFF"/>
+                <w:bottom w:val="single" w:sz="4" w:space="1" w:color="FFFFFF"/>
+                <w:right w:val="single" w:sz="4" w:space="1" w:color="FFFFFF"/>
+                <w:between w:val="single" w:sz="4" w:space="1" w:color="FFFFFF"/>
               </w:pBdr>
               <w:spacing w:line="276" w:lineRule="auto"/>
               <w:rPr>
-                <w:rFonts w:ascii="Helvetica Neue" w:cs="Helvetica Neue" w:eastAsia="Helvetica Neue" w:hAnsi="Helvetica Neue"/>
+                <w:rFonts w:ascii="Helvetica Neue" w:eastAsia="Helvetica Neue" w:hAnsi="Helvetica Neue" w:cs="Helvetica Neue"/>
                 <w:color w:val="000000"/>
                 <w:sz w:val="26"/>
                 <w:szCs w:val="26"/>
@@ -82,43 +72,36 @@
             </w:pPr>
             <w:r>
               <w:rPr>
-                <w:rFonts w:ascii="Helvetica Neue" w:cs="Helvetica Neue" w:eastAsia="Helvetica Neue" w:hAnsi="Helvetica Neue"/>
+                <w:rFonts w:ascii="Helvetica Neue" w:eastAsia="Helvetica Neue" w:hAnsi="Helvetica Neue" w:cs="Helvetica Neue"/>
                 <w:color w:val="000000"/>
                 <w:sz w:val="26"/>
                 <w:szCs w:val="26"/>
-                <w:rtl w:val="0"/>
               </w:rPr>
-              <w:t xml:space="preserve">Assistência Técnica:</w:t>
+              <w:t>Assistência Técnica:</w:t>
             </w:r>
             <w:r>
               <w:rPr>
-                <w:rFonts w:ascii="Helvetica Neue" w:cs="Helvetica Neue" w:eastAsia="Helvetica Neue" w:hAnsi="Helvetica Neue"/>
-                <w:b w:val="1"/>
+                <w:rFonts w:ascii="Helvetica Neue" w:eastAsia="Helvetica Neue" w:hAnsi="Helvetica Neue" w:cs="Helvetica Neue"/>
+                <w:b/>
                 <w:color w:val="000000"/>
                 <w:sz w:val="26"/>
                 <w:szCs w:val="26"/>
-                <w:rtl w:val="0"/>
               </w:rPr>
               <w:t xml:space="preserve"> MORENO LTDA.</w:t>
-            </w:r>
-            <w:r>
-              <w:rPr>
-                <w:rtl w:val="0"/>
-              </w:rPr>
             </w:r>
           </w:p>
           <w:p>
             <w:pPr>
               <w:pBdr>
-                <w:top w:color="ffffff" w:space="1" w:sz="4" w:val="single"/>
-                <w:left w:color="ffffff" w:space="1" w:sz="4" w:val="single"/>
-                <w:bottom w:color="ffffff" w:space="1" w:sz="4" w:val="single"/>
-                <w:right w:color="ffffff" w:space="1" w:sz="4" w:val="single"/>
-                <w:between w:color="ffffff" w:space="1" w:sz="4" w:val="single"/>
+                <w:top w:val="single" w:sz="4" w:space="1" w:color="FFFFFF"/>
+                <w:left w:val="single" w:sz="4" w:space="1" w:color="FFFFFF"/>
+                <w:bottom w:val="single" w:sz="4" w:space="1" w:color="FFFFFF"/>
+                <w:right w:val="single" w:sz="4" w:space="1" w:color="FFFFFF"/>
+                <w:between w:val="single" w:sz="4" w:space="1" w:color="FFFFFF"/>
               </w:pBdr>
               <w:spacing w:line="276" w:lineRule="auto"/>
               <w:rPr>
-                <w:rFonts w:ascii="Helvetica Neue" w:cs="Helvetica Neue" w:eastAsia="Helvetica Neue" w:hAnsi="Helvetica Neue"/>
+                <w:rFonts w:ascii="Helvetica Neue" w:eastAsia="Helvetica Neue" w:hAnsi="Helvetica Neue" w:cs="Helvetica Neue"/>
                 <w:color w:val="000000"/>
                 <w:sz w:val="26"/>
                 <w:szCs w:val="26"/>
@@ -126,27 +109,26 @@
             </w:pPr>
             <w:r>
               <w:rPr>
-                <w:rFonts w:ascii="Helvetica Neue" w:cs="Helvetica Neue" w:eastAsia="Helvetica Neue" w:hAnsi="Helvetica Neue"/>
+                <w:rFonts w:ascii="Helvetica Neue" w:eastAsia="Helvetica Neue" w:hAnsi="Helvetica Neue" w:cs="Helvetica Neue"/>
                 <w:color w:val="000000"/>
                 <w:sz w:val="26"/>
                 <w:szCs w:val="26"/>
-                <w:rtl w:val="0"/>
               </w:rPr>
-              <w:t xml:space="preserve">CNPJ: 22.245.983/0041-69</w:t>
+              <w:t>CNPJ: 22.245.983/0041-69</w:t>
             </w:r>
           </w:p>
           <w:p>
             <w:pPr>
               <w:pBdr>
-                <w:top w:color="ffffff" w:space="1" w:sz="4" w:val="single"/>
-                <w:left w:color="ffffff" w:space="1" w:sz="4" w:val="single"/>
-                <w:bottom w:color="ffffff" w:space="1" w:sz="4" w:val="single"/>
-                <w:right w:color="ffffff" w:space="1" w:sz="4" w:val="single"/>
-                <w:between w:color="ffffff" w:space="1" w:sz="4" w:val="single"/>
+                <w:top w:val="single" w:sz="4" w:space="1" w:color="FFFFFF"/>
+                <w:left w:val="single" w:sz="4" w:space="1" w:color="FFFFFF"/>
+                <w:bottom w:val="single" w:sz="4" w:space="1" w:color="FFFFFF"/>
+                <w:right w:val="single" w:sz="4" w:space="1" w:color="FFFFFF"/>
+                <w:between w:val="single" w:sz="4" w:space="1" w:color="FFFFFF"/>
               </w:pBdr>
               <w:spacing w:line="276" w:lineRule="auto"/>
               <w:rPr>
-                <w:rFonts w:ascii="Helvetica Neue" w:cs="Helvetica Neue" w:eastAsia="Helvetica Neue" w:hAnsi="Helvetica Neue"/>
+                <w:rFonts w:ascii="Helvetica Neue" w:eastAsia="Helvetica Neue" w:hAnsi="Helvetica Neue" w:cs="Helvetica Neue"/>
                 <w:color w:val="000000"/>
                 <w:sz w:val="26"/>
                 <w:szCs w:val="26"/>
@@ -154,27 +136,26 @@
             </w:pPr>
             <w:r>
               <w:rPr>
-                <w:rFonts w:ascii="Helvetica Neue" w:cs="Helvetica Neue" w:eastAsia="Helvetica Neue" w:hAnsi="Helvetica Neue"/>
+                <w:rFonts w:ascii="Helvetica Neue" w:eastAsia="Helvetica Neue" w:hAnsi="Helvetica Neue" w:cs="Helvetica Neue"/>
                 <w:color w:val="000000"/>
                 <w:sz w:val="26"/>
                 <w:szCs w:val="26"/>
-                <w:rtl w:val="0"/>
               </w:rPr>
-              <w:t xml:space="preserve">ENDEREÇO: Rua Miguel Estefano, 594</w:t>
+              <w:t>ENDEREÇO: Rua Miguel Estefano, 594</w:t>
             </w:r>
           </w:p>
           <w:p>
             <w:pPr>
               <w:pBdr>
-                <w:top w:color="ffffff" w:space="1" w:sz="4" w:val="single"/>
-                <w:left w:color="ffffff" w:space="1" w:sz="4" w:val="single"/>
-                <w:bottom w:color="ffffff" w:space="1" w:sz="4" w:val="single"/>
-                <w:right w:color="ffffff" w:space="1" w:sz="4" w:val="single"/>
-                <w:between w:color="ffffff" w:space="1" w:sz="4" w:val="single"/>
+                <w:top w:val="single" w:sz="4" w:space="1" w:color="FFFFFF"/>
+                <w:left w:val="single" w:sz="4" w:space="1" w:color="FFFFFF"/>
+                <w:bottom w:val="single" w:sz="4" w:space="1" w:color="FFFFFF"/>
+                <w:right w:val="single" w:sz="4" w:space="1" w:color="FFFFFF"/>
+                <w:between w:val="single" w:sz="4" w:space="1" w:color="FFFFFF"/>
               </w:pBdr>
               <w:spacing w:line="276" w:lineRule="auto"/>
               <w:rPr>
-                <w:rFonts w:ascii="Helvetica Neue" w:cs="Helvetica Neue" w:eastAsia="Helvetica Neue" w:hAnsi="Helvetica Neue"/>
+                <w:rFonts w:ascii="Helvetica Neue" w:eastAsia="Helvetica Neue" w:hAnsi="Helvetica Neue" w:cs="Helvetica Neue"/>
                 <w:color w:val="000000"/>
                 <w:sz w:val="26"/>
                 <w:szCs w:val="26"/>
@@ -182,11 +163,10 @@
             </w:pPr>
             <w:r>
               <w:rPr>
-                <w:rFonts w:ascii="Helvetica Neue" w:cs="Helvetica Neue" w:eastAsia="Helvetica Neue" w:hAnsi="Helvetica Neue"/>
+                <w:rFonts w:ascii="Helvetica Neue" w:eastAsia="Helvetica Neue" w:hAnsi="Helvetica Neue" w:cs="Helvetica Neue"/>
                 <w:color w:val="000000"/>
                 <w:sz w:val="26"/>
                 <w:szCs w:val="26"/>
-                <w:rtl w:val="0"/>
               </w:rPr>
               <w:t xml:space="preserve">CIDADE: São Paulo – SP </w:t>
             </w:r>
@@ -194,11 +174,11 @@
           <w:p>
             <w:pPr>
               <w:pBdr>
-                <w:top w:color="ffffff" w:space="1" w:sz="4" w:val="single"/>
-                <w:left w:color="ffffff" w:space="1" w:sz="4" w:val="single"/>
-                <w:bottom w:color="ffffff" w:space="1" w:sz="4" w:val="single"/>
-                <w:right w:color="ffffff" w:space="1" w:sz="4" w:val="single"/>
-                <w:between w:color="ffffff" w:space="1" w:sz="4" w:val="single"/>
+                <w:top w:val="single" w:sz="4" w:space="1" w:color="FFFFFF"/>
+                <w:left w:val="single" w:sz="4" w:space="1" w:color="FFFFFF"/>
+                <w:bottom w:val="single" w:sz="4" w:space="1" w:color="FFFFFF"/>
+                <w:right w:val="single" w:sz="4" w:space="1" w:color="FFFFFF"/>
+                <w:between w:val="single" w:sz="4" w:space="1" w:color="FFFFFF"/>
               </w:pBdr>
               <w:spacing w:line="276" w:lineRule="auto"/>
               <w:rPr>
@@ -209,60 +189,54 @@
             </w:pPr>
             <w:r>
               <w:rPr>
-                <w:rFonts w:ascii="Helvetica Neue" w:cs="Helvetica Neue" w:eastAsia="Helvetica Neue" w:hAnsi="Helvetica Neue"/>
+                <w:rFonts w:ascii="Helvetica Neue" w:eastAsia="Helvetica Neue" w:hAnsi="Helvetica Neue" w:cs="Helvetica Neue"/>
                 <w:color w:val="000000"/>
                 <w:sz w:val="26"/>
                 <w:szCs w:val="26"/>
-                <w:rtl w:val="0"/>
               </w:rPr>
-              <w:t xml:space="preserve">CEP: 04301-000</w:t>
-            </w:r>
-            <w:r>
-              <w:rPr>
-                <w:rtl w:val="0"/>
-              </w:rPr>
+              <w:t>CEP: 04301-000</w:t>
             </w:r>
           </w:p>
         </w:tc>
         <w:tc>
           <w:tcPr>
+            <w:tcW w:w="5119" w:type="dxa"/>
             <w:tcBorders>
-              <w:top w:color="000000" w:space="0" w:sz="4" w:val="single"/>
-              <w:left w:color="000000" w:space="0" w:sz="4" w:val="single"/>
-              <w:bottom w:color="000000" w:space="0" w:sz="4" w:val="single"/>
-              <w:right w:color="000000" w:space="0" w:sz="4" w:val="single"/>
+              <w:top w:val="single" w:sz="4" w:space="0" w:color="000000"/>
+              <w:left w:val="single" w:sz="4" w:space="0" w:color="000000"/>
+              <w:bottom w:val="single" w:sz="4" w:space="0" w:color="000000"/>
+              <w:right w:val="single" w:sz="4" w:space="0" w:color="000000"/>
             </w:tcBorders>
           </w:tcPr>
           <w:p>
             <w:pPr>
               <w:jc w:val="right"/>
               <w:rPr>
-                <w:rFonts w:ascii="Helvetica Neue" w:cs="Helvetica Neue" w:eastAsia="Helvetica Neue" w:hAnsi="Helvetica Neue"/>
+                <w:rFonts w:ascii="Helvetica Neue" w:eastAsia="Helvetica Neue" w:hAnsi="Helvetica Neue" w:cs="Helvetica Neue"/>
                 <w:sz w:val="30"/>
                 <w:szCs w:val="30"/>
               </w:rPr>
             </w:pPr>
             <w:r>
               <w:rPr>
-                <w:rFonts w:ascii="Helvetica Neue" w:cs="Helvetica Neue" w:eastAsia="Helvetica Neue" w:hAnsi="Helvetica Neue"/>
+                <w:rFonts w:ascii="Helvetica Neue" w:eastAsia="Helvetica Neue" w:hAnsi="Helvetica Neue" w:cs="Helvetica Neue"/>
                 <w:sz w:val="30"/>
                 <w:szCs w:val="30"/>
-                <w:rtl w:val="0"/>
               </w:rPr>
-              <w:t xml:space="preserve">Sinistro:</w:t>
+              <w:t>Sinistro:</w:t>
             </w:r>
           </w:p>
           <w:p>
             <w:pPr>
               <w:pBdr>
-                <w:top w:space="0" w:sz="0" w:val="nil"/>
-                <w:left w:space="0" w:sz="0" w:val="nil"/>
-                <w:bottom w:space="0" w:sz="0" w:val="nil"/>
-                <w:right w:space="0" w:sz="0" w:val="nil"/>
-                <w:between w:space="0" w:sz="0" w:val="nil"/>
+                <w:top w:val="nil"/>
+                <w:left w:val="nil"/>
+                <w:bottom w:val="nil"/>
+                <w:right w:val="nil"/>
+                <w:between w:val="nil"/>
               </w:pBdr>
               <w:spacing w:line="276" w:lineRule="auto"/>
-              <w:ind w:left="480" w:firstLine="0"/>
+              <w:ind w:left="480"/>
               <w:jc w:val="right"/>
               <w:rPr>
                 <w:color w:val="000000"/>
@@ -272,55 +246,49 @@
             </w:pPr>
             <w:r>
               <w:rPr>
-                <w:rFonts w:ascii="Helvetica Neue" w:cs="Helvetica Neue" w:eastAsia="Helvetica Neue" w:hAnsi="Helvetica Neue"/>
-                <w:i w:val="1"/>
+                <w:rFonts w:ascii="Helvetica Neue" w:eastAsia="Helvetica Neue" w:hAnsi="Helvetica Neue" w:cs="Helvetica Neue"/>
+                <w:i/>
                 <w:color w:val="222222"/>
                 <w:sz w:val="38"/>
                 <w:szCs w:val="38"/>
                 <w:highlight w:val="white"/>
-                <w:rtl w:val="0"/>
               </w:rPr>
-              <w:t xml:space="preserve">$claim</w:t>
-            </w:r>
-            <w:r>
-              <w:rPr>
-                <w:rtl w:val="0"/>
-              </w:rPr>
+              <w:t>$claim</w:t>
             </w:r>
           </w:p>
         </w:tc>
       </w:tr>
       <w:tr>
         <w:trPr>
-          <w:cantSplit w:val="0"/>
-          <w:trHeight w:val="280" w:hRule="atLeast"/>
-          <w:tblHeader w:val="0"/>
+          <w:trHeight w:val="280"/>
+          <w:jc w:val="center"/>
         </w:trPr>
         <w:tc>
           <w:tcPr>
+            <w:tcW w:w="10085" w:type="dxa"/>
             <w:gridSpan w:val="2"/>
             <w:tcBorders>
-              <w:top w:color="000000" w:space="0" w:sz="4" w:val="single"/>
-              <w:left w:color="000000" w:space="0" w:sz="4" w:val="single"/>
-              <w:bottom w:color="000000" w:space="0" w:sz="4" w:val="single"/>
-              <w:right w:color="000000" w:space="0" w:sz="4" w:val="single"/>
+              <w:top w:val="single" w:sz="4" w:space="0" w:color="000000"/>
+              <w:left w:val="single" w:sz="4" w:space="0" w:color="000000"/>
+              <w:bottom w:val="single" w:sz="4" w:space="0" w:color="000000"/>
+              <w:right w:val="single" w:sz="4" w:space="0" w:color="000000"/>
             </w:tcBorders>
           </w:tcPr>
           <w:p>
             <w:pPr>
               <w:pBdr>
-                <w:top w:space="0" w:sz="0" w:val="nil"/>
-                <w:left w:space="0" w:sz="0" w:val="nil"/>
-                <w:bottom w:space="0" w:sz="0" w:val="nil"/>
-                <w:right w:space="0" w:sz="0" w:val="nil"/>
-                <w:between w:space="0" w:sz="0" w:val="nil"/>
+                <w:top w:val="nil"/>
+                <w:left w:val="nil"/>
+                <w:bottom w:val="nil"/>
+                <w:right w:val="nil"/>
+                <w:between w:val="nil"/>
               </w:pBdr>
               <w:spacing w:line="276" w:lineRule="auto"/>
-              <w:ind w:left="480" w:firstLine="0"/>
+              <w:ind w:left="480"/>
               <w:jc w:val="center"/>
               <w:rPr>
-                <w:rFonts w:ascii="Helvetica Neue" w:cs="Helvetica Neue" w:eastAsia="Helvetica Neue" w:hAnsi="Helvetica Neue"/>
-                <w:b w:val="1"/>
+                <w:rFonts w:ascii="Helvetica Neue" w:eastAsia="Helvetica Neue" w:hAnsi="Helvetica Neue" w:cs="Helvetica Neue"/>
+                <w:b/>
                 <w:color w:val="000000"/>
                 <w:sz w:val="38"/>
                 <w:szCs w:val="38"/>
@@ -328,14 +296,13 @@
             </w:pPr>
             <w:r>
               <w:rPr>
-                <w:rFonts w:ascii="Helvetica Neue" w:cs="Helvetica Neue" w:eastAsia="Helvetica Neue" w:hAnsi="Helvetica Neue"/>
-                <w:b w:val="1"/>
+                <w:rFonts w:ascii="Helvetica Neue" w:eastAsia="Helvetica Neue" w:hAnsi="Helvetica Neue" w:cs="Helvetica Neue"/>
+                <w:b/>
                 <w:color w:val="000000"/>
                 <w:sz w:val="38"/>
                 <w:szCs w:val="38"/>
-                <w:rtl w:val="0"/>
               </w:rPr>
-              <w:t xml:space="preserve">Avaliação Técnica</w:t>
+              <w:t>Avaliação Técnica</w:t>
             </w:r>
           </w:p>
         </w:tc>
@@ -346,19 +313,18 @@
         <w:ind w:left="1440" w:firstLine="720"/>
         <w:jc w:val="right"/>
         <w:rPr>
-          <w:rFonts w:ascii="Helvetica Neue" w:cs="Helvetica Neue" w:eastAsia="Helvetica Neue" w:hAnsi="Helvetica Neue"/>
+          <w:rFonts w:ascii="Helvetica Neue" w:eastAsia="Helvetica Neue" w:hAnsi="Helvetica Neue" w:cs="Helvetica Neue"/>
           <w:sz w:val="26"/>
           <w:szCs w:val="26"/>
         </w:rPr>
       </w:pPr>
       <w:r>
         <w:rPr>
-          <w:rFonts w:ascii="Helvetica Neue" w:cs="Helvetica Neue" w:eastAsia="Helvetica Neue" w:hAnsi="Helvetica Neue"/>
+          <w:rFonts w:ascii="Helvetica Neue" w:eastAsia="Helvetica Neue" w:hAnsi="Helvetica Neue" w:cs="Helvetica Neue"/>
           <w:sz w:val="26"/>
           <w:szCs w:val="26"/>
-          <w:rtl w:val="0"/>
-        </w:rPr>
-        <w:t xml:space="preserve">São Paulo, $actual_date</w:t>
+        </w:rPr>
+        <w:t>São Paulo, $actual_date</w:t>
       </w:r>
     </w:p>
     <w:p>
@@ -366,30 +332,25 @@
         <w:ind w:left="1440" w:firstLine="720"/>
         <w:jc w:val="right"/>
         <w:rPr>
-          <w:rFonts w:ascii="Helvetica Neue" w:cs="Helvetica Neue" w:eastAsia="Helvetica Neue" w:hAnsi="Helvetica Neue"/>
+          <w:rFonts w:ascii="Helvetica Neue" w:eastAsia="Helvetica Neue" w:hAnsi="Helvetica Neue" w:cs="Helvetica Neue"/>
           <w:sz w:val="26"/>
           <w:szCs w:val="26"/>
         </w:rPr>
       </w:pPr>
-      <w:r>
-        <w:rPr>
-          <w:rtl w:val="0"/>
-        </w:rPr>
-      </w:r>
     </w:p>
     <w:p>
       <w:pPr>
         <w:pBdr>
-          <w:top w:space="0" w:sz="0" w:val="nil"/>
-          <w:left w:space="0" w:sz="0" w:val="nil"/>
-          <w:bottom w:space="0" w:sz="0" w:val="nil"/>
-          <w:right w:space="0" w:sz="0" w:val="nil"/>
-          <w:between w:space="0" w:sz="0" w:val="nil"/>
+          <w:top w:val="nil"/>
+          <w:left w:val="nil"/>
+          <w:bottom w:val="nil"/>
+          <w:right w:val="nil"/>
+          <w:between w:val="nil"/>
         </w:pBdr>
         <w:spacing w:after="160" w:line="240" w:lineRule="auto"/>
-        <w:ind w:left="-450" w:right="-585" w:firstLine="0"/>
-        <w:rPr>
-          <w:rFonts w:ascii="Helvetica Neue" w:cs="Helvetica Neue" w:eastAsia="Helvetica Neue" w:hAnsi="Helvetica Neue"/>
+        <w:ind w:left="-450" w:right="-585"/>
+        <w:rPr>
+          <w:rFonts w:ascii="Helvetica Neue" w:eastAsia="Helvetica Neue" w:hAnsi="Helvetica Neue" w:cs="Helvetica Neue"/>
           <w:color w:val="000000"/>
           <w:sz w:val="30"/>
           <w:szCs w:val="30"/>
@@ -397,168 +358,140 @@
       </w:pPr>
       <w:r>
         <w:rPr>
-          <w:rFonts w:ascii="Helvetica Neue" w:cs="Helvetica Neue" w:eastAsia="Helvetica Neue" w:hAnsi="Helvetica Neue"/>
+          <w:rFonts w:ascii="Helvetica Neue" w:eastAsia="Helvetica Neue" w:hAnsi="Helvetica Neue" w:cs="Helvetica Neue"/>
           <w:color w:val="000000"/>
           <w:sz w:val="30"/>
           <w:szCs w:val="30"/>
-          <w:rtl w:val="0"/>
-        </w:rPr>
-        <w:t xml:space="preserve">Segurado:</w:t>
-      </w:r>
-      <w:r>
-        <w:rPr>
-          <w:rFonts w:ascii="Helvetica Neue" w:cs="Helvetica Neue" w:eastAsia="Helvetica Neue" w:hAnsi="Helvetica Neue"/>
+        </w:rPr>
+        <w:t>Segurado:</w:t>
+      </w:r>
+      <w:r>
+        <w:rPr>
+          <w:rFonts w:ascii="Helvetica Neue" w:eastAsia="Helvetica Neue" w:hAnsi="Helvetica Neue" w:cs="Helvetica Neue"/>
           <w:sz w:val="30"/>
           <w:szCs w:val="30"/>
-          <w:rtl w:val="0"/>
         </w:rPr>
         <w:t xml:space="preserve"> $client</w:t>
       </w:r>
       <w:r>
         <w:rPr>
-          <w:rFonts w:ascii="Helvetica Neue" w:cs="Helvetica Neue" w:eastAsia="Helvetica Neue" w:hAnsi="Helvetica Neue"/>
+          <w:rFonts w:ascii="Helvetica Neue" w:eastAsia="Helvetica Neue" w:hAnsi="Helvetica Neue" w:cs="Helvetica Neue"/>
           <w:color w:val="000000"/>
           <w:sz w:val="30"/>
           <w:szCs w:val="30"/>
-          <w:rtl w:val="0"/>
         </w:rPr>
         <w:tab/>
+      </w:r>
+      <w:r>
+        <w:rPr>
+          <w:rFonts w:ascii="Helvetica Neue" w:eastAsia="Helvetica Neue" w:hAnsi="Helvetica Neue" w:cs="Helvetica Neue"/>
+          <w:color w:val="000000"/>
+          <w:sz w:val="30"/>
+          <w:szCs w:val="30"/>
+        </w:rPr>
         <w:tab/>
+      </w:r>
+      <w:r>
+        <w:rPr>
+          <w:rFonts w:ascii="Helvetica Neue" w:eastAsia="Helvetica Neue" w:hAnsi="Helvetica Neue" w:cs="Helvetica Neue"/>
+          <w:color w:val="000000"/>
+          <w:sz w:val="30"/>
+          <w:szCs w:val="30"/>
+        </w:rPr>
         <w:tab/>
       </w:r>
       <w:r>
         <w:rPr>
-          <w:rFonts w:ascii="Helvetica Neue" w:cs="Helvetica Neue" w:eastAsia="Helvetica Neue" w:hAnsi="Helvetica Neue"/>
+          <w:rFonts w:ascii="Helvetica Neue" w:eastAsia="Helvetica Neue" w:hAnsi="Helvetica Neue" w:cs="Helvetica Neue"/>
           <w:color w:val="000000"/>
           <w:sz w:val="28"/>
           <w:szCs w:val="28"/>
-          <w:rtl w:val="0"/>
         </w:rPr>
         <w:tab/>
-      </w:r>
-      <w:r>
-        <w:rPr>
-          <w:rtl w:val="0"/>
-        </w:rPr>
       </w:r>
     </w:p>
     <w:p>
       <w:pPr>
         <w:pBdr>
-          <w:top w:space="0" w:sz="0" w:val="nil"/>
-          <w:left w:space="0" w:sz="0" w:val="nil"/>
-          <w:bottom w:space="0" w:sz="0" w:val="nil"/>
-          <w:right w:space="0" w:sz="0" w:val="nil"/>
-          <w:between w:space="0" w:sz="0" w:val="nil"/>
+          <w:top w:val="nil"/>
+          <w:left w:val="nil"/>
+          <w:bottom w:val="nil"/>
+          <w:right w:val="nil"/>
+          <w:between w:val="nil"/>
         </w:pBdr>
         <w:spacing w:after="160" w:line="240" w:lineRule="auto"/>
-        <w:ind w:left="-450" w:right="-585" w:firstLine="0"/>
-        <w:rPr>
-          <w:rFonts w:ascii="Helvetica Neue" w:cs="Helvetica Neue" w:eastAsia="Helvetica Neue" w:hAnsi="Helvetica Neue"/>
+        <w:ind w:left="-450" w:right="-585"/>
+        <w:rPr>
+          <w:rFonts w:ascii="Helvetica Neue" w:eastAsia="Helvetica Neue" w:hAnsi="Helvetica Neue" w:cs="Helvetica Neue"/>
+          <w:sz w:val="30"/>
+          <w:szCs w:val="30"/>
+        </w:rPr>
+      </w:pPr>
+      <w:r>
+        <w:rPr>
+          <w:rFonts w:ascii="Helvetica Neue" w:eastAsia="Helvetica Neue" w:hAnsi="Helvetica Neue" w:cs="Helvetica Neue"/>
           <w:color w:val="000000"/>
           <w:sz w:val="30"/>
           <w:szCs w:val="30"/>
         </w:rPr>
-      </w:pPr>
-      <w:r>
-        <w:rPr>
-          <w:rFonts w:ascii="Helvetica Neue" w:cs="Helvetica Neue" w:eastAsia="Helvetica Neue" w:hAnsi="Helvetica Neue"/>
-          <w:color w:val="000000"/>
+        <w:t>Marca:</w:t>
+      </w:r>
+      <w:r>
+        <w:t xml:space="preserve"> </w:t>
+      </w:r>
+      <w:r>
+        <w:rPr>
+          <w:rFonts w:ascii="Helvetica Neue" w:eastAsia="Helvetica Neue" w:hAnsi="Helvetica Neue" w:cs="Helvetica Neue"/>
           <w:sz w:val="30"/>
           <w:szCs w:val="30"/>
-          <w:rtl w:val="0"/>
-        </w:rPr>
-        <w:t xml:space="preserve">Marca:</w:t>
-      </w:r>
-      <w:r>
-        <w:rPr>
-          <w:rtl w:val="0"/>
-        </w:rPr>
-        <w:t xml:space="preserve"> </w:t>
-      </w:r>
-      <w:r>
-        <w:rPr>
-          <w:rFonts w:ascii="Helvetica Neue" w:cs="Helvetica Neue" w:eastAsia="Helvetica Neue" w:hAnsi="Helvetica Neue"/>
-          <w:sz w:val="30"/>
-          <w:szCs w:val="30"/>
-          <w:rtl w:val="0"/>
-        </w:rPr>
-        <w:t xml:space="preserve">$brand</w:t>
-      </w:r>
-      <w:r>
-        <w:rPr>
-          <w:rtl w:val="0"/>
-        </w:rPr>
+        </w:rPr>
+        <w:t>$brand</w:t>
       </w:r>
     </w:p>
     <w:p>
       <w:pPr>
         <w:pBdr>
-          <w:top w:space="0" w:sz="0" w:val="nil"/>
-          <w:left w:space="0" w:sz="0" w:val="nil"/>
-          <w:bottom w:space="0" w:sz="0" w:val="nil"/>
-          <w:right w:space="0" w:sz="0" w:val="nil"/>
-          <w:between w:space="0" w:sz="0" w:val="nil"/>
+          <w:top w:val="nil"/>
+          <w:left w:val="nil"/>
+          <w:bottom w:val="nil"/>
+          <w:right w:val="nil"/>
+          <w:between w:val="nil"/>
         </w:pBdr>
         <w:spacing w:after="160" w:line="240" w:lineRule="auto"/>
-        <w:ind w:left="-450" w:right="-585" w:firstLine="0"/>
-        <w:rPr>
-          <w:rFonts w:ascii="Helvetica Neue" w:cs="Helvetica Neue" w:eastAsia="Helvetica Neue" w:hAnsi="Helvetica Neue"/>
+        <w:ind w:left="-450" w:right="-585"/>
+        <w:rPr>
+          <w:rFonts w:ascii="Helvetica Neue" w:eastAsia="Helvetica Neue" w:hAnsi="Helvetica Neue" w:cs="Helvetica Neue"/>
           <w:color w:val="000000"/>
           <w:sz w:val="30"/>
           <w:szCs w:val="30"/>
+          <w:u w:val="single"/>
         </w:rPr>
       </w:pPr>
       <w:r>
         <w:rPr>
-          <w:rFonts w:ascii="Helvetica Neue" w:cs="Helvetica Neue" w:eastAsia="Helvetica Neue" w:hAnsi="Helvetica Neue"/>
+          <w:rFonts w:ascii="Helvetica Neue" w:eastAsia="Helvetica Neue" w:hAnsi="Helvetica Neue" w:cs="Helvetica Neue"/>
           <w:sz w:val="30"/>
           <w:szCs w:val="30"/>
-          <w:rtl w:val="0"/>
-        </w:rPr>
-        <w:t xml:space="preserve">Modelo</w:t>
-      </w:r>
-      <w:r>
-        <w:rPr>
-          <w:rFonts w:ascii="Helvetica Neue" w:cs="Helvetica Neue" w:eastAsia="Helvetica Neue" w:hAnsi="Helvetica Neue"/>
-          <w:color w:val="000000"/>
-          <w:sz w:val="30"/>
-          <w:szCs w:val="30"/>
-          <w:rtl w:val="0"/>
-        </w:rPr>
-        <w:t xml:space="preserve">: $</w:t>
-      </w:r>
-      <w:r>
-        <w:rPr>
-          <w:rFonts w:ascii="Helvetica Neue" w:cs="Helvetica Neue" w:eastAsia="Helvetica Neue" w:hAnsi="Helvetica Neue"/>
-          <w:sz w:val="30"/>
-          <w:szCs w:val="30"/>
-          <w:rtl w:val="0"/>
-        </w:rPr>
-        <w:t xml:space="preserve">model</w:t>
-      </w:r>
-      <w:r>
-        <w:rPr>
-          <w:rtl w:val="0"/>
-        </w:rPr>
+        </w:rPr>
+        <w:t>Modelo: $model</w:t>
       </w:r>
     </w:p>
     <w:p>
       <w:pPr>
         <w:pBdr>
-          <w:top w:space="0" w:sz="0" w:val="nil"/>
-          <w:left w:space="0" w:sz="0" w:val="nil"/>
-          <w:bottom w:space="0" w:sz="0" w:val="nil"/>
-          <w:right w:space="0" w:sz="0" w:val="nil"/>
-          <w:between w:space="0" w:sz="0" w:val="nil"/>
+          <w:top w:val="nil"/>
+          <w:left w:val="nil"/>
+          <w:bottom w:val="nil"/>
+          <w:right w:val="nil"/>
+          <w:between w:val="nil"/>
         </w:pBdr>
         <w:tabs>
-          <w:tab w:val="left" w:leader="none" w:pos="3975"/>
+          <w:tab w:val="left" w:pos="3975"/>
         </w:tabs>
         <w:spacing w:after="160" w:line="240" w:lineRule="auto"/>
-        <w:ind w:left="-450" w:right="-585" w:firstLine="0"/>
-        <w:rPr>
-          <w:rFonts w:ascii="Helvetica Neue" w:cs="Helvetica Neue" w:eastAsia="Helvetica Neue" w:hAnsi="Helvetica Neue"/>
+        <w:ind w:left="-450" w:right="-585"/>
+        <w:rPr>
+          <w:rFonts w:ascii="Helvetica Neue" w:eastAsia="Helvetica Neue" w:hAnsi="Helvetica Neue" w:cs="Helvetica Neue"/>
           <w:color w:val="000000"/>
           <w:sz w:val="30"/>
           <w:szCs w:val="30"/>
@@ -566,52 +499,46 @@
       </w:pPr>
       <w:r>
         <w:rPr>
-          <w:rFonts w:ascii="Helvetica Neue" w:cs="Helvetica Neue" w:eastAsia="Helvetica Neue" w:hAnsi="Helvetica Neue"/>
+          <w:rFonts w:ascii="Helvetica Neue" w:eastAsia="Helvetica Neue" w:hAnsi="Helvetica Neue" w:cs="Helvetica Neue"/>
           <w:color w:val="000000"/>
           <w:sz w:val="30"/>
           <w:szCs w:val="30"/>
-          <w:rtl w:val="0"/>
-        </w:rPr>
-        <w:t xml:space="preserve">Técnico: $partner</w:t>
+        </w:rPr>
+        <w:t>Técnico: $partner</w:t>
       </w:r>
     </w:p>
     <w:p>
       <w:pPr>
         <w:pBdr>
-          <w:top w:space="0" w:sz="0" w:val="nil"/>
-          <w:left w:space="0" w:sz="0" w:val="nil"/>
-          <w:bottom w:space="0" w:sz="0" w:val="nil"/>
-          <w:right w:space="0" w:sz="0" w:val="nil"/>
-          <w:between w:space="0" w:sz="0" w:val="nil"/>
+          <w:top w:val="nil"/>
+          <w:left w:val="nil"/>
+          <w:bottom w:val="nil"/>
+          <w:right w:val="nil"/>
+          <w:between w:val="nil"/>
         </w:pBdr>
         <w:spacing w:after="160" w:line="240" w:lineRule="auto"/>
-        <w:ind w:left="-450" w:right="-585" w:firstLine="0"/>
-        <w:rPr>
-          <w:rFonts w:ascii="Helvetica Neue" w:cs="Helvetica Neue" w:eastAsia="Helvetica Neue" w:hAnsi="Helvetica Neue"/>
+        <w:ind w:left="-450" w:right="-585"/>
+        <w:rPr>
+          <w:rFonts w:ascii="Helvetica Neue" w:eastAsia="Helvetica Neue" w:hAnsi="Helvetica Neue" w:cs="Helvetica Neue"/>
           <w:color w:val="000000"/>
           <w:sz w:val="28"/>
           <w:szCs w:val="28"/>
         </w:rPr>
       </w:pPr>
-      <w:r>
-        <w:rPr>
-          <w:rtl w:val="0"/>
-        </w:rPr>
-      </w:r>
     </w:p>
     <w:p>
       <w:pPr>
         <w:pBdr>
-          <w:top w:space="0" w:sz="0" w:val="nil"/>
-          <w:left w:space="0" w:sz="0" w:val="nil"/>
-          <w:bottom w:space="0" w:sz="0" w:val="nil"/>
-          <w:right w:space="0" w:sz="0" w:val="nil"/>
-          <w:between w:space="0" w:sz="0" w:val="nil"/>
+          <w:top w:val="nil"/>
+          <w:left w:val="nil"/>
+          <w:bottom w:val="nil"/>
+          <w:right w:val="nil"/>
+          <w:between w:val="nil"/>
         </w:pBdr>
         <w:spacing w:after="160" w:line="240" w:lineRule="auto"/>
         <w:ind w:left="-450" w:right="-585" w:firstLine="1170"/>
         <w:rPr>
-          <w:rFonts w:ascii="Helvetica Neue" w:cs="Helvetica Neue" w:eastAsia="Helvetica Neue" w:hAnsi="Helvetica Neue"/>
+          <w:rFonts w:ascii="Helvetica Neue" w:eastAsia="Helvetica Neue" w:hAnsi="Helvetica Neue" w:cs="Helvetica Neue"/>
           <w:color w:val="000000"/>
           <w:sz w:val="30"/>
           <w:szCs w:val="30"/>
@@ -619,44 +546,35 @@
       </w:pPr>
       <w:r>
         <w:rPr>
-          <w:rFonts w:ascii="Helvetica Neue" w:cs="Helvetica Neue" w:eastAsia="Helvetica Neue" w:hAnsi="Helvetica Neue"/>
+          <w:rFonts w:ascii="Helvetica Neue" w:eastAsia="Helvetica Neue" w:hAnsi="Helvetica Neue" w:cs="Helvetica Neue"/>
           <w:color w:val="000000"/>
           <w:sz w:val="30"/>
           <w:szCs w:val="30"/>
-          <w:rtl w:val="0"/>
         </w:rPr>
         <w:t xml:space="preserve">Prezados, informamos que o produto acima citado foi submetido à análise técnica na data de </w:t>
       </w:r>
       <w:r>
         <w:rPr>
-          <w:rFonts w:ascii="Helvetica Neue" w:cs="Helvetica Neue" w:eastAsia="Helvetica Neue" w:hAnsi="Helvetica Neue"/>
+          <w:rFonts w:ascii="Helvetica Neue" w:eastAsia="Helvetica Neue" w:hAnsi="Helvetica Neue" w:cs="Helvetica Neue"/>
           <w:sz w:val="30"/>
           <w:szCs w:val="30"/>
-          <w:rtl w:val="0"/>
-        </w:rPr>
-        <w:t xml:space="preserve">$target_date</w:t>
-      </w:r>
-      <w:r>
-        <w:rPr>
-          <w:rFonts w:ascii="Helvetica Neue" w:cs="Helvetica Neue" w:eastAsia="Helvetica Neue" w:hAnsi="Helvetica Neue"/>
+        </w:rPr>
+        <w:t>$target_date</w:t>
+      </w:r>
+      <w:r>
+        <w:rPr>
+          <w:rFonts w:ascii="Helvetica Neue" w:eastAsia="Helvetica Neue" w:hAnsi="Helvetica Neue" w:cs="Helvetica Neue"/>
           <w:color w:val="000000"/>
           <w:sz w:val="30"/>
           <w:szCs w:val="30"/>
-          <w:rtl w:val="0"/>
-        </w:rPr>
-        <w:t xml:space="preserve">. Após procedimentos técnicos, foi constatado que:</w:t>
+        </w:rPr>
+        <w:t>. Após procedimentos técnicos, foi constatado que:</w:t>
       </w:r>
       <w:r>
         <w:rPr>
           <w:color w:val="000000"/>
-          <w:rtl w:val="0"/>
         </w:rPr>
         <w:t xml:space="preserve"> </w:t>
-      </w:r>
-      <w:r>
-        <w:rPr>
-          <w:rtl w:val="0"/>
-        </w:rPr>
       </w:r>
     </w:p>
     <w:p>
@@ -664,19 +582,18 @@
         <w:spacing w:after="160" w:line="240" w:lineRule="auto"/>
         <w:ind w:left="-450" w:right="-585" w:firstLine="1170"/>
         <w:rPr>
-          <w:rFonts w:ascii="Helvetica Neue" w:cs="Helvetica Neue" w:eastAsia="Helvetica Neue" w:hAnsi="Helvetica Neue"/>
+          <w:rFonts w:ascii="Helvetica Neue" w:eastAsia="Helvetica Neue" w:hAnsi="Helvetica Neue" w:cs="Helvetica Neue"/>
           <w:sz w:val="26"/>
           <w:szCs w:val="26"/>
         </w:rPr>
       </w:pPr>
       <w:r>
         <w:rPr>
-          <w:rFonts w:ascii="Helvetica Neue" w:cs="Helvetica Neue" w:eastAsia="Helvetica Neue" w:hAnsi="Helvetica Neue"/>
+          <w:rFonts w:ascii="Helvetica Neue" w:eastAsia="Helvetica Neue" w:hAnsi="Helvetica Neue" w:cs="Helvetica Neue"/>
           <w:sz w:val="26"/>
           <w:szCs w:val="26"/>
-          <w:rtl w:val="0"/>
-        </w:rPr>
-        <w:t xml:space="preserve">$resolution</w:t>
+        </w:rPr>
+        <w:t>$resolution</w:t>
       </w:r>
     </w:p>
     <w:p>
@@ -684,60 +601,48 @@
         <w:spacing w:after="160" w:line="240" w:lineRule="auto"/>
         <w:ind w:left="-450" w:right="-585" w:firstLine="1170"/>
         <w:rPr>
-          <w:rFonts w:ascii="Helvetica Neue" w:cs="Helvetica Neue" w:eastAsia="Helvetica Neue" w:hAnsi="Helvetica Neue"/>
-          <w:color w:val="e6edf3"/>
-          <w:sz w:val="20"/>
-          <w:szCs w:val="20"/>
-          <w:shd w:fill="161b22" w:val="clear"/>
-        </w:rPr>
-      </w:pPr>
-      <w:r>
-        <w:rPr>
-          <w:rFonts w:ascii="Helvetica Neue" w:cs="Helvetica Neue" w:eastAsia="Helvetica Neue" w:hAnsi="Helvetica Neue"/>
+          <w:rFonts w:ascii="Helvetica Neue" w:eastAsia="Helvetica Neue" w:hAnsi="Helvetica Neue" w:cs="Helvetica Neue"/>
           <w:sz w:val="26"/>
           <w:szCs w:val="26"/>
-          <w:rtl w:val="0"/>
-        </w:rPr>
-        <w:t xml:space="preserve">$attachments</w:t>
-      </w:r>
-      <w:r>
-        <w:rPr>
-          <w:rtl w:val="0"/>
-        </w:rPr>
+        </w:rPr>
+      </w:pPr>
+      <w:r>
+        <w:rPr>
+          <w:rFonts w:ascii="Helvetica Neue" w:eastAsia="Helvetica Neue" w:hAnsi="Helvetica Neue" w:cs="Helvetica Neue"/>
+          <w:sz w:val="26"/>
+          <w:szCs w:val="26"/>
+        </w:rPr>
+        <w:t>$attachments</w:t>
+      </w:r>
+    </w:p>
+    <w:p>
+      <w:pPr>
+        <w:spacing w:after="160" w:line="240" w:lineRule="auto"/>
+        <w:ind w:left="-450" w:right="-585" w:firstLine="1170"/>
+        <w:rPr>
+          <w:rFonts w:ascii="Helvetica Neue" w:eastAsia="Helvetica Neue" w:hAnsi="Helvetica Neue" w:cs="Helvetica Neue"/>
+          <w:sz w:val="26"/>
+          <w:szCs w:val="26"/>
+          <w:u w:val="single"/>
+        </w:rPr>
+      </w:pPr>
+      <w:r>
+        <w:rPr>
+          <w:rFonts w:ascii="Helvetica Neue" w:eastAsia="Helvetica Neue" w:hAnsi="Helvetica Neue" w:cs="Helvetica Neue"/>
+          <w:sz w:val="26"/>
+          <w:szCs w:val="26"/>
+        </w:rPr>
+        <w:t>word/media/image_0.png</w:t>
       </w:r>
     </w:p>
     <w:p>
       <w:pPr>
         <w:pBdr>
-          <w:top w:space="0" w:sz="0" w:val="nil"/>
-          <w:left w:space="0" w:sz="0" w:val="nil"/>
-          <w:bottom w:space="0" w:sz="0" w:val="nil"/>
-          <w:right w:space="0" w:sz="0" w:val="nil"/>
-          <w:between w:space="0" w:sz="0" w:val="nil"/>
-        </w:pBdr>
-        <w:spacing w:after="160" w:line="240" w:lineRule="auto"/>
-        <w:ind w:left="-450" w:right="-585" w:firstLine="1170"/>
-        <w:rPr>
-          <w:rFonts w:ascii="Helvetica Neue" w:cs="Helvetica Neue" w:eastAsia="Helvetica Neue" w:hAnsi="Helvetica Neue"/>
-          <w:color w:val="000000"/>
-          <w:sz w:val="26"/>
-          <w:szCs w:val="26"/>
-        </w:rPr>
-      </w:pPr>
-      <w:r>
-        <w:rPr>
-          <w:rtl w:val="0"/>
-        </w:rPr>
-      </w:r>
-    </w:p>
-    <w:p>
-      <w:pPr>
-        <w:pBdr>
-          <w:top w:space="0" w:sz="0" w:val="nil"/>
-          <w:left w:space="0" w:sz="0" w:val="nil"/>
-          <w:bottom w:space="0" w:sz="0" w:val="nil"/>
-          <w:right w:space="0" w:sz="0" w:val="nil"/>
-          <w:between w:space="0" w:sz="0" w:val="nil"/>
+          <w:top w:val="nil"/>
+          <w:left w:val="nil"/>
+          <w:bottom w:val="nil"/>
+          <w:right w:val="nil"/>
+          <w:between w:val="nil"/>
         </w:pBdr>
         <w:spacing w:after="160" w:line="259" w:lineRule="auto"/>
         <w:jc w:val="center"/>
@@ -745,31 +650,34 @@
           <w:color w:val="000000"/>
         </w:rPr>
         <w:sectPr>
-          <w:headerReference r:id="rId6" w:type="default"/>
-          <w:pgSz w:h="16834" w:w="11909" w:orient="portrait"/>
-          <w:pgMar w:bottom="284" w:top="1440" w:left="1440" w:right="1440" w:header="0" w:footer="720"/>
+          <w:headerReference w:type="default" r:id="rId6"/>
+          <w:pgSz w:w="11909" w:h="16834"/>
+          <w:pgMar w:top="1440" w:right="1440" w:bottom="284" w:left="1440" w:header="0" w:footer="720" w:gutter="0"/>
           <w:pgNumType w:start="1"/>
+          <w:cols w:space="720"/>
         </w:sectPr>
       </w:pPr>
       <w:r>
         <w:rPr>
+          <w:noProof/>
           <w:color w:val="000000"/>
         </w:rPr>
         <w:drawing>
-          <wp:inline distB="114300" distT="114300" distL="114300" distR="114300">
+          <wp:inline distT="114300" distB="114300" distL="114300" distR="114300" wp14:anchorId="1E938B87" wp14:editId="1D5C723E">
             <wp:extent cx="2770066" cy="1166813"/>
-            <wp:effectExtent b="0" l="0" r="0" t="0"/>
+            <wp:effectExtent l="0" t="0" r="0" b="0"/>
             <wp:docPr id="2" name="image1.png"/>
-            <a:graphic>
+            <wp:cNvGraphicFramePr/>
+            <a:graphic xmlns:a="http://schemas.openxmlformats.org/drawingml/2006/main">
               <a:graphicData uri="http://schemas.openxmlformats.org/drawingml/2006/picture">
-                <pic:pic>
+                <pic:pic xmlns:pic="http://schemas.openxmlformats.org/drawingml/2006/picture">
                   <pic:nvPicPr>
                     <pic:cNvPr id="0" name="image1.png"/>
                     <pic:cNvPicPr preferRelativeResize="0"/>
                   </pic:nvPicPr>
                   <pic:blipFill>
                     <a:blip r:embed="rId7"/>
-                    <a:srcRect b="0" l="0" r="0" t="0"/>
+                    <a:srcRect/>
                     <a:stretch>
                       <a:fillRect/>
                     </a:stretch>
@@ -779,7 +687,9 @@
                       <a:off x="0" y="0"/>
                       <a:ext cx="2770066" cy="1166813"/>
                     </a:xfrm>
-                    <a:prstGeom prst="rect"/>
+                    <a:prstGeom prst="rect">
+                      <a:avLst/>
+                    </a:prstGeom>
                     <a:ln/>
                   </pic:spPr>
                 </pic:pic>
@@ -788,57 +698,97 @@
           </wp:inline>
         </w:drawing>
       </w:r>
-      <w:r>
-        <w:rPr>
-          <w:rtl w:val="0"/>
-        </w:rPr>
-      </w:r>
     </w:p>
     <w:p>
       <w:pPr>
         <w:tabs>
-          <w:tab w:val="left" w:leader="none" w:pos="3990"/>
+          <w:tab w:val="left" w:pos="3990"/>
         </w:tabs>
-        <w:rPr/>
       </w:pPr>
-      <w:r>
-        <w:rPr>
-          <w:rtl w:val="0"/>
-        </w:rPr>
-      </w:r>
     </w:p>
     <w:sectPr>
-      <w:headerReference r:id="rId8" w:type="default"/>
+      <w:headerReference w:type="default" r:id="rId8"/>
       <w:type w:val="continuous"/>
-      <w:pgSz w:h="16834" w:w="11909" w:orient="portrait"/>
-      <w:pgMar w:bottom="1440" w:top="1440" w:left="1440" w:right="1440" w:header="0" w:footer="720"/>
+      <w:pgSz w:w="11909" w:h="16834"/>
+      <w:pgMar w:top="1440" w:right="1440" w:bottom="1440" w:left="1440" w:header="0" w:footer="720" w:gutter="0"/>
       <w:pgNumType w:start="1"/>
+      <w:cols w:space="720"/>
     </w:sectPr>
   </w:body>
 </w:document>
 </file>
 
+<file path=word/endnotes.xml><?xml version="1.0" encoding="utf-8"?>
+<w:endnotes xmlns:wpc="http://schemas.microsoft.com/office/word/2010/wordprocessingCanvas" xmlns:cx="http://schemas.microsoft.com/office/drawing/2014/chartex" xmlns:cx1="http://schemas.microsoft.com/office/drawing/2015/9/8/chartex" xmlns:cx2="http://schemas.microsoft.com/office/drawing/2015/10/21/chartex" xmlns:cx3="http://schemas.microsoft.com/office/drawing/2016/5/9/chartex" xmlns:cx4="http://schemas.microsoft.com/office/drawing/2016/5/10/chartex" xmlns:cx5="http://schemas.microsoft.com/office/drawing/2016/5/11/chartex" xmlns:cx6="http://schemas.microsoft.com/office/drawing/2016/5/12/chartex" xmlns:cx7="http://schemas.microsoft.com/office/drawing/2016/5/13/chartex" xmlns:cx8="http://schemas.microsoft.com/office/drawing/2016/5/14/chartex" xmlns:mc="http://schemas.openxmlformats.org/markup-compatibility/2006" xmlns:aink="http://schemas.microsoft.com/office/drawing/2016/ink" xmlns:am3d="http://schemas.microsoft.com/office/drawing/2017/model3d" xmlns:o="urn:schemas-microsoft-com:office:office" xmlns:oel="http://schemas.microsoft.com/office/2019/extlst" xmlns:r="http://schemas.openxmlformats.org/officeDocument/2006/relationships" xmlns:m="http://schemas.openxmlformats.org/officeDocument/2006/math" xmlns:v="urn:schemas-microsoft-com:vml" xmlns:wp14="http://schemas.microsoft.com/office/word/2010/wordprocessingDrawing" xmlns:wp="http://schemas.openxmlformats.org/drawingml/2006/wordprocessingDrawing" xmlns:w10="urn:schemas-microsoft-com:office:word" xmlns:w="http://schemas.openxmlformats.org/wordprocessingml/2006/main" xmlns:w14="http://schemas.microsoft.com/office/word/2010/wordml" xmlns:w15="http://schemas.microsoft.com/office/word/2012/wordml" xmlns:w16cex="http://schemas.microsoft.com/office/word/2018/wordml/cex" xmlns:w16cid="http://schemas.microsoft.com/office/word/2016/wordml/cid" xmlns:w16="http://schemas.microsoft.com/office/word/2018/wordml" xmlns:w16du="http://schemas.microsoft.com/office/word/2023/wordml/word16du" xmlns:w16sdtdh="http://schemas.microsoft.com/office/word/2020/wordml/sdtdatahash" xmlns:w16se="http://schemas.microsoft.com/office/word/2015/wordml/symex" xmlns:wpg="http://schemas.microsoft.com/office/word/2010/wordprocessingGroup" xmlns:wpi="http://schemas.microsoft.com/office/word/2010/wordprocessingInk" xmlns:wne="http://schemas.microsoft.com/office/word/2006/wordml" xmlns:wps="http://schemas.microsoft.com/office/word/2010/wordprocessingShape" mc:Ignorable="w14 w15 w16se w16cid w16 w16cex w16sdtdh w16du wp14">
+  <w:endnote w:type="separator" w:id="-1">
+    <w:p>
+      <w:pPr>
+        <w:spacing w:line="240" w:lineRule="auto"/>
+      </w:pPr>
+      <w:r>
+        <w:separator/>
+      </w:r>
+    </w:p>
+  </w:endnote>
+  <w:endnote w:type="continuationSeparator" w:id="0">
+    <w:p>
+      <w:pPr>
+        <w:spacing w:line="240" w:lineRule="auto"/>
+      </w:pPr>
+      <w:r>
+        <w:continuationSeparator/>
+      </w:r>
+    </w:p>
+  </w:endnote>
+</w:endnotes>
+</file>
+
+<file path=word/footnotes.xml><?xml version="1.0" encoding="utf-8"?>
+<w:footnotes xmlns:wpc="http://schemas.microsoft.com/office/word/2010/wordprocessingCanvas" xmlns:cx="http://schemas.microsoft.com/office/drawing/2014/chartex" xmlns:cx1="http://schemas.microsoft.com/office/drawing/2015/9/8/chartex" xmlns:cx2="http://schemas.microsoft.com/office/drawing/2015/10/21/chartex" xmlns:cx3="http://schemas.microsoft.com/office/drawing/2016/5/9/chartex" xmlns:cx4="http://schemas.microsoft.com/office/drawing/2016/5/10/chartex" xmlns:cx5="http://schemas.microsoft.com/office/drawing/2016/5/11/chartex" xmlns:cx6="http://schemas.microsoft.com/office/drawing/2016/5/12/chartex" xmlns:cx7="http://schemas.microsoft.com/office/drawing/2016/5/13/chartex" xmlns:cx8="http://schemas.microsoft.com/office/drawing/2016/5/14/chartex" xmlns:mc="http://schemas.openxmlformats.org/markup-compatibility/2006" xmlns:aink="http://schemas.microsoft.com/office/drawing/2016/ink" xmlns:am3d="http://schemas.microsoft.com/office/drawing/2017/model3d" xmlns:o="urn:schemas-microsoft-com:office:office" xmlns:oel="http://schemas.microsoft.com/office/2019/extlst" xmlns:r="http://schemas.openxmlformats.org/officeDocument/2006/relationships" xmlns:m="http://schemas.openxmlformats.org/officeDocument/2006/math" xmlns:v="urn:schemas-microsoft-com:vml" xmlns:wp14="http://schemas.microsoft.com/office/word/2010/wordprocessingDrawing" xmlns:wp="http://schemas.openxmlformats.org/drawingml/2006/wordprocessingDrawing" xmlns:w10="urn:schemas-microsoft-com:office:word" xmlns:w="http://schemas.openxmlformats.org/wordprocessingml/2006/main" xmlns:w14="http://schemas.microsoft.com/office/word/2010/wordml" xmlns:w15="http://schemas.microsoft.com/office/word/2012/wordml" xmlns:w16cex="http://schemas.microsoft.com/office/word/2018/wordml/cex" xmlns:w16cid="http://schemas.microsoft.com/office/word/2016/wordml/cid" xmlns:w16="http://schemas.microsoft.com/office/word/2018/wordml" xmlns:w16du="http://schemas.microsoft.com/office/word/2023/wordml/word16du" xmlns:w16sdtdh="http://schemas.microsoft.com/office/word/2020/wordml/sdtdatahash" xmlns:w16se="http://schemas.microsoft.com/office/word/2015/wordml/symex" xmlns:wpg="http://schemas.microsoft.com/office/word/2010/wordprocessingGroup" xmlns:wpi="http://schemas.microsoft.com/office/word/2010/wordprocessingInk" xmlns:wne="http://schemas.microsoft.com/office/word/2006/wordml" xmlns:wps="http://schemas.microsoft.com/office/word/2010/wordprocessingShape" mc:Ignorable="w14 w15 w16se w16cid w16 w16cex w16sdtdh w16du wp14">
+  <w:footnote w:type="separator" w:id="-1">
+    <w:p>
+      <w:pPr>
+        <w:spacing w:line="240" w:lineRule="auto"/>
+      </w:pPr>
+      <w:r>
+        <w:separator/>
+      </w:r>
+    </w:p>
+  </w:footnote>
+  <w:footnote w:type="continuationSeparator" w:id="0">
+    <w:p>
+      <w:pPr>
+        <w:spacing w:line="240" w:lineRule="auto"/>
+      </w:pPr>
+      <w:r>
+        <w:continuationSeparator/>
+      </w:r>
+    </w:p>
+  </w:footnote>
+</w:footnotes>
+</file>
+
 <file path=word/header1.xml><?xml version="1.0" encoding="utf-8"?>
-<w:hdr xmlns:mc="http://schemas.openxmlformats.org/markup-compatibility/2006" xmlns:o="urn:schemas-microsoft-com:office:office" xmlns:r="http://schemas.openxmlformats.org/officeDocument/2006/relationships" xmlns:m="http://schemas.openxmlformats.org/officeDocument/2006/math" xmlns:v="urn:schemas-microsoft-com:vml" xmlns:wp="http://schemas.openxmlformats.org/drawingml/2006/wordprocessingDrawing" xmlns:w10="urn:schemas-microsoft-com:office:word" xmlns:w="http://schemas.openxmlformats.org/wordprocessingml/2006/main" xmlns:wne="http://schemas.microsoft.com/office/word/2006/wordml" xmlns:sl="http://schemas.openxmlformats.org/schemaLibrary/2006/main" xmlns:a="http://schemas.openxmlformats.org/drawingml/2006/main" xmlns:pic="http://schemas.openxmlformats.org/drawingml/2006/picture" xmlns:c="http://schemas.openxmlformats.org/drawingml/2006/chart" xmlns:lc="http://schemas.openxmlformats.org/drawingml/2006/lockedCanvas" xmlns:dgm="http://schemas.openxmlformats.org/drawingml/2006/diagram" xmlns:wps="http://schemas.microsoft.com/office/word/2010/wordprocessingShape" xmlns:wpg="http://schemas.microsoft.com/office/word/2010/wordprocessingGroup" xmlns:w14="http://schemas.microsoft.com/office/word/2010/wordml" xmlns:w15="http://schemas.microsoft.com/office/word/2012/wordml" xmlns:w16="http://schemas.microsoft.com/office/word/2018/wordml" xmlns:w16cex="http://schemas.microsoft.com/office/word/2018/wordml/cex" xmlns:w16cid="http://schemas.microsoft.com/office/word/2016/wordml/cid" xmlns="http://schemas.microsoft.com/office/tasks/2019/documenttasks" xmlns:cr="http://schemas.microsoft.com/office/comments/2020/reactions">
+<w:hdr xmlns:wpc="http://schemas.microsoft.com/office/word/2010/wordprocessingCanvas" xmlns:cx="http://schemas.microsoft.com/office/drawing/2014/chartex" xmlns:cx1="http://schemas.microsoft.com/office/drawing/2015/9/8/chartex" xmlns:cx2="http://schemas.microsoft.com/office/drawing/2015/10/21/chartex" xmlns:cx3="http://schemas.microsoft.com/office/drawing/2016/5/9/chartex" xmlns:cx4="http://schemas.microsoft.com/office/drawing/2016/5/10/chartex" xmlns:cx5="http://schemas.microsoft.com/office/drawing/2016/5/11/chartex" xmlns:cx6="http://schemas.microsoft.com/office/drawing/2016/5/12/chartex" xmlns:cx7="http://schemas.microsoft.com/office/drawing/2016/5/13/chartex" xmlns:cx8="http://schemas.microsoft.com/office/drawing/2016/5/14/chartex" xmlns:mc="http://schemas.openxmlformats.org/markup-compatibility/2006" xmlns:aink="http://schemas.microsoft.com/office/drawing/2016/ink" xmlns:am3d="http://schemas.microsoft.com/office/drawing/2017/model3d" xmlns:o="urn:schemas-microsoft-com:office:office" xmlns:oel="http://schemas.microsoft.com/office/2019/extlst" xmlns:r="http://schemas.openxmlformats.org/officeDocument/2006/relationships" xmlns:m="http://schemas.openxmlformats.org/officeDocument/2006/math" xmlns:v="urn:schemas-microsoft-com:vml" xmlns:wp14="http://schemas.microsoft.com/office/word/2010/wordprocessingDrawing" xmlns:wp="http://schemas.openxmlformats.org/drawingml/2006/wordprocessingDrawing" xmlns:w10="urn:schemas-microsoft-com:office:word" xmlns:w="http://schemas.openxmlformats.org/wordprocessingml/2006/main" xmlns:w14="http://schemas.microsoft.com/office/word/2010/wordml" xmlns:w15="http://schemas.microsoft.com/office/word/2012/wordml" xmlns:w16cex="http://schemas.microsoft.com/office/word/2018/wordml/cex" xmlns:w16cid="http://schemas.microsoft.com/office/word/2016/wordml/cid" xmlns:w16="http://schemas.microsoft.com/office/word/2018/wordml" xmlns:w16du="http://schemas.microsoft.com/office/word/2023/wordml/word16du" xmlns:w16sdtdh="http://schemas.microsoft.com/office/word/2020/wordml/sdtdatahash" xmlns:w16se="http://schemas.microsoft.com/office/word/2015/wordml/symex" xmlns:wpg="http://schemas.microsoft.com/office/word/2010/wordprocessingGroup" xmlns:wpi="http://schemas.microsoft.com/office/word/2010/wordprocessingInk" xmlns:wne="http://schemas.microsoft.com/office/word/2006/wordml" xmlns:wps="http://schemas.microsoft.com/office/word/2010/wordprocessingShape" mc:Ignorable="w14 w15 w16se w16cid w16 w16cex w16sdtdh w16du wp14">
   <w:p>
     <w:pPr>
       <w:pBdr>
-        <w:top w:space="0" w:sz="0" w:val="nil"/>
-        <w:left w:space="0" w:sz="0" w:val="nil"/>
-        <w:bottom w:space="0" w:sz="0" w:val="nil"/>
-        <w:right w:space="0" w:sz="0" w:val="nil"/>
-        <w:between w:space="0" w:sz="0" w:val="nil"/>
+        <w:top w:val="nil"/>
+        <w:left w:val="nil"/>
+        <w:bottom w:val="nil"/>
+        <w:right w:val="nil"/>
+        <w:between w:val="nil"/>
       </w:pBdr>
       <w:tabs>
-        <w:tab w:val="center" w:leader="none" w:pos="4252"/>
-        <w:tab w:val="right" w:leader="none" w:pos="8504"/>
+        <w:tab w:val="center" w:pos="4252"/>
+        <w:tab w:val="right" w:pos="8504"/>
       </w:tabs>
       <w:spacing w:before="708" w:line="240" w:lineRule="auto"/>
       <w:ind w:right="-585"/>
       <w:jc w:val="right"/>
       <w:rPr>
-        <w:rFonts w:ascii="Calibri" w:cs="Calibri" w:eastAsia="Calibri" w:hAnsi="Calibri"/>
-        <w:b w:val="1"/>
+        <w:rFonts w:ascii="Calibri" w:eastAsia="Calibri" w:hAnsi="Calibri" w:cs="Calibri"/>
+        <w:b/>
         <w:color w:val="000000"/>
         <w:sz w:val="36"/>
         <w:szCs w:val="36"/>
@@ -846,27 +796,29 @@
     </w:pPr>
     <w:r>
       <w:rPr>
-        <w:rFonts w:ascii="Calibri" w:cs="Calibri" w:eastAsia="Calibri" w:hAnsi="Calibri"/>
-        <w:b w:val="1"/>
+        <w:rFonts w:ascii="Calibri" w:eastAsia="Calibri" w:hAnsi="Calibri" w:cs="Calibri"/>
+        <w:b/>
+        <w:noProof/>
         <w:color w:val="000000"/>
         <w:sz w:val="36"/>
         <w:szCs w:val="36"/>
       </w:rPr>
       <w:drawing>
-        <wp:inline distB="0" distT="0" distL="0" distR="0">
+        <wp:inline distT="0" distB="0" distL="0" distR="0" wp14:anchorId="14156B41" wp14:editId="14C05E54">
           <wp:extent cx="2124372" cy="847843"/>
-          <wp:effectExtent b="0" l="0" r="0" t="0"/>
-          <wp:docPr descr="luiza.png" id="3" name="image2.png"/>
-          <a:graphic>
+          <wp:effectExtent l="0" t="0" r="0" b="0"/>
+          <wp:docPr id="1154904357" name="image2.png" descr="luiza.png"/>
+          <wp:cNvGraphicFramePr/>
+          <a:graphic xmlns:a="http://schemas.openxmlformats.org/drawingml/2006/main">
             <a:graphicData uri="http://schemas.openxmlformats.org/drawingml/2006/picture">
-              <pic:pic>
+              <pic:pic xmlns:pic="http://schemas.openxmlformats.org/drawingml/2006/picture">
                 <pic:nvPicPr>
-                  <pic:cNvPr descr="luiza.png" id="0" name="image2.png"/>
+                  <pic:cNvPr id="0" name="image2.png" descr="luiza.png"/>
                   <pic:cNvPicPr preferRelativeResize="0"/>
                 </pic:nvPicPr>
                 <pic:blipFill>
                   <a:blip r:embed="rId1"/>
-                  <a:srcRect b="0" l="0" r="0" t="0"/>
+                  <a:srcRect/>
                   <a:stretch>
                     <a:fillRect/>
                   </a:stretch>
@@ -876,7 +828,9 @@
                     <a:off x="0" y="0"/>
                     <a:ext cx="2124372" cy="847843"/>
                   </a:xfrm>
-                  <a:prstGeom prst="rect"/>
+                  <a:prstGeom prst="rect">
+                    <a:avLst/>
+                  </a:prstGeom>
                   <a:ln/>
                 </pic:spPr>
               </pic:pic>
@@ -887,12 +841,11 @@
     </w:r>
     <w:r>
       <w:rPr>
-        <w:rFonts w:ascii="Calibri" w:cs="Calibri" w:eastAsia="Calibri" w:hAnsi="Calibri"/>
-        <w:b w:val="1"/>
+        <w:rFonts w:ascii="Calibri" w:eastAsia="Calibri" w:hAnsi="Calibri" w:cs="Calibri"/>
+        <w:b/>
         <w:color w:val="000000"/>
         <w:sz w:val="36"/>
         <w:szCs w:val="36"/>
-        <w:rtl w:val="0"/>
       </w:rPr>
       <w:t xml:space="preserve">                                                                 Laudo </w:t>
     </w:r>
@@ -900,15 +853,15 @@
   <w:p>
     <w:pPr>
       <w:pBdr>
-        <w:top w:space="0" w:sz="0" w:val="nil"/>
-        <w:left w:space="0" w:sz="0" w:val="nil"/>
-        <w:bottom w:space="0" w:sz="0" w:val="nil"/>
-        <w:right w:space="0" w:sz="0" w:val="nil"/>
-        <w:between w:space="0" w:sz="0" w:val="nil"/>
+        <w:top w:val="nil"/>
+        <w:left w:val="nil"/>
+        <w:bottom w:val="nil"/>
+        <w:right w:val="nil"/>
+        <w:between w:val="nil"/>
       </w:pBdr>
       <w:tabs>
-        <w:tab w:val="center" w:leader="none" w:pos="4252"/>
-        <w:tab w:val="right" w:leader="none" w:pos="8504"/>
+        <w:tab w:val="center" w:pos="4252"/>
+        <w:tab w:val="right" w:pos="8504"/>
       </w:tabs>
       <w:spacing w:line="240" w:lineRule="auto"/>
       <w:ind w:right="-585"/>
@@ -919,45 +872,39 @@
     </w:pPr>
     <w:r>
       <w:rPr>
-        <w:rFonts w:ascii="Calibri" w:cs="Calibri" w:eastAsia="Calibri" w:hAnsi="Calibri"/>
-        <w:b w:val="1"/>
+        <w:rFonts w:ascii="Calibri" w:eastAsia="Calibri" w:hAnsi="Calibri" w:cs="Calibri"/>
+        <w:b/>
         <w:color w:val="000000"/>
         <w:sz w:val="36"/>
         <w:szCs w:val="36"/>
-        <w:rtl w:val="0"/>
       </w:rPr>
-      <w:t xml:space="preserve">Análise Técnica</w:t>
-    </w:r>
-    <w:r>
-      <w:rPr>
-        <w:rtl w:val="0"/>
-      </w:rPr>
+      <w:t>Análise Técnica</w:t>
     </w:r>
   </w:p>
 </w:hdr>
 </file>
 
 <file path=word/header2.xml><?xml version="1.0" encoding="utf-8"?>
-<w:hdr xmlns:mc="http://schemas.openxmlformats.org/markup-compatibility/2006" xmlns:o="urn:schemas-microsoft-com:office:office" xmlns:r="http://schemas.openxmlformats.org/officeDocument/2006/relationships" xmlns:m="http://schemas.openxmlformats.org/officeDocument/2006/math" xmlns:v="urn:schemas-microsoft-com:vml" xmlns:wp="http://schemas.openxmlformats.org/drawingml/2006/wordprocessingDrawing" xmlns:w10="urn:schemas-microsoft-com:office:word" xmlns:w="http://schemas.openxmlformats.org/wordprocessingml/2006/main" xmlns:wne="http://schemas.microsoft.com/office/word/2006/wordml" xmlns:sl="http://schemas.openxmlformats.org/schemaLibrary/2006/main" xmlns:a="http://schemas.openxmlformats.org/drawingml/2006/main" xmlns:pic="http://schemas.openxmlformats.org/drawingml/2006/picture" xmlns:c="http://schemas.openxmlformats.org/drawingml/2006/chart" xmlns:lc="http://schemas.openxmlformats.org/drawingml/2006/lockedCanvas" xmlns:dgm="http://schemas.openxmlformats.org/drawingml/2006/diagram" xmlns:wps="http://schemas.microsoft.com/office/word/2010/wordprocessingShape" xmlns:wpg="http://schemas.microsoft.com/office/word/2010/wordprocessingGroup" xmlns:w14="http://schemas.microsoft.com/office/word/2010/wordml" xmlns:w15="http://schemas.microsoft.com/office/word/2012/wordml" xmlns:w16="http://schemas.microsoft.com/office/word/2018/wordml" xmlns:w16cex="http://schemas.microsoft.com/office/word/2018/wordml/cex" xmlns:w16cid="http://schemas.microsoft.com/office/word/2016/wordml/cid" xmlns="http://schemas.microsoft.com/office/tasks/2019/documenttasks" xmlns:cr="http://schemas.microsoft.com/office/comments/2020/reactions">
+<w:hdr xmlns:wpc="http://schemas.microsoft.com/office/word/2010/wordprocessingCanvas" xmlns:cx="http://schemas.microsoft.com/office/drawing/2014/chartex" xmlns:cx1="http://schemas.microsoft.com/office/drawing/2015/9/8/chartex" xmlns:cx2="http://schemas.microsoft.com/office/drawing/2015/10/21/chartex" xmlns:cx3="http://schemas.microsoft.com/office/drawing/2016/5/9/chartex" xmlns:cx4="http://schemas.microsoft.com/office/drawing/2016/5/10/chartex" xmlns:cx5="http://schemas.microsoft.com/office/drawing/2016/5/11/chartex" xmlns:cx6="http://schemas.microsoft.com/office/drawing/2016/5/12/chartex" xmlns:cx7="http://schemas.microsoft.com/office/drawing/2016/5/13/chartex" xmlns:cx8="http://schemas.microsoft.com/office/drawing/2016/5/14/chartex" xmlns:mc="http://schemas.openxmlformats.org/markup-compatibility/2006" xmlns:aink="http://schemas.microsoft.com/office/drawing/2016/ink" xmlns:am3d="http://schemas.microsoft.com/office/drawing/2017/model3d" xmlns:o="urn:schemas-microsoft-com:office:office" xmlns:oel="http://schemas.microsoft.com/office/2019/extlst" xmlns:r="http://schemas.openxmlformats.org/officeDocument/2006/relationships" xmlns:m="http://schemas.openxmlformats.org/officeDocument/2006/math" xmlns:v="urn:schemas-microsoft-com:vml" xmlns:wp14="http://schemas.microsoft.com/office/word/2010/wordprocessingDrawing" xmlns:wp="http://schemas.openxmlformats.org/drawingml/2006/wordprocessingDrawing" xmlns:w10="urn:schemas-microsoft-com:office:word" xmlns:w="http://schemas.openxmlformats.org/wordprocessingml/2006/main" xmlns:w14="http://schemas.microsoft.com/office/word/2010/wordml" xmlns:w15="http://schemas.microsoft.com/office/word/2012/wordml" xmlns:w16cex="http://schemas.microsoft.com/office/word/2018/wordml/cex" xmlns:w16cid="http://schemas.microsoft.com/office/word/2016/wordml/cid" xmlns:w16="http://schemas.microsoft.com/office/word/2018/wordml" xmlns:w16du="http://schemas.microsoft.com/office/word/2023/wordml/word16du" xmlns:w16sdtdh="http://schemas.microsoft.com/office/word/2020/wordml/sdtdatahash" xmlns:w16se="http://schemas.microsoft.com/office/word/2015/wordml/symex" xmlns:wpg="http://schemas.microsoft.com/office/word/2010/wordprocessingGroup" xmlns:wpi="http://schemas.microsoft.com/office/word/2010/wordprocessingInk" xmlns:wne="http://schemas.microsoft.com/office/word/2006/wordml" xmlns:wps="http://schemas.microsoft.com/office/word/2010/wordprocessingShape" mc:Ignorable="w14 w15 w16se w16cid w16 w16cex w16sdtdh w16du wp14">
   <w:p>
     <w:pPr>
       <w:pBdr>
-        <w:top w:space="0" w:sz="0" w:val="nil"/>
-        <w:left w:space="0" w:sz="0" w:val="nil"/>
-        <w:bottom w:space="0" w:sz="0" w:val="nil"/>
-        <w:right w:space="0" w:sz="0" w:val="nil"/>
-        <w:between w:space="0" w:sz="0" w:val="nil"/>
+        <w:top w:val="nil"/>
+        <w:left w:val="nil"/>
+        <w:bottom w:val="nil"/>
+        <w:right w:val="nil"/>
+        <w:between w:val="nil"/>
       </w:pBdr>
       <w:tabs>
-        <w:tab w:val="center" w:leader="none" w:pos="4252"/>
-        <w:tab w:val="right" w:leader="none" w:pos="8504"/>
+        <w:tab w:val="center" w:pos="4252"/>
+        <w:tab w:val="right" w:pos="8504"/>
       </w:tabs>
       <w:spacing w:before="708" w:line="240" w:lineRule="auto"/>
       <w:ind w:right="-585"/>
       <w:jc w:val="right"/>
       <w:rPr>
-        <w:rFonts w:ascii="Calibri" w:cs="Calibri" w:eastAsia="Calibri" w:hAnsi="Calibri"/>
-        <w:b w:val="1"/>
+        <w:rFonts w:ascii="Calibri" w:eastAsia="Calibri" w:hAnsi="Calibri" w:cs="Calibri"/>
+        <w:b/>
         <w:color w:val="000000"/>
         <w:sz w:val="36"/>
         <w:szCs w:val="36"/>
@@ -965,18 +912,20 @@
     </w:pPr>
     <w:r>
       <w:rPr>
-        <w:rFonts w:ascii="Calibri" w:cs="Calibri" w:eastAsia="Calibri" w:hAnsi="Calibri"/>
-        <w:b w:val="1"/>
+        <w:rFonts w:ascii="Calibri" w:eastAsia="Calibri" w:hAnsi="Calibri" w:cs="Calibri"/>
+        <w:b/>
         <w:color w:val="000000"/>
         <w:sz w:val="36"/>
         <w:szCs w:val="36"/>
-        <w:rtl w:val="0"/>
       </w:rPr>
       <w:t xml:space="preserve">Laudo </w:t>
     </w:r>
     <w:r>
+      <w:rPr>
+        <w:noProof/>
+      </w:rPr>
       <w:drawing>
-        <wp:anchor allowOverlap="1" behindDoc="0" distB="0" distT="0" distL="114300" distR="114300" hidden="0" layoutInCell="1" locked="0" relativeHeight="0" simplePos="0">
+        <wp:anchor distT="0" distB="0" distL="114300" distR="114300" simplePos="0" relativeHeight="251658240" behindDoc="0" locked="0" layoutInCell="1" hidden="0" allowOverlap="1" wp14:anchorId="32EF7B75" wp14:editId="28600129">
           <wp:simplePos x="0" y="0"/>
           <wp:positionH relativeFrom="column">
             <wp:posOffset>-428623</wp:posOffset>
@@ -985,19 +934,20 @@
             <wp:posOffset>152400</wp:posOffset>
           </wp:positionV>
           <wp:extent cx="2705100" cy="561975"/>
-          <wp:effectExtent b="0" l="0" r="0" t="0"/>
-          <wp:wrapSquare wrapText="bothSides" distB="0" distT="0" distL="114300" distR="114300"/>
-          <wp:docPr descr="https://www.assurantsolutions.com/assets/img/logo_thread.png" id="1" name="image3.gif"/>
-          <a:graphic>
+          <wp:effectExtent l="0" t="0" r="0" b="0"/>
+          <wp:wrapSquare wrapText="bothSides" distT="0" distB="0" distL="114300" distR="114300"/>
+          <wp:docPr id="1" name="image3.gif" descr="https://www.assurantsolutions.com/assets/img/logo_thread.png"/>
+          <wp:cNvGraphicFramePr/>
+          <a:graphic xmlns:a="http://schemas.openxmlformats.org/drawingml/2006/main">
             <a:graphicData uri="http://schemas.openxmlformats.org/drawingml/2006/picture">
-              <pic:pic>
+              <pic:pic xmlns:pic="http://schemas.openxmlformats.org/drawingml/2006/picture">
                 <pic:nvPicPr>
-                  <pic:cNvPr descr="https://www.assurantsolutions.com/assets/img/logo_thread.png" id="0" name="image3.gif"/>
+                  <pic:cNvPr id="0" name="image3.gif" descr="https://www.assurantsolutions.com/assets/img/logo_thread.png"/>
                   <pic:cNvPicPr preferRelativeResize="0"/>
                 </pic:nvPicPr>
                 <pic:blipFill>
                   <a:blip r:embed="rId1"/>
-                  <a:srcRect b="0" l="0" r="0" t="0"/>
+                  <a:srcRect/>
                   <a:stretch>
                     <a:fillRect/>
                   </a:stretch>
@@ -1007,7 +957,9 @@
                     <a:off x="0" y="0"/>
                     <a:ext cx="2705100" cy="561975"/>
                   </a:xfrm>
-                  <a:prstGeom prst="rect"/>
+                  <a:prstGeom prst="rect">
+                    <a:avLst/>
+                  </a:prstGeom>
                   <a:ln/>
                 </pic:spPr>
               </pic:pic>
@@ -1020,15 +972,15 @@
   <w:p>
     <w:pPr>
       <w:pBdr>
-        <w:top w:space="0" w:sz="0" w:val="nil"/>
-        <w:left w:space="0" w:sz="0" w:val="nil"/>
-        <w:bottom w:space="0" w:sz="0" w:val="nil"/>
-        <w:right w:space="0" w:sz="0" w:val="nil"/>
-        <w:between w:space="0" w:sz="0" w:val="nil"/>
+        <w:top w:val="nil"/>
+        <w:left w:val="nil"/>
+        <w:bottom w:val="nil"/>
+        <w:right w:val="nil"/>
+        <w:between w:val="nil"/>
       </w:pBdr>
       <w:tabs>
-        <w:tab w:val="center" w:leader="none" w:pos="4252"/>
-        <w:tab w:val="right" w:leader="none" w:pos="8504"/>
+        <w:tab w:val="center" w:pos="4252"/>
+        <w:tab w:val="right" w:pos="8504"/>
       </w:tabs>
       <w:spacing w:line="240" w:lineRule="auto"/>
       <w:ind w:right="-585"/>
@@ -1039,37 +991,27 @@
     </w:pPr>
     <w:r>
       <w:rPr>
-        <w:rFonts w:ascii="Calibri" w:cs="Calibri" w:eastAsia="Calibri" w:hAnsi="Calibri"/>
-        <w:b w:val="1"/>
+        <w:rFonts w:ascii="Calibri" w:eastAsia="Calibri" w:hAnsi="Calibri" w:cs="Calibri"/>
+        <w:b/>
         <w:color w:val="000000"/>
         <w:sz w:val="36"/>
         <w:szCs w:val="36"/>
-        <w:rtl w:val="0"/>
       </w:rPr>
-      <w:t xml:space="preserve">Análise Técnica</w:t>
-    </w:r>
-    <w:r>
-      <w:rPr>
-        <w:rtl w:val="0"/>
-      </w:rPr>
+      <w:t>Análise Técnica</w:t>
     </w:r>
   </w:p>
 </w:hdr>
 </file>
 
-<file path=word/numbering.xml><?xml version="1.0" encoding="utf-8"?>
-<w:numbering xmlns:mc="http://schemas.openxmlformats.org/markup-compatibility/2006" xmlns:o="urn:schemas-microsoft-com:office:office" xmlns:r="http://schemas.openxmlformats.org/officeDocument/2006/relationships" xmlns:m="http://schemas.openxmlformats.org/officeDocument/2006/math" xmlns:v="urn:schemas-microsoft-com:vml" xmlns:wp="http://schemas.openxmlformats.org/drawingml/2006/wordprocessingDrawing" xmlns:w10="urn:schemas-microsoft-com:office:word" xmlns:w="http://schemas.openxmlformats.org/wordprocessingml/2006/main" xmlns:wne="http://schemas.microsoft.com/office/word/2006/wordml" xmlns:sl="http://schemas.openxmlformats.org/schemaLibrary/2006/main" xmlns:a="http://schemas.openxmlformats.org/drawingml/2006/main" xmlns:pic="http://schemas.openxmlformats.org/drawingml/2006/picture" xmlns:c="http://schemas.openxmlformats.org/drawingml/2006/chart" xmlns:lc="http://schemas.openxmlformats.org/drawingml/2006/lockedCanvas" xmlns:dgm="http://schemas.openxmlformats.org/drawingml/2006/diagram" xmlns:wps="http://schemas.microsoft.com/office/word/2010/wordprocessingShape" xmlns:wpg="http://schemas.microsoft.com/office/word/2010/wordprocessingGroup" xmlns:w14="http://schemas.microsoft.com/office/word/2010/wordml" xmlns:w15="http://schemas.microsoft.com/office/word/2012/wordml" xmlns:w16="http://schemas.microsoft.com/office/word/2018/wordml" xmlns:w16cex="http://schemas.microsoft.com/office/word/2018/wordml/cex" xmlns:w16cid="http://schemas.microsoft.com/office/word/2016/wordml/cid" xmlns="http://schemas.microsoft.com/office/tasks/2019/documenttasks" xmlns:cr="http://schemas.microsoft.com/office/comments/2020/reactions"/>
-</file>
-
 <file path=word/styles.xml><?xml version="1.0" encoding="utf-8"?>
-<w:styles xmlns:mc="http://schemas.openxmlformats.org/markup-compatibility/2006" xmlns:o="urn:schemas-microsoft-com:office:office" xmlns:r="http://schemas.openxmlformats.org/officeDocument/2006/relationships" xmlns:m="http://schemas.openxmlformats.org/officeDocument/2006/math" xmlns:v="urn:schemas-microsoft-com:vml" xmlns:wp="http://schemas.openxmlformats.org/drawingml/2006/wordprocessingDrawing" xmlns:w10="urn:schemas-microsoft-com:office:word" xmlns:w="http://schemas.openxmlformats.org/wordprocessingml/2006/main" xmlns:wne="http://schemas.microsoft.com/office/word/2006/wordml" xmlns:sl="http://schemas.openxmlformats.org/schemaLibrary/2006/main" xmlns:a="http://schemas.openxmlformats.org/drawingml/2006/main" xmlns:pic="http://schemas.openxmlformats.org/drawingml/2006/picture" xmlns:c="http://schemas.openxmlformats.org/drawingml/2006/chart" xmlns:lc="http://schemas.openxmlformats.org/drawingml/2006/lockedCanvas" xmlns:dgm="http://schemas.openxmlformats.org/drawingml/2006/diagram" xmlns:wps="http://schemas.microsoft.com/office/word/2010/wordprocessingShape" xmlns:wpg="http://schemas.microsoft.com/office/word/2010/wordprocessingGroup" xmlns:w14="http://schemas.microsoft.com/office/word/2010/wordml" xmlns:w15="http://schemas.microsoft.com/office/word/2012/wordml" xmlns:w16="http://schemas.microsoft.com/office/word/2018/wordml" xmlns:w16cex="http://schemas.microsoft.com/office/word/2018/wordml/cex" xmlns:w16cid="http://schemas.microsoft.com/office/word/2016/wordml/cid" xmlns="http://schemas.microsoft.com/office/tasks/2019/documenttasks" xmlns:cr="http://schemas.microsoft.com/office/comments/2020/reactions">
+<w:styles xmlns:mc="http://schemas.openxmlformats.org/markup-compatibility/2006" xmlns:r="http://schemas.openxmlformats.org/officeDocument/2006/relationships" xmlns:w="http://schemas.openxmlformats.org/wordprocessingml/2006/main" xmlns:w14="http://schemas.microsoft.com/office/word/2010/wordml" xmlns:w15="http://schemas.microsoft.com/office/word/2012/wordml" xmlns:w16cex="http://schemas.microsoft.com/office/word/2018/wordml/cex" xmlns:w16cid="http://schemas.microsoft.com/office/word/2016/wordml/cid" xmlns:w16="http://schemas.microsoft.com/office/word/2018/wordml" xmlns:w16du="http://schemas.microsoft.com/office/word/2023/wordml/word16du" xmlns:w16sdtdh="http://schemas.microsoft.com/office/word/2020/wordml/sdtdatahash" xmlns:w16se="http://schemas.microsoft.com/office/word/2015/wordml/symex" mc:Ignorable="w14 w15 w16se w16cid w16 w16cex w16sdtdh w16du">
   <w:docDefaults>
     <w:rPrDefault>
       <w:rPr>
-        <w:rFonts w:ascii="Arial" w:cs="Arial" w:eastAsia="Arial" w:hAnsi="Arial"/>
+        <w:rFonts w:ascii="Arial" w:eastAsia="Arial" w:hAnsi="Arial" w:cs="Arial"/>
         <w:sz w:val="22"/>
         <w:szCs w:val="22"/>
-        <w:lang w:val="pt-BR"/>
+        <w:lang w:val="pt-BR" w:eastAsia="pt-BR" w:bidi="ar-SA"/>
       </w:rPr>
     </w:rPrDefault>
     <w:pPrDefault>
@@ -1078,27 +1020,406 @@
       </w:pPr>
     </w:pPrDefault>
   </w:docDefaults>
-  <w:style w:type="paragraph" w:styleId="Normal" w:default="1">
-    <w:name w:val="normal"/>
+  <w:latentStyles w:defLockedState="0" w:defUIPriority="99" w:defSemiHidden="0" w:defUnhideWhenUsed="0" w:defQFormat="0" w:count="376">
+    <w:lsdException w:name="Normal" w:uiPriority="0" w:qFormat="1"/>
+    <w:lsdException w:name="heading 1" w:uiPriority="9" w:qFormat="1"/>
+    <w:lsdException w:name="heading 2" w:semiHidden="1" w:uiPriority="9" w:unhideWhenUsed="1" w:qFormat="1"/>
+    <w:lsdException w:name="heading 3" w:semiHidden="1" w:uiPriority="9" w:unhideWhenUsed="1" w:qFormat="1"/>
+    <w:lsdException w:name="heading 4" w:semiHidden="1" w:uiPriority="9" w:unhideWhenUsed="1" w:qFormat="1"/>
+    <w:lsdException w:name="heading 5" w:semiHidden="1" w:uiPriority="9" w:unhideWhenUsed="1" w:qFormat="1"/>
+    <w:lsdException w:name="heading 6" w:semiHidden="1" w:uiPriority="9" w:unhideWhenUsed="1" w:qFormat="1"/>
+    <w:lsdException w:name="heading 7" w:semiHidden="1" w:uiPriority="9" w:unhideWhenUsed="1" w:qFormat="1"/>
+    <w:lsdException w:name="heading 8" w:semiHidden="1" w:uiPriority="9" w:unhideWhenUsed="1" w:qFormat="1"/>
+    <w:lsdException w:name="heading 9" w:semiHidden="1" w:uiPriority="9" w:unhideWhenUsed="1" w:qFormat="1"/>
+    <w:lsdException w:name="index 1" w:semiHidden="1" w:unhideWhenUsed="1"/>
+    <w:lsdException w:name="index 2" w:semiHidden="1" w:unhideWhenUsed="1"/>
+    <w:lsdException w:name="index 3" w:semiHidden="1" w:unhideWhenUsed="1"/>
+    <w:lsdException w:name="index 4" w:semiHidden="1" w:unhideWhenUsed="1"/>
+    <w:lsdException w:name="index 5" w:semiHidden="1" w:unhideWhenUsed="1"/>
+    <w:lsdException w:name="index 6" w:semiHidden="1" w:unhideWhenUsed="1"/>
+    <w:lsdException w:name="index 7" w:semiHidden="1" w:unhideWhenUsed="1"/>
+    <w:lsdException w:name="index 8" w:semiHidden="1" w:unhideWhenUsed="1"/>
+    <w:lsdException w:name="index 9" w:semiHidden="1" w:unhideWhenUsed="1"/>
+    <w:lsdException w:name="toc 1" w:semiHidden="1" w:uiPriority="39" w:unhideWhenUsed="1"/>
+    <w:lsdException w:name="toc 2" w:semiHidden="1" w:uiPriority="39" w:unhideWhenUsed="1"/>
+    <w:lsdException w:name="toc 3" w:semiHidden="1" w:uiPriority="39" w:unhideWhenUsed="1"/>
+    <w:lsdException w:name="toc 4" w:semiHidden="1" w:uiPriority="39" w:unhideWhenUsed="1"/>
+    <w:lsdException w:name="toc 5" w:semiHidden="1" w:uiPriority="39" w:unhideWhenUsed="1"/>
+    <w:lsdException w:name="toc 6" w:semiHidden="1" w:uiPriority="39" w:unhideWhenUsed="1"/>
+    <w:lsdException w:name="toc 7" w:semiHidden="1" w:uiPriority="39" w:unhideWhenUsed="1"/>
+    <w:lsdException w:name="toc 8" w:semiHidden="1" w:uiPriority="39" w:unhideWhenUsed="1"/>
+    <w:lsdException w:name="toc 9" w:semiHidden="1" w:uiPriority="39" w:unhideWhenUsed="1"/>
+    <w:lsdException w:name="Normal Indent" w:semiHidden="1" w:unhideWhenUsed="1"/>
+    <w:lsdException w:name="footnote text" w:semiHidden="1" w:unhideWhenUsed="1"/>
+    <w:lsdException w:name="annotation text" w:semiHidden="1" w:unhideWhenUsed="1"/>
+    <w:lsdException w:name="header" w:semiHidden="1" w:unhideWhenUsed="1"/>
+    <w:lsdException w:name="footer" w:semiHidden="1" w:unhideWhenUsed="1"/>
+    <w:lsdException w:name="index heading" w:semiHidden="1" w:unhideWhenUsed="1"/>
+    <w:lsdException w:name="caption" w:semiHidden="1" w:uiPriority="35" w:unhideWhenUsed="1" w:qFormat="1"/>
+    <w:lsdException w:name="table of figures" w:semiHidden="1" w:unhideWhenUsed="1"/>
+    <w:lsdException w:name="envelope address" w:semiHidden="1" w:unhideWhenUsed="1"/>
+    <w:lsdException w:name="envelope return" w:semiHidden="1" w:unhideWhenUsed="1"/>
+    <w:lsdException w:name="footnote reference" w:semiHidden="1" w:unhideWhenUsed="1"/>
+    <w:lsdException w:name="annotation reference" w:semiHidden="1" w:unhideWhenUsed="1"/>
+    <w:lsdException w:name="line number" w:semiHidden="1" w:unhideWhenUsed="1"/>
+    <w:lsdException w:name="page number" w:semiHidden="1" w:unhideWhenUsed="1"/>
+    <w:lsdException w:name="endnote reference" w:semiHidden="1" w:unhideWhenUsed="1"/>
+    <w:lsdException w:name="endnote text" w:semiHidden="1" w:unhideWhenUsed="1"/>
+    <w:lsdException w:name="table of authorities" w:semiHidden="1" w:unhideWhenUsed="1"/>
+    <w:lsdException w:name="macro" w:semiHidden="1" w:unhideWhenUsed="1"/>
+    <w:lsdException w:name="toa heading" w:semiHidden="1" w:unhideWhenUsed="1"/>
+    <w:lsdException w:name="List" w:semiHidden="1" w:unhideWhenUsed="1"/>
+    <w:lsdException w:name="List Bullet" w:semiHidden="1" w:unhideWhenUsed="1"/>
+    <w:lsdException w:name="List Number" w:semiHidden="1" w:unhideWhenUsed="1"/>
+    <w:lsdException w:name="List 2" w:semiHidden="1" w:unhideWhenUsed="1"/>
+    <w:lsdException w:name="List 3" w:semiHidden="1" w:unhideWhenUsed="1"/>
+    <w:lsdException w:name="List 4" w:semiHidden="1" w:unhideWhenUsed="1"/>
+    <w:lsdException w:name="List 5" w:semiHidden="1" w:unhideWhenUsed="1"/>
+    <w:lsdException w:name="List Bullet 2" w:semiHidden="1" w:unhideWhenUsed="1"/>
+    <w:lsdException w:name="List Bullet 3" w:semiHidden="1" w:unhideWhenUsed="1"/>
+    <w:lsdException w:name="List Bullet 4" w:semiHidden="1" w:unhideWhenUsed="1"/>
+    <w:lsdException w:name="List Bullet 5" w:semiHidden="1" w:unhideWhenUsed="1"/>
+    <w:lsdException w:name="List Number 2" w:semiHidden="1" w:unhideWhenUsed="1"/>
+    <w:lsdException w:name="List Number 3" w:semiHidden="1" w:unhideWhenUsed="1"/>
+    <w:lsdException w:name="List Number 4" w:semiHidden="1" w:unhideWhenUsed="1"/>
+    <w:lsdException w:name="List Number 5" w:semiHidden="1" w:unhideWhenUsed="1"/>
+    <w:lsdException w:name="Title" w:uiPriority="10" w:qFormat="1"/>
+    <w:lsdException w:name="Closing" w:semiHidden="1" w:unhideWhenUsed="1"/>
+    <w:lsdException w:name="Signature" w:semiHidden="1" w:unhideWhenUsed="1"/>
+    <w:lsdException w:name="Default Paragraph Font" w:semiHidden="1" w:uiPriority="1" w:unhideWhenUsed="1"/>
+    <w:lsdException w:name="Body Text" w:semiHidden="1" w:unhideWhenUsed="1"/>
+    <w:lsdException w:name="Body Text Indent" w:semiHidden="1" w:unhideWhenUsed="1"/>
+    <w:lsdException w:name="List Continue" w:semiHidden="1" w:unhideWhenUsed="1"/>
+    <w:lsdException w:name="List Continue 2" w:semiHidden="1" w:unhideWhenUsed="1"/>
+    <w:lsdException w:name="List Continue 3" w:semiHidden="1" w:unhideWhenUsed="1"/>
+    <w:lsdException w:name="List Continue 4" w:semiHidden="1" w:unhideWhenUsed="1"/>
+    <w:lsdException w:name="List Continue 5" w:semiHidden="1" w:unhideWhenUsed="1"/>
+    <w:lsdException w:name="Message Header" w:semiHidden="1" w:unhideWhenUsed="1"/>
+    <w:lsdException w:name="Subtitle" w:uiPriority="11" w:qFormat="1"/>
+    <w:lsdException w:name="Salutation" w:semiHidden="1" w:unhideWhenUsed="1"/>
+    <w:lsdException w:name="Date" w:semiHidden="1" w:unhideWhenUsed="1"/>
+    <w:lsdException w:name="Body Text First Indent" w:semiHidden="1" w:unhideWhenUsed="1"/>
+    <w:lsdException w:name="Body Text First Indent 2" w:semiHidden="1" w:unhideWhenUsed="1"/>
+    <w:lsdException w:name="Note Heading" w:semiHidden="1" w:unhideWhenUsed="1"/>
+    <w:lsdException w:name="Body Text 2" w:semiHidden="1" w:unhideWhenUsed="1"/>
+    <w:lsdException w:name="Body Text 3" w:semiHidden="1" w:unhideWhenUsed="1"/>
+    <w:lsdException w:name="Body Text Indent 2" w:semiHidden="1" w:unhideWhenUsed="1"/>
+    <w:lsdException w:name="Body Text Indent 3" w:semiHidden="1" w:unhideWhenUsed="1"/>
+    <w:lsdException w:name="Block Text" w:semiHidden="1" w:unhideWhenUsed="1"/>
+    <w:lsdException w:name="Hyperlink" w:semiHidden="1" w:unhideWhenUsed="1"/>
+    <w:lsdException w:name="FollowedHyperlink" w:semiHidden="1" w:unhideWhenUsed="1"/>
+    <w:lsdException w:name="Strong" w:uiPriority="22" w:qFormat="1"/>
+    <w:lsdException w:name="Emphasis" w:uiPriority="20" w:qFormat="1"/>
+    <w:lsdException w:name="Document Map" w:semiHidden="1" w:unhideWhenUsed="1"/>
+    <w:lsdException w:name="Plain Text" w:semiHidden="1" w:unhideWhenUsed="1"/>
+    <w:lsdException w:name="E-mail Signature" w:semiHidden="1" w:unhideWhenUsed="1"/>
+    <w:lsdException w:name="HTML Top of Form" w:semiHidden="1" w:unhideWhenUsed="1"/>
+    <w:lsdException w:name="HTML Bottom of Form" w:semiHidden="1" w:unhideWhenUsed="1"/>
+    <w:lsdException w:name="Normal (Web)" w:semiHidden="1" w:unhideWhenUsed="1"/>
+    <w:lsdException w:name="HTML Acronym" w:semiHidden="1" w:unhideWhenUsed="1"/>
+    <w:lsdException w:name="HTML Address" w:semiHidden="1" w:unhideWhenUsed="1"/>
+    <w:lsdException w:name="HTML Cite" w:semiHidden="1" w:unhideWhenUsed="1"/>
+    <w:lsdException w:name="HTML Code" w:semiHidden="1" w:unhideWhenUsed="1"/>
+    <w:lsdException w:name="HTML Definition" w:semiHidden="1" w:unhideWhenUsed="1"/>
+    <w:lsdException w:name="HTML Keyboard" w:semiHidden="1" w:unhideWhenUsed="1"/>
+    <w:lsdException w:name="HTML Preformatted" w:semiHidden="1" w:unhideWhenUsed="1"/>
+    <w:lsdException w:name="HTML Sample" w:semiHidden="1" w:unhideWhenUsed="1"/>
+    <w:lsdException w:name="HTML Typewriter" w:semiHidden="1" w:unhideWhenUsed="1"/>
+    <w:lsdException w:name="HTML Variable" w:semiHidden="1" w:unhideWhenUsed="1"/>
+    <w:lsdException w:name="Normal Table" w:semiHidden="1" w:unhideWhenUsed="1"/>
+    <w:lsdException w:name="annotation subject" w:semiHidden="1" w:unhideWhenUsed="1"/>
+    <w:lsdException w:name="No List" w:semiHidden="1" w:unhideWhenUsed="1"/>
+    <w:lsdException w:name="Outline List 1" w:semiHidden="1" w:unhideWhenUsed="1"/>
+    <w:lsdException w:name="Outline List 2" w:semiHidden="1" w:unhideWhenUsed="1"/>
+    <w:lsdException w:name="Outline List 3" w:semiHidden="1" w:unhideWhenUsed="1"/>
+    <w:lsdException w:name="Table Simple 1" w:semiHidden="1" w:unhideWhenUsed="1"/>
+    <w:lsdException w:name="Table Simple 2" w:semiHidden="1" w:unhideWhenUsed="1"/>
+    <w:lsdException w:name="Table Simple 3" w:semiHidden="1" w:unhideWhenUsed="1"/>
+    <w:lsdException w:name="Table Classic 1" w:semiHidden="1" w:unhideWhenUsed="1"/>
+    <w:lsdException w:name="Table Classic 2" w:semiHidden="1" w:unhideWhenUsed="1"/>
+    <w:lsdException w:name="Table Classic 3" w:semiHidden="1" w:unhideWhenUsed="1"/>
+    <w:lsdException w:name="Table Classic 4" w:semiHidden="1" w:unhideWhenUsed="1"/>
+    <w:lsdException w:name="Table Colorful 1" w:semiHidden="1" w:unhideWhenUsed="1"/>
+    <w:lsdException w:name="Table Colorful 2" w:semiHidden="1" w:unhideWhenUsed="1"/>
+    <w:lsdException w:name="Table Colorful 3" w:semiHidden="1" w:unhideWhenUsed="1"/>
+    <w:lsdException w:name="Table Columns 1" w:semiHidden="1" w:unhideWhenUsed="1"/>
+    <w:lsdException w:name="Table Columns 2" w:semiHidden="1" w:unhideWhenUsed="1"/>
+    <w:lsdException w:name="Table Columns 3" w:semiHidden="1" w:unhideWhenUsed="1"/>
+    <w:lsdException w:name="Table Columns 4" w:semiHidden="1" w:unhideWhenUsed="1"/>
+    <w:lsdException w:name="Table Columns 5" w:semiHidden="1" w:unhideWhenUsed="1"/>
+    <w:lsdException w:name="Table Grid 1" w:semiHidden="1" w:unhideWhenUsed="1"/>
+    <w:lsdException w:name="Table Grid 2" w:semiHidden="1" w:unhideWhenUsed="1"/>
+    <w:lsdException w:name="Table Grid 3" w:semiHidden="1" w:unhideWhenUsed="1"/>
+    <w:lsdException w:name="Table Grid 4" w:semiHidden="1" w:unhideWhenUsed="1"/>
+    <w:lsdException w:name="Table Grid 5" w:semiHidden="1" w:unhideWhenUsed="1"/>
+    <w:lsdException w:name="Table Grid 6" w:semiHidden="1" w:unhideWhenUsed="1"/>
+    <w:lsdException w:name="Table Grid 7" w:semiHidden="1" w:unhideWhenUsed="1"/>
+    <w:lsdException w:name="Table Grid 8" w:semiHidden="1" w:unhideWhenUsed="1"/>
+    <w:lsdException w:name="Table List 1" w:semiHidden="1" w:unhideWhenUsed="1"/>
+    <w:lsdException w:name="Table List 2" w:semiHidden="1" w:unhideWhenUsed="1"/>
+    <w:lsdException w:name="Table List 3" w:semiHidden="1" w:unhideWhenUsed="1"/>
+    <w:lsdException w:name="Table List 4" w:semiHidden="1" w:unhideWhenUsed="1"/>
+    <w:lsdException w:name="Table List 5" w:semiHidden="1" w:unhideWhenUsed="1"/>
+    <w:lsdException w:name="Table List 6" w:semiHidden="1" w:unhideWhenUsed="1"/>
+    <w:lsdException w:name="Table List 7" w:semiHidden="1" w:unhideWhenUsed="1"/>
+    <w:lsdException w:name="Table List 8" w:semiHidden="1" w:unhideWhenUsed="1"/>
+    <w:lsdException w:name="Table 3D effects 1" w:semiHidden="1" w:unhideWhenUsed="1"/>
+    <w:lsdException w:name="Table 3D effects 2" w:semiHidden="1" w:unhideWhenUsed="1"/>
+    <w:lsdException w:name="Table 3D effects 3" w:semiHidden="1" w:unhideWhenUsed="1"/>
+    <w:lsdException w:name="Table Contemporary" w:semiHidden="1" w:unhideWhenUsed="1"/>
+    <w:lsdException w:name="Table Elegant" w:semiHidden="1" w:unhideWhenUsed="1"/>
+    <w:lsdException w:name="Table Professional" w:semiHidden="1" w:unhideWhenUsed="1"/>
+    <w:lsdException w:name="Table Subtle 1" w:semiHidden="1" w:unhideWhenUsed="1"/>
+    <w:lsdException w:name="Table Subtle 2" w:semiHidden="1" w:unhideWhenUsed="1"/>
+    <w:lsdException w:name="Table Web 1" w:semiHidden="1" w:unhideWhenUsed="1"/>
+    <w:lsdException w:name="Table Web 2" w:semiHidden="1" w:unhideWhenUsed="1"/>
+    <w:lsdException w:name="Table Web 3" w:semiHidden="1" w:unhideWhenUsed="1"/>
+    <w:lsdException w:name="Balloon Text" w:semiHidden="1" w:unhideWhenUsed="1"/>
+    <w:lsdException w:name="Table Grid" w:uiPriority="39"/>
+    <w:lsdException w:name="Table Theme" w:semiHidden="1" w:unhideWhenUsed="1"/>
+    <w:lsdException w:name="Placeholder Text" w:semiHidden="1"/>
+    <w:lsdException w:name="No Spacing" w:uiPriority="1" w:qFormat="1"/>
+    <w:lsdException w:name="Light Shading" w:uiPriority="60"/>
+    <w:lsdException w:name="Light List" w:uiPriority="61"/>
+    <w:lsdException w:name="Light Grid" w:uiPriority="62"/>
+    <w:lsdException w:name="Medium Shading 1" w:uiPriority="63"/>
+    <w:lsdException w:name="Medium Shading 2" w:uiPriority="64"/>
+    <w:lsdException w:name="Medium List 1" w:uiPriority="65"/>
+    <w:lsdException w:name="Medium List 2" w:uiPriority="66"/>
+    <w:lsdException w:name="Medium Grid 1" w:uiPriority="67"/>
+    <w:lsdException w:name="Medium Grid 2" w:uiPriority="68"/>
+    <w:lsdException w:name="Medium Grid 3" w:uiPriority="69"/>
+    <w:lsdException w:name="Dark List" w:uiPriority="70"/>
+    <w:lsdException w:name="Colorful Shading" w:uiPriority="71"/>
+    <w:lsdException w:name="Colorful List" w:uiPriority="72"/>
+    <w:lsdException w:name="Colorful Grid" w:uiPriority="73"/>
+    <w:lsdException w:name="Light Shading Accent 1" w:uiPriority="60"/>
+    <w:lsdException w:name="Light List Accent 1" w:uiPriority="61"/>
+    <w:lsdException w:name="Light Grid Accent 1" w:uiPriority="62"/>
+    <w:lsdException w:name="Medium Shading 1 Accent 1" w:uiPriority="63"/>
+    <w:lsdException w:name="Medium Shading 2 Accent 1" w:uiPriority="64"/>
+    <w:lsdException w:name="Medium List 1 Accent 1" w:uiPriority="65"/>
+    <w:lsdException w:name="Revision" w:semiHidden="1"/>
+    <w:lsdException w:name="List Paragraph" w:uiPriority="34" w:qFormat="1"/>
+    <w:lsdException w:name="Quote" w:uiPriority="29" w:qFormat="1"/>
+    <w:lsdException w:name="Intense Quote" w:uiPriority="30" w:qFormat="1"/>
+    <w:lsdException w:name="Medium List 2 Accent 1" w:uiPriority="66"/>
+    <w:lsdException w:name="Medium Grid 1 Accent 1" w:uiPriority="67"/>
+    <w:lsdException w:name="Medium Grid 2 Accent 1" w:uiPriority="68"/>
+    <w:lsdException w:name="Medium Grid 3 Accent 1" w:uiPriority="69"/>
+    <w:lsdException w:name="Dark List Accent 1" w:uiPriority="70"/>
+    <w:lsdException w:name="Colorful Shading Accent 1" w:uiPriority="71"/>
+    <w:lsdException w:name="Colorful List Accent 1" w:uiPriority="72"/>
+    <w:lsdException w:name="Colorful Grid Accent 1" w:uiPriority="73"/>
+    <w:lsdException w:name="Light Shading Accent 2" w:uiPriority="60"/>
+    <w:lsdException w:name="Light List Accent 2" w:uiPriority="61"/>
+    <w:lsdException w:name="Light Grid Accent 2" w:uiPriority="62"/>
+    <w:lsdException w:name="Medium Shading 1 Accent 2" w:uiPriority="63"/>
+    <w:lsdException w:name="Medium Shading 2 Accent 2" w:uiPriority="64"/>
+    <w:lsdException w:name="Medium List 1 Accent 2" w:uiPriority="65"/>
+    <w:lsdException w:name="Medium List 2 Accent 2" w:uiPriority="66"/>
+    <w:lsdException w:name="Medium Grid 1 Accent 2" w:uiPriority="67"/>
+    <w:lsdException w:name="Medium Grid 2 Accent 2" w:uiPriority="68"/>
+    <w:lsdException w:name="Medium Grid 3 Accent 2" w:uiPriority="69"/>
+    <w:lsdException w:name="Dark List Accent 2" w:uiPriority="70"/>
+    <w:lsdException w:name="Colorful Shading Accent 2" w:uiPriority="71"/>
+    <w:lsdException w:name="Colorful List Accent 2" w:uiPriority="72"/>
+    <w:lsdException w:name="Colorful Grid Accent 2" w:uiPriority="73"/>
+    <w:lsdException w:name="Light Shading Accent 3" w:uiPriority="60"/>
+    <w:lsdException w:name="Light List Accent 3" w:uiPriority="61"/>
+    <w:lsdException w:name="Light Grid Accent 3" w:uiPriority="62"/>
+    <w:lsdException w:name="Medium Shading 1 Accent 3" w:uiPriority="63"/>
+    <w:lsdException w:name="Medium Shading 2 Accent 3" w:uiPriority="64"/>
+    <w:lsdException w:name="Medium List 1 Accent 3" w:uiPriority="65"/>
+    <w:lsdException w:name="Medium List 2 Accent 3" w:uiPriority="66"/>
+    <w:lsdException w:name="Medium Grid 1 Accent 3" w:uiPriority="67"/>
+    <w:lsdException w:name="Medium Grid 2 Accent 3" w:uiPriority="68"/>
+    <w:lsdException w:name="Medium Grid 3 Accent 3" w:uiPriority="69"/>
+    <w:lsdException w:name="Dark List Accent 3" w:uiPriority="70"/>
+    <w:lsdException w:name="Colorful Shading Accent 3" w:uiPriority="71"/>
+    <w:lsdException w:name="Colorful List Accent 3" w:uiPriority="72"/>
+    <w:lsdException w:name="Colorful Grid Accent 3" w:uiPriority="73"/>
+    <w:lsdException w:name="Light Shading Accent 4" w:uiPriority="60"/>
+    <w:lsdException w:name="Light List Accent 4" w:uiPriority="61"/>
+    <w:lsdException w:name="Light Grid Accent 4" w:uiPriority="62"/>
+    <w:lsdException w:name="Medium Shading 1 Accent 4" w:uiPriority="63"/>
+    <w:lsdException w:name="Medium Shading 2 Accent 4" w:uiPriority="64"/>
+    <w:lsdException w:name="Medium List 1 Accent 4" w:uiPriority="65"/>
+    <w:lsdException w:name="Medium List 2 Accent 4" w:uiPriority="66"/>
+    <w:lsdException w:name="Medium Grid 1 Accent 4" w:uiPriority="67"/>
+    <w:lsdException w:name="Medium Grid 2 Accent 4" w:uiPriority="68"/>
+    <w:lsdException w:name="Medium Grid 3 Accent 4" w:uiPriority="69"/>
+    <w:lsdException w:name="Dark List Accent 4" w:uiPriority="70"/>
+    <w:lsdException w:name="Colorful Shading Accent 4" w:uiPriority="71"/>
+    <w:lsdException w:name="Colorful List Accent 4" w:uiPriority="72"/>
+    <w:lsdException w:name="Colorful Grid Accent 4" w:uiPriority="73"/>
+    <w:lsdException w:name="Light Shading Accent 5" w:uiPriority="60"/>
+    <w:lsdException w:name="Light List Accent 5" w:uiPriority="61"/>
+    <w:lsdException w:name="Light Grid Accent 5" w:uiPriority="62"/>
+    <w:lsdException w:name="Medium Shading 1 Accent 5" w:uiPriority="63"/>
+    <w:lsdException w:name="Medium Shading 2 Accent 5" w:uiPriority="64"/>
+    <w:lsdException w:name="Medium List 1 Accent 5" w:uiPriority="65"/>
+    <w:lsdException w:name="Medium List 2 Accent 5" w:uiPriority="66"/>
+    <w:lsdException w:name="Medium Grid 1 Accent 5" w:uiPriority="67"/>
+    <w:lsdException w:name="Medium Grid 2 Accent 5" w:uiPriority="68"/>
+    <w:lsdException w:name="Medium Grid 3 Accent 5" w:uiPriority="69"/>
+    <w:lsdException w:name="Dark List Accent 5" w:uiPriority="70"/>
+    <w:lsdException w:name="Colorful Shading Accent 5" w:uiPriority="71"/>
+    <w:lsdException w:name="Colorful List Accent 5" w:uiPriority="72"/>
+    <w:lsdException w:name="Colorful Grid Accent 5" w:uiPriority="73"/>
+    <w:lsdException w:name="Light Shading Accent 6" w:uiPriority="60"/>
+    <w:lsdException w:name="Light List Accent 6" w:uiPriority="61"/>
+    <w:lsdException w:name="Light Grid Accent 6" w:uiPriority="62"/>
+    <w:lsdException w:name="Medium Shading 1 Accent 6" w:uiPriority="63"/>
+    <w:lsdException w:name="Medium Shading 2 Accent 6" w:uiPriority="64"/>
+    <w:lsdException w:name="Medium List 1 Accent 6" w:uiPriority="65"/>
+    <w:lsdException w:name="Medium List 2 Accent 6" w:uiPriority="66"/>
+    <w:lsdException w:name="Medium Grid 1 Accent 6" w:uiPriority="67"/>
+    <w:lsdException w:name="Medium Grid 2 Accent 6" w:uiPriority="68"/>
+    <w:lsdException w:name="Medium Grid 3 Accent 6" w:uiPriority="69"/>
+    <w:lsdException w:name="Dark List Accent 6" w:uiPriority="70"/>
+    <w:lsdException w:name="Colorful Shading Accent 6" w:uiPriority="71"/>
+    <w:lsdException w:name="Colorful List Accent 6" w:uiPriority="72"/>
+    <w:lsdException w:name="Colorful Grid Accent 6" w:uiPriority="73"/>
+    <w:lsdException w:name="Subtle Emphasis" w:uiPriority="19" w:qFormat="1"/>
+    <w:lsdException w:name="Intense Emphasis" w:uiPriority="21" w:qFormat="1"/>
+    <w:lsdException w:name="Subtle Reference" w:uiPriority="31" w:qFormat="1"/>
+    <w:lsdException w:name="Intense Reference" w:uiPriority="32" w:qFormat="1"/>
+    <w:lsdException w:name="Book Title" w:uiPriority="33" w:qFormat="1"/>
+    <w:lsdException w:name="Bibliography" w:semiHidden="1" w:uiPriority="37" w:unhideWhenUsed="1"/>
+    <w:lsdException w:name="TOC Heading" w:semiHidden="1" w:uiPriority="39" w:unhideWhenUsed="1" w:qFormat="1"/>
+    <w:lsdException w:name="Plain Table 1" w:uiPriority="41"/>
+    <w:lsdException w:name="Plain Table 2" w:uiPriority="42"/>
+    <w:lsdException w:name="Plain Table 3" w:uiPriority="43"/>
+    <w:lsdException w:name="Plain Table 4" w:uiPriority="44"/>
+    <w:lsdException w:name="Plain Table 5" w:uiPriority="45"/>
+    <w:lsdException w:name="Grid Table Light" w:uiPriority="40"/>
+    <w:lsdException w:name="Grid Table 1 Light" w:uiPriority="46"/>
+    <w:lsdException w:name="Grid Table 2" w:uiPriority="47"/>
+    <w:lsdException w:name="Grid Table 3" w:uiPriority="48"/>
+    <w:lsdException w:name="Grid Table 4" w:uiPriority="49"/>
+    <w:lsdException w:name="Grid Table 5 Dark" w:uiPriority="50"/>
+    <w:lsdException w:name="Grid Table 6 Colorful" w:uiPriority="51"/>
+    <w:lsdException w:name="Grid Table 7 Colorful" w:uiPriority="52"/>
+    <w:lsdException w:name="Grid Table 1 Light Accent 1" w:uiPriority="46"/>
+    <w:lsdException w:name="Grid Table 2 Accent 1" w:uiPriority="47"/>
+    <w:lsdException w:name="Grid Table 3 Accent 1" w:uiPriority="48"/>
+    <w:lsdException w:name="Grid Table 4 Accent 1" w:uiPriority="49"/>
+    <w:lsdException w:name="Grid Table 5 Dark Accent 1" w:uiPriority="50"/>
+    <w:lsdException w:name="Grid Table 6 Colorful Accent 1" w:uiPriority="51"/>
+    <w:lsdException w:name="Grid Table 7 Colorful Accent 1" w:uiPriority="52"/>
+    <w:lsdException w:name="Grid Table 1 Light Accent 2" w:uiPriority="46"/>
+    <w:lsdException w:name="Grid Table 2 Accent 2" w:uiPriority="47"/>
+    <w:lsdException w:name="Grid Table 3 Accent 2" w:uiPriority="48"/>
+    <w:lsdException w:name="Grid Table 4 Accent 2" w:uiPriority="49"/>
+    <w:lsdException w:name="Grid Table 5 Dark Accent 2" w:uiPriority="50"/>
+    <w:lsdException w:name="Grid Table 6 Colorful Accent 2" w:uiPriority="51"/>
+    <w:lsdException w:name="Grid Table 7 Colorful Accent 2" w:uiPriority="52"/>
+    <w:lsdException w:name="Grid Table 1 Light Accent 3" w:uiPriority="46"/>
+    <w:lsdException w:name="Grid Table 2 Accent 3" w:uiPriority="47"/>
+    <w:lsdException w:name="Grid Table 3 Accent 3" w:uiPriority="48"/>
+    <w:lsdException w:name="Grid Table 4 Accent 3" w:uiPriority="49"/>
+    <w:lsdException w:name="Grid Table 5 Dark Accent 3" w:uiPriority="50"/>
+    <w:lsdException w:name="Grid Table 6 Colorful Accent 3" w:uiPriority="51"/>
+    <w:lsdException w:name="Grid Table 7 Colorful Accent 3" w:uiPriority="52"/>
+    <w:lsdException w:name="Grid Table 1 Light Accent 4" w:uiPriority="46"/>
+    <w:lsdException w:name="Grid Table 2 Accent 4" w:uiPriority="47"/>
+    <w:lsdException w:name="Grid Table 3 Accent 4" w:uiPriority="48"/>
+    <w:lsdException w:name="Grid Table 4 Accent 4" w:uiPriority="49"/>
+    <w:lsdException w:name="Grid Table 5 Dark Accent 4" w:uiPriority="50"/>
+    <w:lsdException w:name="Grid Table 6 Colorful Accent 4" w:uiPriority="51"/>
+    <w:lsdException w:name="Grid Table 7 Colorful Accent 4" w:uiPriority="52"/>
+    <w:lsdException w:name="Grid Table 1 Light Accent 5" w:uiPriority="46"/>
+    <w:lsdException w:name="Grid Table 2 Accent 5" w:uiPriority="47"/>
+    <w:lsdException w:name="Grid Table 3 Accent 5" w:uiPriority="48"/>
+    <w:lsdException w:name="Grid Table 4 Accent 5" w:uiPriority="49"/>
+    <w:lsdException w:name="Grid Table 5 Dark Accent 5" w:uiPriority="50"/>
+    <w:lsdException w:name="Grid Table 6 Colorful Accent 5" w:uiPriority="51"/>
+    <w:lsdException w:name="Grid Table 7 Colorful Accent 5" w:uiPriority="52"/>
+    <w:lsdException w:name="Grid Table 1 Light Accent 6" w:uiPriority="46"/>
+    <w:lsdException w:name="Grid Table 2 Accent 6" w:uiPriority="47"/>
+    <w:lsdException w:name="Grid Table 3 Accent 6" w:uiPriority="48"/>
+    <w:lsdException w:name="Grid Table 4 Accent 6" w:uiPriority="49"/>
+    <w:lsdException w:name="Grid Table 5 Dark Accent 6" w:uiPriority="50"/>
+    <w:lsdException w:name="Grid Table 6 Colorful Accent 6" w:uiPriority="51"/>
+    <w:lsdException w:name="Grid Table 7 Colorful Accent 6" w:uiPriority="52"/>
+    <w:lsdException w:name="List Table 1 Light" w:uiPriority="46"/>
+    <w:lsdException w:name="List Table 2" w:uiPriority="47"/>
+    <w:lsdException w:name="List Table 3" w:uiPriority="48"/>
+    <w:lsdException w:name="List Table 4" w:uiPriority="49"/>
+    <w:lsdException w:name="List Table 5 Dark" w:uiPriority="50"/>
+    <w:lsdException w:name="List Table 6 Colorful" w:uiPriority="51"/>
+    <w:lsdException w:name="List Table 7 Colorful" w:uiPriority="52"/>
+    <w:lsdException w:name="List Table 1 Light Accent 1" w:uiPriority="46"/>
+    <w:lsdException w:name="List Table 2 Accent 1" w:uiPriority="47"/>
+    <w:lsdException w:name="List Table 3 Accent 1" w:uiPriority="48"/>
+    <w:lsdException w:name="List Table 4 Accent 1" w:uiPriority="49"/>
+    <w:lsdException w:name="List Table 5 Dark Accent 1" w:uiPriority="50"/>
+    <w:lsdException w:name="List Table 6 Colorful Accent 1" w:uiPriority="51"/>
+    <w:lsdException w:name="List Table 7 Colorful Accent 1" w:uiPriority="52"/>
+    <w:lsdException w:name="List Table 1 Light Accent 2" w:uiPriority="46"/>
+    <w:lsdException w:name="List Table 2 Accent 2" w:uiPriority="47"/>
+    <w:lsdException w:name="List Table 3 Accent 2" w:uiPriority="48"/>
+    <w:lsdException w:name="List Table 4 Accent 2" w:uiPriority="49"/>
+    <w:lsdException w:name="List Table 5 Dark Accent 2" w:uiPriority="50"/>
+    <w:lsdException w:name="List Table 6 Colorful Accent 2" w:uiPriority="51"/>
+    <w:lsdException w:name="List Table 7 Colorful Accent 2" w:uiPriority="52"/>
+    <w:lsdException w:name="List Table 1 Light Accent 3" w:uiPriority="46"/>
+    <w:lsdException w:name="List Table 2 Accent 3" w:uiPriority="47"/>
+    <w:lsdException w:name="List Table 3 Accent 3" w:uiPriority="48"/>
+    <w:lsdException w:name="List Table 4 Accent 3" w:uiPriority="49"/>
+    <w:lsdException w:name="List Table 5 Dark Accent 3" w:uiPriority="50"/>
+    <w:lsdException w:name="List Table 6 Colorful Accent 3" w:uiPriority="51"/>
+    <w:lsdException w:name="List Table 7 Colorful Accent 3" w:uiPriority="52"/>
+    <w:lsdException w:name="List Table 1 Light Accent 4" w:uiPriority="46"/>
+    <w:lsdException w:name="List Table 2 Accent 4" w:uiPriority="47"/>
+    <w:lsdException w:name="List Table 3 Accent 4" w:uiPriority="48"/>
+    <w:lsdException w:name="List Table 4 Accent 4" w:uiPriority="49"/>
+    <w:lsdException w:name="List Table 5 Dark Accent 4" w:uiPriority="50"/>
+    <w:lsdException w:name="List Table 6 Colorful Accent 4" w:uiPriority="51"/>
+    <w:lsdException w:name="List Table 7 Colorful Accent 4" w:uiPriority="52"/>
+    <w:lsdException w:name="List Table 1 Light Accent 5" w:uiPriority="46"/>
+    <w:lsdException w:name="List Table 2 Accent 5" w:uiPriority="47"/>
+    <w:lsdException w:name="List Table 3 Accent 5" w:uiPriority="48"/>
+    <w:lsdException w:name="List Table 4 Accent 5" w:uiPriority="49"/>
+    <w:lsdException w:name="List Table 5 Dark Accent 5" w:uiPriority="50"/>
+    <w:lsdException w:name="List Table 6 Colorful Accent 5" w:uiPriority="51"/>
+    <w:lsdException w:name="List Table 7 Colorful Accent 5" w:uiPriority="52"/>
+    <w:lsdException w:name="List Table 1 Light Accent 6" w:uiPriority="46"/>
+    <w:lsdException w:name="List Table 2 Accent 6" w:uiPriority="47"/>
+    <w:lsdException w:name="List Table 3 Accent 6" w:uiPriority="48"/>
+    <w:lsdException w:name="List Table 4 Accent 6" w:uiPriority="49"/>
+    <w:lsdException w:name="List Table 5 Dark Accent 6" w:uiPriority="50"/>
+    <w:lsdException w:name="List Table 6 Colorful Accent 6" w:uiPriority="51"/>
+    <w:lsdException w:name="List Table 7 Colorful Accent 6" w:uiPriority="52"/>
+    <w:lsdException w:name="Mention" w:semiHidden="1" w:unhideWhenUsed="1"/>
+    <w:lsdException w:name="Smart Hyperlink" w:semiHidden="1" w:unhideWhenUsed="1"/>
+    <w:lsdException w:name="Hashtag" w:semiHidden="1" w:unhideWhenUsed="1"/>
+    <w:lsdException w:name="Unresolved Mention" w:semiHidden="1" w:unhideWhenUsed="1"/>
+    <w:lsdException w:name="Smart Link" w:semiHidden="1" w:unhideWhenUsed="1"/>
+  </w:latentStyles>
+  <w:style w:type="paragraph" w:default="1" w:styleId="Normal">
+    <w:name w:val="Normal"/>
+    <w:qFormat/>
   </w:style>
-  <w:style w:type="table" w:styleId="TableNormal" w:default="1">
-    <w:name w:val="Table Normal"/>
-  </w:style>
-  <w:style w:type="paragraph" w:styleId="Heading1">
+  <w:style w:type="paragraph" w:styleId="Ttulo1">
     <w:name w:val="heading 1"/>
     <w:basedOn w:val="Normal"/>
     <w:next w:val="Normal"/>
+    <w:uiPriority w:val="9"/>
+    <w:qFormat/>
     <w:pPr>
-      <w:keepNext w:val="1"/>
-      <w:keepLines w:val="1"/>
+      <w:keepNext/>
+      <w:keepLines/>
       <w:pBdr>
-        <w:top w:space="0" w:sz="0" w:val="nil"/>
-        <w:left w:space="0" w:sz="0" w:val="nil"/>
-        <w:bottom w:space="0" w:sz="0" w:val="nil"/>
-        <w:right w:space="0" w:sz="0" w:val="nil"/>
-        <w:between w:space="0" w:sz="0" w:val="nil"/>
+        <w:top w:val="nil"/>
+        <w:left w:val="nil"/>
+        <w:bottom w:val="nil"/>
+        <w:right w:val="nil"/>
+        <w:between w:val="nil"/>
       </w:pBdr>
-      <w:spacing w:after="120" w:before="400" w:lineRule="auto"/>
+      <w:spacing w:before="400" w:after="120"/>
+      <w:outlineLvl w:val="0"/>
     </w:pPr>
     <w:rPr>
       <w:color w:val="000000"/>
@@ -1106,21 +1427,26 @@
       <w:szCs w:val="40"/>
     </w:rPr>
   </w:style>
-  <w:style w:type="paragraph" w:styleId="Heading2">
+  <w:style w:type="paragraph" w:styleId="Ttulo2">
     <w:name w:val="heading 2"/>
     <w:basedOn w:val="Normal"/>
     <w:next w:val="Normal"/>
+    <w:uiPriority w:val="9"/>
+    <w:semiHidden/>
+    <w:unhideWhenUsed/>
+    <w:qFormat/>
     <w:pPr>
-      <w:keepNext w:val="1"/>
-      <w:keepLines w:val="1"/>
+      <w:keepNext/>
+      <w:keepLines/>
       <w:pBdr>
-        <w:top w:space="0" w:sz="0" w:val="nil"/>
-        <w:left w:space="0" w:sz="0" w:val="nil"/>
-        <w:bottom w:space="0" w:sz="0" w:val="nil"/>
-        <w:right w:space="0" w:sz="0" w:val="nil"/>
-        <w:between w:space="0" w:sz="0" w:val="nil"/>
+        <w:top w:val="nil"/>
+        <w:left w:val="nil"/>
+        <w:bottom w:val="nil"/>
+        <w:right w:val="nil"/>
+        <w:between w:val="nil"/>
       </w:pBdr>
-      <w:spacing w:after="120" w:before="360" w:lineRule="auto"/>
+      <w:spacing w:before="360" w:after="120"/>
+      <w:outlineLvl w:val="1"/>
     </w:pPr>
     <w:rPr>
       <w:color w:val="000000"/>
@@ -1128,21 +1454,26 @@
       <w:szCs w:val="32"/>
     </w:rPr>
   </w:style>
-  <w:style w:type="paragraph" w:styleId="Heading3">
+  <w:style w:type="paragraph" w:styleId="Ttulo3">
     <w:name w:val="heading 3"/>
     <w:basedOn w:val="Normal"/>
     <w:next w:val="Normal"/>
+    <w:uiPriority w:val="9"/>
+    <w:semiHidden/>
+    <w:unhideWhenUsed/>
+    <w:qFormat/>
     <w:pPr>
-      <w:keepNext w:val="1"/>
-      <w:keepLines w:val="1"/>
+      <w:keepNext/>
+      <w:keepLines/>
       <w:pBdr>
-        <w:top w:space="0" w:sz="0" w:val="nil"/>
-        <w:left w:space="0" w:sz="0" w:val="nil"/>
-        <w:bottom w:space="0" w:sz="0" w:val="nil"/>
-        <w:right w:space="0" w:sz="0" w:val="nil"/>
-        <w:between w:space="0" w:sz="0" w:val="nil"/>
+        <w:top w:val="nil"/>
+        <w:left w:val="nil"/>
+        <w:bottom w:val="nil"/>
+        <w:right w:val="nil"/>
+        <w:between w:val="nil"/>
       </w:pBdr>
-      <w:spacing w:after="80" w:before="320" w:lineRule="auto"/>
+      <w:spacing w:before="320" w:after="80"/>
+      <w:outlineLvl w:val="2"/>
     </w:pPr>
     <w:rPr>
       <w:color w:val="434343"/>
@@ -1150,21 +1481,26 @@
       <w:szCs w:val="28"/>
     </w:rPr>
   </w:style>
-  <w:style w:type="paragraph" w:styleId="Heading4">
+  <w:style w:type="paragraph" w:styleId="Ttulo4">
     <w:name w:val="heading 4"/>
     <w:basedOn w:val="Normal"/>
     <w:next w:val="Normal"/>
+    <w:uiPriority w:val="9"/>
+    <w:semiHidden/>
+    <w:unhideWhenUsed/>
+    <w:qFormat/>
     <w:pPr>
-      <w:keepNext w:val="1"/>
-      <w:keepLines w:val="1"/>
+      <w:keepNext/>
+      <w:keepLines/>
       <w:pBdr>
-        <w:top w:space="0" w:sz="0" w:val="nil"/>
-        <w:left w:space="0" w:sz="0" w:val="nil"/>
-        <w:bottom w:space="0" w:sz="0" w:val="nil"/>
-        <w:right w:space="0" w:sz="0" w:val="nil"/>
-        <w:between w:space="0" w:sz="0" w:val="nil"/>
+        <w:top w:val="nil"/>
+        <w:left w:val="nil"/>
+        <w:bottom w:val="nil"/>
+        <w:right w:val="nil"/>
+        <w:between w:val="nil"/>
       </w:pBdr>
-      <w:spacing w:after="80" w:before="280" w:lineRule="auto"/>
+      <w:spacing w:before="280" w:after="80"/>
+      <w:outlineLvl w:val="3"/>
     </w:pPr>
     <w:rPr>
       <w:color w:val="666666"/>
@@ -1172,62 +1508,112 @@
       <w:szCs w:val="24"/>
     </w:rPr>
   </w:style>
-  <w:style w:type="paragraph" w:styleId="Heading5">
+  <w:style w:type="paragraph" w:styleId="Ttulo5">
     <w:name w:val="heading 5"/>
     <w:basedOn w:val="Normal"/>
     <w:next w:val="Normal"/>
+    <w:uiPriority w:val="9"/>
+    <w:semiHidden/>
+    <w:unhideWhenUsed/>
+    <w:qFormat/>
     <w:pPr>
-      <w:keepNext w:val="1"/>
-      <w:keepLines w:val="1"/>
+      <w:keepNext/>
+      <w:keepLines/>
       <w:pBdr>
-        <w:top w:space="0" w:sz="0" w:val="nil"/>
-        <w:left w:space="0" w:sz="0" w:val="nil"/>
-        <w:bottom w:space="0" w:sz="0" w:val="nil"/>
-        <w:right w:space="0" w:sz="0" w:val="nil"/>
-        <w:between w:space="0" w:sz="0" w:val="nil"/>
+        <w:top w:val="nil"/>
+        <w:left w:val="nil"/>
+        <w:bottom w:val="nil"/>
+        <w:right w:val="nil"/>
+        <w:between w:val="nil"/>
       </w:pBdr>
-      <w:spacing w:after="80" w:before="240" w:lineRule="auto"/>
+      <w:spacing w:before="240" w:after="80"/>
+      <w:outlineLvl w:val="4"/>
     </w:pPr>
     <w:rPr>
       <w:color w:val="666666"/>
     </w:rPr>
   </w:style>
-  <w:style w:type="paragraph" w:styleId="Heading6">
+  <w:style w:type="paragraph" w:styleId="Ttulo6">
     <w:name w:val="heading 6"/>
     <w:basedOn w:val="Normal"/>
     <w:next w:val="Normal"/>
+    <w:uiPriority w:val="9"/>
+    <w:semiHidden/>
+    <w:unhideWhenUsed/>
+    <w:qFormat/>
     <w:pPr>
-      <w:keepNext w:val="1"/>
-      <w:keepLines w:val="1"/>
+      <w:keepNext/>
+      <w:keepLines/>
       <w:pBdr>
-        <w:top w:space="0" w:sz="0" w:val="nil"/>
-        <w:left w:space="0" w:sz="0" w:val="nil"/>
-        <w:bottom w:space="0" w:sz="0" w:val="nil"/>
-        <w:right w:space="0" w:sz="0" w:val="nil"/>
-        <w:between w:space="0" w:sz="0" w:val="nil"/>
+        <w:top w:val="nil"/>
+        <w:left w:val="nil"/>
+        <w:bottom w:val="nil"/>
+        <w:right w:val="nil"/>
+        <w:between w:val="nil"/>
       </w:pBdr>
-      <w:spacing w:after="80" w:before="240" w:lineRule="auto"/>
+      <w:spacing w:before="240" w:after="80"/>
+      <w:outlineLvl w:val="5"/>
     </w:pPr>
     <w:rPr>
-      <w:i w:val="1"/>
+      <w:i/>
       <w:color w:val="666666"/>
     </w:rPr>
   </w:style>
-  <w:style w:type="paragraph" w:styleId="Title">
+  <w:style w:type="character" w:default="1" w:styleId="Fontepargpadro">
+    <w:name w:val="Default Paragraph Font"/>
+    <w:uiPriority w:val="1"/>
+    <w:semiHidden/>
+    <w:unhideWhenUsed/>
+  </w:style>
+  <w:style w:type="table" w:default="1" w:styleId="Tabelanormal">
+    <w:name w:val="Normal Table"/>
+    <w:uiPriority w:val="99"/>
+    <w:semiHidden/>
+    <w:unhideWhenUsed/>
+    <w:tblPr>
+      <w:tblInd w:w="0" w:type="dxa"/>
+      <w:tblCellMar>
+        <w:top w:w="0" w:type="dxa"/>
+        <w:left w:w="108" w:type="dxa"/>
+        <w:bottom w:w="0" w:type="dxa"/>
+        <w:right w:w="108" w:type="dxa"/>
+      </w:tblCellMar>
+    </w:tblPr>
+  </w:style>
+  <w:style w:type="numbering" w:default="1" w:styleId="Semlista">
+    <w:name w:val="No List"/>
+    <w:uiPriority w:val="99"/>
+    <w:semiHidden/>
+    <w:unhideWhenUsed/>
+  </w:style>
+  <w:style w:type="table" w:customStyle="1" w:styleId="TableNormal">
+    <w:name w:val="Table Normal"/>
+    <w:tblPr>
+      <w:tblCellMar>
+        <w:top w:w="0" w:type="dxa"/>
+        <w:left w:w="0" w:type="dxa"/>
+        <w:bottom w:w="0" w:type="dxa"/>
+        <w:right w:w="0" w:type="dxa"/>
+      </w:tblCellMar>
+    </w:tblPr>
+  </w:style>
+  <w:style w:type="paragraph" w:styleId="Ttulo">
     <w:name w:val="Title"/>
     <w:basedOn w:val="Normal"/>
     <w:next w:val="Normal"/>
+    <w:uiPriority w:val="10"/>
+    <w:qFormat/>
     <w:pPr>
-      <w:keepNext w:val="1"/>
-      <w:keepLines w:val="1"/>
+      <w:keepNext/>
+      <w:keepLines/>
       <w:pBdr>
-        <w:top w:space="0" w:sz="0" w:val="nil"/>
-        <w:left w:space="0" w:sz="0" w:val="nil"/>
-        <w:bottom w:space="0" w:sz="0" w:val="nil"/>
-        <w:right w:space="0" w:sz="0" w:val="nil"/>
-        <w:between w:space="0" w:sz="0" w:val="nil"/>
+        <w:top w:val="nil"/>
+        <w:left w:val="nil"/>
+        <w:bottom w:val="nil"/>
+        <w:right w:val="nil"/>
+        <w:between w:val="nil"/>
       </w:pBdr>
-      <w:spacing w:after="60" w:lineRule="auto"/>
+      <w:spacing w:after="60"/>
     </w:pPr>
     <w:rPr>
       <w:color w:val="000000"/>
@@ -1235,21 +1621,23 @@
       <w:szCs w:val="52"/>
     </w:rPr>
   </w:style>
-  <w:style w:type="paragraph" w:styleId="Subtitle">
+  <w:style w:type="paragraph" w:styleId="Subttulo">
     <w:name w:val="Subtitle"/>
     <w:basedOn w:val="Normal"/>
     <w:next w:val="Normal"/>
+    <w:uiPriority w:val="11"/>
+    <w:qFormat/>
     <w:pPr>
-      <w:keepNext w:val="1"/>
-      <w:keepLines w:val="1"/>
+      <w:keepNext/>
+      <w:keepLines/>
       <w:pBdr>
-        <w:top w:space="0" w:sz="0" w:val="nil"/>
-        <w:left w:space="0" w:sz="0" w:val="nil"/>
-        <w:bottom w:space="0" w:sz="0" w:val="nil"/>
-        <w:right w:space="0" w:sz="0" w:val="nil"/>
-        <w:between w:space="0" w:sz="0" w:val="nil"/>
+        <w:top w:val="nil"/>
+        <w:left w:val="nil"/>
+        <w:bottom w:val="nil"/>
+        <w:right w:val="nil"/>
+        <w:between w:val="nil"/>
       </w:pBdr>
-      <w:spacing w:after="320" w:lineRule="auto"/>
+      <w:spacing w:after="320"/>
     </w:pPr>
     <w:rPr>
       <w:color w:val="666666"/>
@@ -1257,7 +1645,7 @@
       <w:szCs w:val="30"/>
     </w:rPr>
   </w:style>
-  <w:style w:type="table" w:styleId="Table1">
+  <w:style w:type="table" w:customStyle="1" w:styleId="a">
     <w:basedOn w:val="TableNormal"/>
     <w:pPr>
       <w:spacing w:line="240" w:lineRule="auto"/>
@@ -1266,10 +1654,8 @@
       <w:tblStyleRowBandSize w:val="1"/>
       <w:tblStyleColBandSize w:val="1"/>
       <w:tblCellMar>
-        <w:top w:w="0.0" w:type="dxa"/>
-        <w:left w:w="108.0" w:type="dxa"/>
-        <w:bottom w:w="0.0" w:type="dxa"/>
-        <w:right w:w="108.0" w:type="dxa"/>
+        <w:left w:w="108" w:type="dxa"/>
+        <w:right w:w="108" w:type="dxa"/>
       </w:tblCellMar>
     </w:tblPr>
   </w:style>

</xml_diff>